<commit_message>
Edited JE-S and added specific descriptions of UK and Thai astronomer contributions
</commit_message>
<xml_diff>
--- a/CaseForSupport.docx
+++ b/CaseForSupport.docx
@@ -1201,7 +1201,43 @@
                 <w:rFonts w:ascii="Arial" w:hAnsi="Arial" w:cs="Arial"/>
               </w:rPr>
               <w:tab/>
-              <w:t xml:space="preserve">The data scientists involved in the project have a strong track record in </w:t>
+              <w:t xml:space="preserve">The </w:t>
+            </w:r>
+            <w:r>
+              <w:rPr>
+                <w:rFonts w:ascii="Arial" w:hAnsi="Arial" w:cs="Arial"/>
+              </w:rPr>
+              <w:t xml:space="preserve">Thai </w:t>
+            </w:r>
+            <w:r>
+              <w:rPr>
+                <w:rFonts w:ascii="Arial" w:hAnsi="Arial" w:cs="Arial"/>
+              </w:rPr>
+              <w:t>data scien</w:t>
+            </w:r>
+            <w:r>
+              <w:rPr>
+                <w:rFonts w:ascii="Arial" w:hAnsi="Arial" w:cs="Arial"/>
+              </w:rPr>
+              <w:t>ce</w:t>
+            </w:r>
+            <w:r>
+              <w:rPr>
+                <w:rFonts w:ascii="Arial" w:hAnsi="Arial" w:cs="Arial"/>
+              </w:rPr>
+              <w:t xml:space="preserve"> </w:t>
+            </w:r>
+            <w:r>
+              <w:rPr>
+                <w:rFonts w:ascii="Arial" w:hAnsi="Arial" w:cs="Arial"/>
+              </w:rPr>
+              <w:t xml:space="preserve">partners </w:t>
+            </w:r>
+            <w:r>
+              <w:rPr>
+                <w:rFonts w:ascii="Arial" w:hAnsi="Arial" w:cs="Arial"/>
+              </w:rPr>
+              <w:t xml:space="preserve">have a strong track record in </w:t>
             </w:r>
             <w:r>
               <w:rPr>
@@ -1221,19 +1257,11 @@
               </w:rPr>
               <w:t>algorithms, including automated image analysis, (</w:t>
             </w:r>
-            <w:proofErr w:type="spellStart"/>
-            <w:r>
-              <w:rPr>
-                <w:rFonts w:ascii="Arial" w:hAnsi="Arial" w:cs="Arial"/>
-              </w:rPr>
-              <w:t>Boongoen</w:t>
-            </w:r>
-            <w:proofErr w:type="spellEnd"/>
-            <w:r>
-              <w:rPr>
-                <w:rFonts w:ascii="Arial" w:hAnsi="Arial" w:cs="Arial"/>
-              </w:rPr>
-              <w:t>,</w:t>
+            <w:r>
+              <w:rPr>
+                <w:rFonts w:ascii="Arial" w:hAnsi="Arial" w:cs="Arial"/>
+              </w:rPr>
+              <w:t>Boongoen,</w:t>
             </w:r>
             <w:r>
               <w:rPr>
@@ -1241,113 +1269,110 @@
               </w:rPr>
               <w:t xml:space="preserve"> </w:t>
             </w:r>
-            <w:proofErr w:type="spellStart"/>
             <w:r>
               <w:rPr>
                 <w:rFonts w:ascii="Arial" w:hAnsi="Arial" w:cs="Arial"/>
                 <w:lang w:val="en-US"/>
               </w:rPr>
-              <w:t>Eungwanichayapant</w:t>
-            </w:r>
-            <w:proofErr w:type="spellEnd"/>
+              <w:t xml:space="preserve">Eungwanichayapant, Iam-On, Uttuma) and setting-up and maintaining DM systems (Boongoen, Iam-On). The UK </w:t>
+            </w:r>
             <w:r>
               <w:rPr>
                 <w:rFonts w:ascii="Arial" w:hAnsi="Arial" w:cs="Arial"/>
                 <w:lang w:val="en-US"/>
               </w:rPr>
-              <w:t xml:space="preserve">, </w:t>
-            </w:r>
-            <w:proofErr w:type="spellStart"/>
+              <w:t>partners</w:t>
+            </w:r>
             <w:r>
               <w:rPr>
                 <w:rFonts w:ascii="Arial" w:hAnsi="Arial" w:cs="Arial"/>
                 <w:lang w:val="en-US"/>
               </w:rPr>
-              <w:t>Iam</w:t>
-            </w:r>
-            <w:proofErr w:type="spellEnd"/>
+              <w:t xml:space="preserve"> have extensive understanding of the methods and outputs of the pipelines used to process data from </w:t>
+            </w:r>
             <w:r>
               <w:rPr>
                 <w:rFonts w:ascii="Arial" w:hAnsi="Arial" w:cs="Arial"/>
                 <w:lang w:val="en-US"/>
               </w:rPr>
-              <w:t xml:space="preserve">-On, </w:t>
-            </w:r>
-            <w:proofErr w:type="spellStart"/>
+              <w:t xml:space="preserve">the </w:t>
+            </w:r>
             <w:r>
               <w:rPr>
                 <w:rFonts w:ascii="Arial" w:hAnsi="Arial" w:cs="Arial"/>
                 <w:lang w:val="en-US"/>
               </w:rPr>
-              <w:t>Uttuma</w:t>
-            </w:r>
-            <w:proofErr w:type="spellEnd"/>
+              <w:t>Gravitational-wave Optical Tran</w:t>
+            </w:r>
             <w:r>
               <w:rPr>
                 <w:rFonts w:ascii="Arial" w:hAnsi="Arial" w:cs="Arial"/>
                 <w:lang w:val="en-US"/>
               </w:rPr>
-              <w:t>) and setting-up and maintaining DM systems (</w:t>
-            </w:r>
-            <w:proofErr w:type="spellStart"/>
+              <w:t xml:space="preserve">sient Observatory (GOTO; </w:t>
+            </w:r>
             <w:r>
               <w:rPr>
                 <w:rFonts w:ascii="Arial" w:hAnsi="Arial" w:cs="Arial"/>
                 <w:lang w:val="en-US"/>
               </w:rPr>
-              <w:t>Boongoen</w:t>
-            </w:r>
-            <w:proofErr w:type="spellEnd"/>
+              <w:t>see section 3 for a description of GOTO), which is the source of the lar</w:t>
+            </w:r>
             <w:r>
               <w:rPr>
                 <w:rFonts w:ascii="Arial" w:hAnsi="Arial" w:cs="Arial"/>
                 <w:lang w:val="en-US"/>
               </w:rPr>
-              <w:t xml:space="preserve">, </w:t>
-            </w:r>
-            <w:proofErr w:type="spellStart"/>
+              <w:t>ge astronomical datasets that are</w:t>
+            </w:r>
             <w:r>
               <w:rPr>
                 <w:rFonts w:ascii="Arial" w:hAnsi="Arial" w:cs="Arial"/>
                 <w:lang w:val="en-US"/>
               </w:rPr>
-              <w:t>Iam</w:t>
-            </w:r>
-            <w:proofErr w:type="spellEnd"/>
+              <w:t xml:space="preserve"> </w:t>
+            </w:r>
             <w:r>
               <w:rPr>
                 <w:rFonts w:ascii="Arial" w:hAnsi="Arial" w:cs="Arial"/>
                 <w:lang w:val="en-US"/>
               </w:rPr>
-              <w:t>-On). The UK and Thai astronomers have track records in u</w:t>
+              <w:t xml:space="preserve">used throughout the project. </w:t>
             </w:r>
             <w:r>
               <w:rPr>
                 <w:rFonts w:ascii="Arial" w:hAnsi="Arial" w:cs="Arial"/>
                 <w:lang w:val="en-US"/>
               </w:rPr>
-              <w:t>sing non-ML techniques to analys</w:t>
+              <w:t xml:space="preserve">The Thai astronomy partners (Sawangwit, Awiphan) </w:t>
             </w:r>
             <w:r>
               <w:rPr>
                 <w:rFonts w:ascii="Arial" w:hAnsi="Arial" w:cs="Arial"/>
                 <w:lang w:val="en-US"/>
               </w:rPr>
-              <w:t>e large astronomical datasets and are all involved in the Gravitational-wave Optical Transient Observatory (GOTO) project (see section 3 for a description of GOTO), which is the source of the large astronomical datasets that is be</w:t>
+              <w:t xml:space="preserve">are familiar with and have ready access to the computing infrastructure based at NARIT that will be used throughout the project. </w:t>
             </w:r>
             <w:r>
               <w:rPr>
                 <w:rFonts w:ascii="Arial" w:hAnsi="Arial" w:cs="Arial"/>
                 <w:lang w:val="en-US"/>
               </w:rPr>
-              <w:t>ing used throughout the project. Importantly, through our collaborative wo</w:t>
+              <w:t>Importantly, through our collaborative wo</w:t>
             </w:r>
             <w:r>
               <w:rPr>
                 <w:rFonts w:ascii="Arial" w:hAnsi="Arial" w:cs="Arial"/>
                 <w:lang w:val="en-US"/>
               </w:rPr>
-              <w:t>rk during Phase 1 project, all</w:t>
+              <w:t>rk during Phase 1</w:t>
+            </w:r>
+            <w:r>
+              <w:rPr>
+                <w:rFonts w:ascii="Arial" w:hAnsi="Arial" w:cs="Arial"/>
+                <w:lang w:val="en-US"/>
+              </w:rPr>
+              <w:t>, all</w:t>
             </w:r>
             <w:r>
               <w:rPr>
@@ -1377,7 +1402,7 @@
                 <w:rFonts w:ascii="Arial" w:hAnsi="Arial" w:cs="Arial"/>
                 <w:lang w:val="en-US"/>
               </w:rPr>
-              <w:t xml:space="preserve"> areas of expertise (i.e., the astronomers have learned from the data scientists, and vice versa). This</w:t>
+              <w:t xml:space="preserve"> areas of expertise. This</w:t>
             </w:r>
             <w:r>
               <w:rPr>
@@ -1412,21 +1437,37 @@
                 <w:rFonts w:ascii="Arial" w:hAnsi="Arial" w:cs="Arial"/>
                 <w:lang w:val="en-US"/>
               </w:rPr>
-              <w:t xml:space="preserve">especially well-suited to exploiting astronomical datasets to train others in advanced data handling techniques, </w:t>
+              <w:t xml:space="preserve">especially well-suited to exploiting astronomical datasets to train others </w:t>
             </w:r>
             <w:r>
               <w:rPr>
                 <w:rFonts w:ascii="Arial" w:hAnsi="Arial" w:cs="Arial"/>
                 <w:lang w:val="en-US"/>
               </w:rPr>
-              <w:t>particularly those which a background in astronomy or other physical sciences</w:t>
+              <w:t>–</w:t>
             </w:r>
             <w:r>
               <w:rPr>
                 <w:rFonts w:ascii="Arial" w:hAnsi="Arial" w:cs="Arial"/>
                 <w:lang w:val="en-US"/>
               </w:rPr>
-              <w:t>.</w:t>
+              <w:t xml:space="preserve"> </w:t>
+            </w:r>
+            <w:bookmarkStart w:id="0" w:name="_GoBack"/>
+            <w:bookmarkEnd w:id="0"/>
+            <w:r>
+              <w:rPr>
+                <w:rFonts w:ascii="Arial" w:hAnsi="Arial" w:cs="Arial"/>
+                <w:lang w:val="en-US"/>
+              </w:rPr>
+              <w:t xml:space="preserve">especially astronomers – </w:t>
+            </w:r>
+            <w:r>
+              <w:rPr>
+                <w:rFonts w:ascii="Arial" w:hAnsi="Arial" w:cs="Arial"/>
+                <w:lang w:val="en-US"/>
+              </w:rPr>
+              <w:t>advanced data handling techniques.</w:t>
             </w:r>
           </w:p>
           <w:p>
@@ -1611,21 +1652,7 @@
                 <w:rFonts w:ascii="Arial" w:hAnsi="Arial" w:cs="Arial"/>
               </w:rPr>
               <w:tab/>
-              <w:t xml:space="preserve">For (a), </w:t>
-            </w:r>
-            <w:proofErr w:type="spellStart"/>
-            <w:r>
-              <w:rPr>
-                <w:rFonts w:ascii="Arial" w:hAnsi="Arial" w:cs="Arial"/>
-              </w:rPr>
-              <w:t>a</w:t>
-            </w:r>
-            <w:proofErr w:type="spellEnd"/>
-            <w:r>
-              <w:rPr>
-                <w:rFonts w:ascii="Arial" w:hAnsi="Arial" w:cs="Arial"/>
-              </w:rPr>
-              <w:t xml:space="preserve"> Thai data-science student will visit UK for a 3-month visit to obtaining training in database design and implementation by working alongside GOT</w:t>
+              <w:t>For (a), a Thai data-science student will visit UK for a 3-month visit to obtaining training in database design and implementation by working alongside GOT</w:t>
             </w:r>
             <w:r>
               <w:rPr>
@@ -1703,7 +1730,19 @@
               <w:rPr>
                 <w:rFonts w:ascii="Arial" w:hAnsi="Arial" w:cs="Arial"/>
               </w:rPr>
-              <w:t xml:space="preserve">we will test various different software and hardware systems by leasing facilities provided by Amazon Web Services. This </w:t>
+              <w:t>we will test various different software and hardware systems by leasing facilities provided by Amazon Web Services</w:t>
+            </w:r>
+            <w:r>
+              <w:rPr>
+                <w:rFonts w:ascii="Arial" w:hAnsi="Arial" w:cs="Arial"/>
+              </w:rPr>
+              <w:t xml:space="preserve"> (AWS)</w:t>
+            </w:r>
+            <w:r>
+              <w:rPr>
+                <w:rFonts w:ascii="Arial" w:hAnsi="Arial" w:cs="Arial"/>
+              </w:rPr>
+              <w:t xml:space="preserve">. This </w:t>
             </w:r>
             <w:r>
               <w:rPr>
@@ -1745,21 +1784,7 @@
               <w:rPr>
                 <w:rFonts w:ascii="Arial" w:hAnsi="Arial" w:cs="Arial"/>
               </w:rPr>
-              <w:t>For (b), following the success of Phase 1, the data scientists and astronomers will jointly supervise four graduate students (3 MSc, 1 PhD) in advancing the research undertaken in Phase 1 (see Section 3) by (</w:t>
-            </w:r>
-            <w:proofErr w:type="spellStart"/>
-            <w:r>
-              <w:rPr>
-                <w:rFonts w:ascii="Arial" w:hAnsi="Arial" w:cs="Arial"/>
-              </w:rPr>
-              <w:t>i</w:t>
-            </w:r>
-            <w:proofErr w:type="spellEnd"/>
-            <w:r>
-              <w:rPr>
-                <w:rFonts w:ascii="Arial" w:hAnsi="Arial" w:cs="Arial"/>
-              </w:rPr>
-              <w:t xml:space="preserve">) applying what we have learned from simulated data to real GOTO data, (ii) researching pixel-based deep-learning analysis, and (iii) researching how well the DM systems explored in Phase 1 scale to the large data rates provided by GOTO. Finally, for (c), </w:t>
+              <w:t xml:space="preserve">For (b), following the success of Phase 1, the data scientists and astronomers will jointly supervise four graduate students (3 MSc, 1 PhD) in advancing the research undertaken in Phase 1 (see Section 3) by (i) applying what we have learned from simulated data to real GOTO data, (ii) researching pixel-based deep-learning analysis, and (iii) researching how well the DM systems explored in Phase 1 scale to the large data rates provided by GOTO. Finally, for (c), </w:t>
             </w:r>
             <w:r>
               <w:rPr>
@@ -2152,33 +2177,11 @@
               </w:rPr>
               <w:t>that a key means of achieving this is by training a highly skilled workforce able to compete internationally in high-value-added sectors that rely heavily on innovation (</w:t>
             </w:r>
-            <w:proofErr w:type="spellStart"/>
-            <w:r>
-              <w:rPr>
-                <w:rFonts w:ascii="Arial" w:hAnsi="Arial" w:cs="Arial"/>
-              </w:rPr>
-              <w:t>Bakhshi</w:t>
-            </w:r>
-            <w:proofErr w:type="spellEnd"/>
-            <w:r>
-              <w:rPr>
-                <w:rFonts w:ascii="Arial" w:hAnsi="Arial" w:cs="Arial"/>
-              </w:rPr>
-              <w:t xml:space="preserve"> &amp; </w:t>
-            </w:r>
-            <w:proofErr w:type="spellStart"/>
-            <w:r>
-              <w:rPr>
-                <w:rFonts w:ascii="Arial" w:hAnsi="Arial" w:cs="Arial"/>
-              </w:rPr>
-              <w:t>Mateos</w:t>
-            </w:r>
-            <w:proofErr w:type="spellEnd"/>
-            <w:r>
-              <w:rPr>
-                <w:rFonts w:ascii="Arial" w:hAnsi="Arial" w:cs="Arial"/>
-              </w:rPr>
-              <w:t>-Garcia, 2012</w:t>
+            <w:r>
+              <w:rPr>
+                <w:rFonts w:ascii="Arial" w:hAnsi="Arial" w:cs="Arial"/>
+              </w:rPr>
+              <w:t>Bakhshi &amp; Mateos-Garcia, 2012</w:t>
             </w:r>
             <w:r>
               <w:rPr>
@@ -2311,17 +2314,8 @@
                 <w:rFonts w:ascii="Arial" w:hAnsi="Arial" w:cs="Arial"/>
                 <w:lang w:val="en-US"/>
               </w:rPr>
-              <w:t xml:space="preserve">Mae Fah </w:t>
-            </w:r>
-            <w:proofErr w:type="spellStart"/>
-            <w:r>
-              <w:rPr>
-                <w:rFonts w:ascii="Arial" w:hAnsi="Arial" w:cs="Arial"/>
-                <w:lang w:val="en-US"/>
-              </w:rPr>
-              <w:t>Luang</w:t>
-            </w:r>
-            <w:proofErr w:type="spellEnd"/>
+              <w:t>Mae Fah Luang</w:t>
+            </w:r>
             <w:r>
               <w:rPr>
                 <w:rFonts w:ascii="Arial" w:hAnsi="Arial" w:cs="Arial"/>
@@ -2344,47 +2338,11 @@
               </w:rPr>
               <w:t xml:space="preserve">References: </w:t>
             </w:r>
-            <w:proofErr w:type="spellStart"/>
-            <w:r>
-              <w:rPr>
-                <w:rFonts w:ascii="Arial" w:hAnsi="Arial" w:cs="Arial"/>
-              </w:rPr>
-              <w:t>Bakhshi</w:t>
-            </w:r>
-            <w:proofErr w:type="spellEnd"/>
-            <w:r>
-              <w:rPr>
-                <w:rFonts w:ascii="Arial" w:hAnsi="Arial" w:cs="Arial"/>
-              </w:rPr>
-              <w:t xml:space="preserve"> &amp; </w:t>
-            </w:r>
-            <w:proofErr w:type="spellStart"/>
-            <w:r>
-              <w:rPr>
-                <w:rFonts w:ascii="Arial" w:hAnsi="Arial" w:cs="Arial"/>
-              </w:rPr>
-              <w:t>Mateos</w:t>
-            </w:r>
-            <w:proofErr w:type="spellEnd"/>
-            <w:r>
-              <w:rPr>
-                <w:rFonts w:ascii="Arial" w:hAnsi="Arial" w:cs="Arial"/>
-              </w:rPr>
-              <w:t xml:space="preserve">-Garcia, 2012, The Rise of the </w:t>
-            </w:r>
-            <w:proofErr w:type="spellStart"/>
-            <w:r>
-              <w:rPr>
-                <w:rFonts w:ascii="Arial" w:hAnsi="Arial" w:cs="Arial"/>
-              </w:rPr>
-              <w:t>Datavores</w:t>
-            </w:r>
-            <w:proofErr w:type="spellEnd"/>
-            <w:r>
-              <w:rPr>
-                <w:rFonts w:ascii="Arial" w:hAnsi="Arial" w:cs="Arial"/>
-              </w:rPr>
-              <w:t>, www.nesta.org.uk/sites/default/files/rise of the datavores.pdf;</w:t>
+            <w:r>
+              <w:rPr>
+                <w:rFonts w:ascii="Arial" w:hAnsi="Arial" w:cs="Arial"/>
+              </w:rPr>
+              <w:t>Bakhshi &amp; Mateos-Garcia, 2012, The Rise of the Datavores, www.nesta.org.uk/sites/default/files/rise of the datavores.pdf;</w:t>
             </w:r>
           </w:p>
         </w:tc>
@@ -2587,25 +2545,43 @@
               <w:rPr>
                 <w:rFonts w:ascii="Arial" w:hAnsi="Arial" w:cs="Arial"/>
               </w:rPr>
-              <w:t xml:space="preserve"> objective of our project is to help address the challenge of developing Thailand from an upper-middle to a high-income economy through training in high-level data-handling skills. A secondary objective is the development of </w:t>
-            </w:r>
-            <w:r>
-              <w:rPr>
-                <w:rFonts w:ascii="Arial" w:hAnsi="Arial" w:cs="Arial"/>
-              </w:rPr>
-              <w:t xml:space="preserve">data handling </w:t>
-            </w:r>
-            <w:r>
-              <w:rPr>
-                <w:rFonts w:ascii="Arial" w:hAnsi="Arial" w:cs="Arial"/>
-              </w:rPr>
-              <w:t xml:space="preserve">systems </w:t>
-            </w:r>
-            <w:r>
-              <w:rPr>
-                <w:rFonts w:ascii="Arial" w:hAnsi="Arial" w:cs="Arial"/>
-              </w:rPr>
-              <w:t>to organise and analyse large amounts of astronomical survey data obtained by the Gravitational-wave Optical Transient Observatory (GOTO) on La Palma, Spain. GOTO is a major new observatory, funded by the UK Universities of Warwick, Sheffield, and Leicester, Monash University (Australia), NARIT (Thailand) and</w:t>
+              <w:t xml:space="preserve"> objective of our project is to help address the challenge of developing Thailand from an upper-middle to a high-income economy through training in high-level data-handling skills. A secondary objective is the </w:t>
+            </w:r>
+            <w:r>
+              <w:rPr>
+                <w:rFonts w:ascii="Arial" w:hAnsi="Arial" w:cs="Arial"/>
+              </w:rPr>
+              <w:t xml:space="preserve">establishment of a </w:t>
+            </w:r>
+            <w:r>
+              <w:rPr>
+                <w:rFonts w:ascii="Arial" w:hAnsi="Arial" w:cs="Arial"/>
+              </w:rPr>
+              <w:t xml:space="preserve">Thai </w:t>
+            </w:r>
+            <w:r>
+              <w:rPr>
+                <w:rFonts w:ascii="Arial" w:hAnsi="Arial" w:cs="Arial"/>
+              </w:rPr>
+              <w:t xml:space="preserve">data centre </w:t>
+            </w:r>
+            <w:r>
+              <w:rPr>
+                <w:rFonts w:ascii="Arial" w:hAnsi="Arial" w:cs="Arial"/>
+              </w:rPr>
+              <w:t>to store</w:t>
+            </w:r>
+            <w:r>
+              <w:rPr>
+                <w:rFonts w:ascii="Arial" w:hAnsi="Arial" w:cs="Arial"/>
+              </w:rPr>
+              <w:t xml:space="preserve">, </w:t>
+            </w:r>
+            <w:r>
+              <w:rPr>
+                <w:rFonts w:ascii="Arial" w:hAnsi="Arial" w:cs="Arial"/>
+              </w:rPr>
+              <w:t>organise and analyse large amounts of astronomical survey data obtained by the Gravitational-wave Optical Transient Observatory (GOTO) on La Palma, Spain. GOTO is a major new observatory, funded by the UK Universities of Warwick, Sheffield, and Leicester, Monash University (Australia), NARIT (Thailand) and</w:t>
             </w:r>
             <w:r>
               <w:rPr>
@@ -3031,21 +3007,7 @@
               <w:rPr>
                 <w:rFonts w:ascii="Arial" w:hAnsi="Arial" w:cs="Arial"/>
               </w:rPr>
-              <w:t>(</w:t>
-            </w:r>
-            <w:proofErr w:type="spellStart"/>
-            <w:r>
-              <w:rPr>
-                <w:rFonts w:ascii="Arial" w:hAnsi="Arial" w:cs="Arial"/>
-              </w:rPr>
-              <w:t>Pruangpharch</w:t>
-            </w:r>
-            <w:proofErr w:type="spellEnd"/>
-            <w:r>
-              <w:rPr>
-                <w:rFonts w:ascii="Arial" w:hAnsi="Arial" w:cs="Arial"/>
-              </w:rPr>
-              <w:t>)</w:t>
+              <w:t>(Pruangpharch)</w:t>
             </w:r>
             <w:r>
               <w:rPr>
@@ -3292,16 +3254,8 @@
               <w:rPr>
                 <w:rFonts w:ascii="Arial" w:hAnsi="Arial" w:cs="Arial"/>
               </w:rPr>
-              <w:t xml:space="preserve">MSs. In Phase 1 </w:t>
-            </w:r>
-            <w:proofErr w:type="spellStart"/>
-            <w:r>
-              <w:rPr>
-                <w:rFonts w:ascii="Arial" w:hAnsi="Arial" w:cs="Arial"/>
-              </w:rPr>
-              <w:t>Pruangpharch</w:t>
-            </w:r>
-            <w:proofErr w:type="spellEnd"/>
+              <w:t>MSs. In Phase 1 Pruangpharch</w:t>
+            </w:r>
             <w:r>
               <w:rPr>
                 <w:rFonts w:ascii="Arial" w:hAnsi="Arial" w:cs="Arial"/>
@@ -3976,8 +3930,6 @@
               </w:rPr>
               <w:t>use the data centre</w:t>
             </w:r>
-            <w:bookmarkStart w:id="0" w:name="_GoBack"/>
-            <w:bookmarkEnd w:id="0"/>
             <w:r>
               <w:rPr>
                 <w:rFonts w:ascii="Arial" w:hAnsi="Arial" w:cs="Arial"/>
@@ -4342,35 +4294,13 @@
               <w:rPr>
                 <w:rFonts w:ascii="Arial" w:hAnsi="Arial" w:cs="Arial"/>
               </w:rPr>
-              <w:t>visiting Thai staff (</w:t>
-            </w:r>
-            <w:proofErr w:type="spellStart"/>
-            <w:r>
-              <w:rPr>
-                <w:rFonts w:ascii="Arial" w:hAnsi="Arial" w:cs="Arial"/>
-              </w:rPr>
-              <w:t>Boongoen</w:t>
-            </w:r>
-            <w:proofErr w:type="spellEnd"/>
-            <w:r>
-              <w:rPr>
-                <w:rFonts w:ascii="Arial" w:hAnsi="Arial" w:cs="Arial"/>
-              </w:rPr>
-              <w:t xml:space="preserve">, </w:t>
-            </w:r>
-            <w:proofErr w:type="spellStart"/>
-            <w:r>
-              <w:rPr>
-                <w:rFonts w:ascii="Arial" w:hAnsi="Arial" w:cs="Arial"/>
-              </w:rPr>
-              <w:t>Iam</w:t>
-            </w:r>
-            <w:proofErr w:type="spellEnd"/>
-            <w:r>
-              <w:rPr>
-                <w:rFonts w:ascii="Arial" w:hAnsi="Arial" w:cs="Arial"/>
-              </w:rPr>
-              <w:t>-on)</w:t>
+              <w:t xml:space="preserve">visiting Thai staff (Boongoen, </w:t>
+            </w:r>
+            <w:r>
+              <w:rPr>
+                <w:rFonts w:ascii="Arial" w:hAnsi="Arial" w:cs="Arial"/>
+              </w:rPr>
+              <w:t>Iam-on)</w:t>
             </w:r>
             <w:r>
               <w:rPr>
@@ -4478,21 +4408,7 @@
               <w:rPr>
                 <w:rFonts w:ascii="Arial" w:hAnsi="Arial" w:cs="Arial"/>
               </w:rPr>
-              <w:t xml:space="preserve">’s two data processing pipelines – the in-house </w:t>
-            </w:r>
-            <w:proofErr w:type="spellStart"/>
-            <w:r>
-              <w:rPr>
-                <w:rFonts w:ascii="Arial" w:hAnsi="Arial" w:cs="Arial"/>
-              </w:rPr>
-              <w:t>GOTOflow</w:t>
-            </w:r>
-            <w:proofErr w:type="spellEnd"/>
-            <w:r>
-              <w:rPr>
-                <w:rFonts w:ascii="Arial" w:hAnsi="Arial" w:cs="Arial"/>
-              </w:rPr>
-              <w:t xml:space="preserve"> and the other base</w:t>
+              <w:t>’s two data processing pipelines – the in-house GOTOflow and the other base</w:t>
             </w:r>
             <w:r>
               <w:rPr>
@@ -4528,55 +4444,25 @@
               <w:rPr>
                 <w:rFonts w:ascii="Arial" w:hAnsi="Arial" w:cs="Arial"/>
               </w:rPr>
-              <w:t>(</w:t>
-            </w:r>
-            <w:proofErr w:type="spellStart"/>
-            <w:r>
-              <w:rPr>
-                <w:rFonts w:ascii="Arial" w:hAnsi="Arial" w:cs="Arial"/>
-              </w:rPr>
-              <w:t>Pruangpharch</w:t>
-            </w:r>
-            <w:proofErr w:type="spellEnd"/>
-            <w:r>
-              <w:rPr>
-                <w:rFonts w:ascii="Arial" w:hAnsi="Arial" w:cs="Arial"/>
-              </w:rPr>
-              <w:t xml:space="preserve">) </w:t>
-            </w:r>
-            <w:r>
-              <w:rPr>
-                <w:rFonts w:ascii="Arial" w:hAnsi="Arial" w:cs="Arial"/>
-              </w:rPr>
-              <w:t xml:space="preserve">will work alongside GOTO scientists with further guidance from </w:t>
-            </w:r>
-            <w:proofErr w:type="spellStart"/>
-            <w:r>
-              <w:rPr>
-                <w:rFonts w:ascii="Arial" w:hAnsi="Arial" w:cs="Arial"/>
-              </w:rPr>
-              <w:t>Boongoen</w:t>
-            </w:r>
-            <w:proofErr w:type="spellEnd"/>
-            <w:r>
-              <w:rPr>
-                <w:rFonts w:ascii="Arial" w:hAnsi="Arial" w:cs="Arial"/>
-              </w:rPr>
-              <w:t xml:space="preserve"> and </w:t>
-            </w:r>
-            <w:proofErr w:type="spellStart"/>
-            <w:r>
-              <w:rPr>
-                <w:rFonts w:ascii="Arial" w:hAnsi="Arial" w:cs="Arial"/>
-              </w:rPr>
-              <w:t>Iam</w:t>
-            </w:r>
-            <w:proofErr w:type="spellEnd"/>
-            <w:r>
-              <w:rPr>
-                <w:rFonts w:ascii="Arial" w:hAnsi="Arial" w:cs="Arial"/>
-              </w:rPr>
-              <w:t>-On to set-up GOTO’s UK database system.</w:t>
+              <w:t xml:space="preserve">(Pruangpharch) </w:t>
+            </w:r>
+            <w:r>
+              <w:rPr>
+                <w:rFonts w:ascii="Arial" w:hAnsi="Arial" w:cs="Arial"/>
+              </w:rPr>
+              <w:t>wil</w:t>
+            </w:r>
+            <w:r>
+              <w:rPr>
+                <w:rFonts w:ascii="Arial" w:hAnsi="Arial" w:cs="Arial"/>
+              </w:rPr>
+              <w:t>l work alongside the UK partners</w:t>
+            </w:r>
+            <w:r>
+              <w:rPr>
+                <w:rFonts w:ascii="Arial" w:hAnsi="Arial" w:cs="Arial"/>
+              </w:rPr>
+              <w:t xml:space="preserve"> with further guidance from Boongoen and Iam-On to set-up GOTO’s UK database system.</w:t>
             </w:r>
             <w:r>
               <w:rPr>
@@ -4600,20 +4486,20 @@
               <w:rPr>
                 <w:rFonts w:ascii="Arial" w:hAnsi="Arial" w:cs="Arial"/>
               </w:rPr>
-              <w:t xml:space="preserve"> </w:t>
+              <w:t xml:space="preserve"> in </w:t>
+            </w:r>
+            <w:r>
+              <w:rPr>
+                <w:rFonts w:ascii="Arial" w:hAnsi="Arial" w:cs="Arial"/>
+              </w:rPr>
+              <w:t xml:space="preserve">DMS </w:t>
             </w:r>
             <w:r>
               <w:rPr>
                 <w:rFonts w:ascii="Arial" w:hAnsi="Arial" w:cs="Arial"/>
               </w:rPr>
               <w:lastRenderedPageBreak/>
-              <w:t xml:space="preserve">in </w:t>
-            </w:r>
-            <w:r>
-              <w:rPr>
-                <w:rFonts w:ascii="Arial" w:hAnsi="Arial" w:cs="Arial"/>
-              </w:rPr>
-              <w:t xml:space="preserve">DMS and designing </w:t>
+              <w:t xml:space="preserve">and designing </w:t>
             </w:r>
             <w:r>
               <w:rPr>
@@ -4738,50 +4624,41 @@
                 <w:rFonts w:ascii="Arial" w:hAnsi="Arial" w:cs="Arial"/>
                 <w:i/>
               </w:rPr>
-              <w:t>(</w:t>
-            </w:r>
-            <w:proofErr w:type="spellStart"/>
+              <w:t>(i</w:t>
+            </w:r>
             <w:r>
               <w:rPr>
                 <w:rFonts w:ascii="Arial" w:hAnsi="Arial" w:cs="Arial"/>
                 <w:i/>
               </w:rPr>
-              <w:t>i</w:t>
-            </w:r>
-            <w:proofErr w:type="spellEnd"/>
+              <w:t xml:space="preserve">) </w:t>
+            </w:r>
             <w:r>
               <w:rPr>
                 <w:rFonts w:ascii="Arial" w:hAnsi="Arial" w:cs="Arial"/>
                 <w:i/>
               </w:rPr>
-              <w:t xml:space="preserve">) </w:t>
+              <w:t>A</w:t>
             </w:r>
             <w:r>
               <w:rPr>
                 <w:rFonts w:ascii="Arial" w:hAnsi="Arial" w:cs="Arial"/>
                 <w:i/>
               </w:rPr>
-              <w:t>A</w:t>
+              <w:t>dapt our ML algorithms to real GOTO data</w:t>
             </w:r>
             <w:r>
               <w:rPr>
                 <w:rFonts w:ascii="Arial" w:hAnsi="Arial" w:cs="Arial"/>
                 <w:i/>
               </w:rPr>
-              <w:t>dapt our ML algorithms to real GOTO data</w:t>
+              <w:t xml:space="preserve"> (1 student)</w:t>
             </w:r>
             <w:r>
               <w:rPr>
                 <w:rFonts w:ascii="Arial" w:hAnsi="Arial" w:cs="Arial"/>
                 <w:i/>
               </w:rPr>
-              <w:t xml:space="preserve"> (1 student)</w:t>
-            </w:r>
-            <w:r>
-              <w:rPr>
-                <w:rFonts w:ascii="Arial" w:hAnsi="Arial" w:cs="Arial"/>
-                <w:i/>
-              </w:rPr>
               <w:t>:</w:t>
             </w:r>
             <w:r>
@@ -4986,13 +4863,19 @@
               <w:rPr>
                 <w:rFonts w:ascii="Arial" w:hAnsi="Arial" w:cs="Arial"/>
               </w:rPr>
-              <w:t>is a major</w:t>
-            </w:r>
-            <w:r>
-              <w:rPr>
-                <w:rFonts w:ascii="Arial" w:hAnsi="Arial" w:cs="Arial"/>
-              </w:rPr>
-              <w:t xml:space="preserve"> research</w:t>
+              <w:t>is</w:t>
+            </w:r>
+            <w:r>
+              <w:rPr>
+                <w:rFonts w:ascii="Arial" w:hAnsi="Arial" w:cs="Arial"/>
+              </w:rPr>
+              <w:t xml:space="preserve"> a significant </w:t>
+            </w:r>
+            <w:r>
+              <w:rPr>
+                <w:rFonts w:ascii="Arial" w:hAnsi="Arial" w:cs="Arial"/>
+              </w:rPr>
+              <w:t>research</w:t>
             </w:r>
             <w:r>
               <w:rPr>
@@ -5083,21 +4966,7 @@
               <w:rPr>
                 <w:rFonts w:ascii="Arial" w:hAnsi="Arial" w:cs="Arial"/>
               </w:rPr>
-              <w:t xml:space="preserve">, we will research ML-algorithms to classify sources in GOTO data. One student will research feature-based ML analyses, whereby features measured by the GOTO processing pipeline (e.g., colour, shape, profile, </w:t>
-            </w:r>
-            <w:proofErr w:type="spellStart"/>
-            <w:r>
-              <w:rPr>
-                <w:rFonts w:ascii="Arial" w:hAnsi="Arial" w:cs="Arial"/>
-              </w:rPr>
-              <w:t>etc</w:t>
-            </w:r>
-            <w:proofErr w:type="spellEnd"/>
-            <w:r>
-              <w:rPr>
-                <w:rFonts w:ascii="Arial" w:hAnsi="Arial" w:cs="Arial"/>
-              </w:rPr>
-              <w:t xml:space="preserve">) are used as inputs. Another student will research pixel-based ML algorithms, whereby the computer “looks” at the images directly and classifies based on the raw data (i.e., more akin to human classification). </w:t>
+              <w:t xml:space="preserve">, we will research ML-algorithms to classify sources in GOTO data. One student will research feature-based ML analyses, whereby features measured by the GOTO processing pipeline (e.g., colour, shape, profile, etc) are used as inputs. Another student will research pixel-based ML algorithms, whereby the computer “looks” at the images directly and classifies based on the raw data (i.e., more akin to human classification). </w:t>
             </w:r>
           </w:p>
           <w:p>
@@ -5135,7 +5004,6 @@
               </w:rPr>
               <w:t xml:space="preserve">; </w:t>
             </w:r>
-            <w:proofErr w:type="spellStart"/>
             <w:r>
               <w:rPr>
                 <w:rFonts w:ascii="Arial" w:hAnsi="Arial" w:cs="Arial"/>
@@ -5143,7 +5011,6 @@
               </w:rPr>
               <w:t>Pruangpharch</w:t>
             </w:r>
-            <w:proofErr w:type="spellEnd"/>
             <w:r>
               <w:rPr>
                 <w:rFonts w:ascii="Arial" w:hAnsi="Arial" w:cs="Arial"/>
@@ -5283,7 +5150,19 @@
               <w:rPr>
                 <w:rFonts w:ascii="Arial" w:hAnsi="Arial" w:cs="Arial"/>
               </w:rPr>
-              <w:t xml:space="preserve"> systems require different hardware infrastructure, the first stages of the research will be conducted on AW</w:t>
+              <w:t xml:space="preserve"> systems require different hardware infrastr</w:t>
+            </w:r>
+            <w:r>
+              <w:rPr>
+                <w:rFonts w:ascii="Arial" w:hAnsi="Arial" w:cs="Arial"/>
+              </w:rPr>
+              <w:t xml:space="preserve">ucture, the first stages of </w:t>
+            </w:r>
+            <w:r>
+              <w:rPr>
+                <w:rFonts w:ascii="Arial" w:hAnsi="Arial" w:cs="Arial"/>
+              </w:rPr>
+              <w:t>research will be conducted on AW</w:t>
             </w:r>
             <w:r>
               <w:rPr>
@@ -5301,7 +5180,13 @@
               <w:rPr>
                 <w:rFonts w:ascii="Arial" w:hAnsi="Arial" w:cs="Arial"/>
               </w:rPr>
-              <w:t xml:space="preserve">g the need for </w:t>
+              <w:t>g the need for</w:t>
+            </w:r>
+            <w:r>
+              <w:rPr>
+                <w:rFonts w:ascii="Arial" w:hAnsi="Arial" w:cs="Arial"/>
+              </w:rPr>
+              <w:t xml:space="preserve"> </w:t>
             </w:r>
             <w:r>
               <w:rPr>
@@ -5337,6 +5222,12 @@
               <w:rPr>
                 <w:rFonts w:ascii="Arial" w:hAnsi="Arial" w:cs="Arial"/>
               </w:rPr>
+              <w:t xml:space="preserve">by NARIT </w:t>
+            </w:r>
+            <w:r>
+              <w:rPr>
+                <w:rFonts w:ascii="Arial" w:hAnsi="Arial" w:cs="Arial"/>
+              </w:rPr>
               <w:t>until after the optimum system has been identified</w:t>
             </w:r>
             <w:r>
@@ -5355,7 +5246,19 @@
               <w:rPr>
                 <w:rFonts w:ascii="Arial" w:hAnsi="Arial" w:cs="Arial"/>
               </w:rPr>
-              <w:t xml:space="preserve">This research will make the </w:t>
+              <w:t xml:space="preserve">This research will make </w:t>
+            </w:r>
+            <w:r>
+              <w:rPr>
+                <w:rFonts w:ascii="Arial" w:hAnsi="Arial" w:cs="Arial"/>
+              </w:rPr>
+              <w:t xml:space="preserve">establishing </w:t>
+            </w:r>
+            <w:r>
+              <w:rPr>
+                <w:rFonts w:ascii="Arial" w:hAnsi="Arial" w:cs="Arial"/>
+              </w:rPr>
+              <w:t xml:space="preserve">the </w:t>
             </w:r>
             <w:r>
               <w:rPr>
@@ -5367,7 +5270,19 @@
               <w:rPr>
                 <w:rFonts w:ascii="Arial" w:hAnsi="Arial" w:cs="Arial"/>
               </w:rPr>
-              <w:t xml:space="preserve">data centre itself </w:t>
+              <w:t>data centre</w:t>
+            </w:r>
+            <w:r>
+              <w:rPr>
+                <w:rFonts w:ascii="Arial" w:hAnsi="Arial" w:cs="Arial"/>
+              </w:rPr>
+              <w:t xml:space="preserve"> itself</w:t>
+            </w:r>
+            <w:r>
+              <w:rPr>
+                <w:rFonts w:ascii="Arial" w:hAnsi="Arial" w:cs="Arial"/>
+              </w:rPr>
+              <w:t xml:space="preserve"> </w:t>
             </w:r>
             <w:r>
               <w:rPr>
@@ -5635,30 +5550,8 @@
               <w:rPr>
                 <w:rFonts w:ascii="Arial" w:hAnsi="Arial" w:cs="Arial"/>
               </w:rPr>
-              <w:t xml:space="preserve">cover the basic principles of ML and introduce attendees to “off-the-shelf” machine learning packages such as Python’s </w:t>
-            </w:r>
-            <w:proofErr w:type="spellStart"/>
-            <w:r>
-              <w:rPr>
-                <w:rFonts w:ascii="Arial" w:hAnsi="Arial" w:cs="Arial"/>
-              </w:rPr>
-              <w:t>SciLearn</w:t>
-            </w:r>
-            <w:proofErr w:type="spellEnd"/>
-            <w:r>
-              <w:rPr>
-                <w:rFonts w:ascii="Arial" w:hAnsi="Arial" w:cs="Arial"/>
-              </w:rPr>
-              <w:t xml:space="preserve">, </w:t>
-            </w:r>
-            <w:proofErr w:type="spellStart"/>
-            <w:r>
-              <w:rPr>
-                <w:rFonts w:ascii="Arial" w:hAnsi="Arial" w:cs="Arial"/>
-              </w:rPr>
-              <w:t>Matlab’s</w:t>
-            </w:r>
-            <w:proofErr w:type="spellEnd"/>
+              <w:t>cover the basic principles of ML and introduce attendees to “off-the-shelf” machine learning packages such as Python’s SciLearn, Matlab’s</w:t>
+            </w:r>
             <w:r>
               <w:rPr>
                 <w:rFonts w:ascii="Arial" w:hAnsi="Arial" w:cs="Arial"/>
@@ -5669,21 +5562,7 @@
               <w:rPr>
                 <w:rFonts w:ascii="Arial" w:hAnsi="Arial" w:cs="Arial"/>
               </w:rPr>
-              <w:t xml:space="preserve"> and Google’s </w:t>
-            </w:r>
-            <w:proofErr w:type="spellStart"/>
-            <w:r>
-              <w:rPr>
-                <w:rFonts w:ascii="Arial" w:hAnsi="Arial" w:cs="Arial"/>
-              </w:rPr>
-              <w:t>TensorFlow</w:t>
-            </w:r>
-            <w:proofErr w:type="spellEnd"/>
-            <w:r>
-              <w:rPr>
-                <w:rFonts w:ascii="Arial" w:hAnsi="Arial" w:cs="Arial"/>
-              </w:rPr>
-              <w:t>.</w:t>
+              <w:t xml:space="preserve"> and Google’s TensorFlow.</w:t>
             </w:r>
             <w:r>
               <w:rPr>
@@ -7760,7 +7639,7 @@
       <w:rPr>
         <w:noProof/>
       </w:rPr>
-      <w:t>5</w:t>
+      <w:t>1</w:t>
     </w:r>
     <w:r>
       <w:rPr>
@@ -10888,7 +10767,7 @@
 </file>
 
 <file path=customXml/itemProps6.xml><?xml version="1.0" encoding="utf-8"?>
-<ds:datastoreItem xmlns:ds="http://schemas.openxmlformats.org/officeDocument/2006/customXml" ds:itemID="{0838D582-1776-964E-868D-B12ACC891BA7}">
+<ds:datastoreItem xmlns:ds="http://schemas.openxmlformats.org/officeDocument/2006/customXml" ds:itemID="{02ACDD24-A84B-FC42-B4A1-FCA551D30365}">
   <ds:schemaRefs>
     <ds:schemaRef ds:uri="http://schemas.openxmlformats.org/officeDocument/2006/bibliography"/>
   </ds:schemaRefs>

</xml_diff>

<commit_message>
Major changes to summary, beneficiaries. Also, included setting up PostgreSQL system on Chalawan
</commit_message>
<xml_diff>
--- a/CaseForSupport.docx
+++ b/CaseForSupport.docx
@@ -1255,13 +1255,33 @@
               <w:rPr>
                 <w:rFonts w:ascii="Arial" w:hAnsi="Arial" w:cs="Arial"/>
               </w:rPr>
-              <w:t>algorithms, including automated image analysis, (</w:t>
-            </w:r>
-            <w:r>
-              <w:rPr>
-                <w:rFonts w:ascii="Arial" w:hAnsi="Arial" w:cs="Arial"/>
-              </w:rPr>
-              <w:t>Boongoen,</w:t>
+              <w:t xml:space="preserve">algorithms, including </w:t>
+            </w:r>
+            <w:r>
+              <w:rPr>
+                <w:rFonts w:ascii="Arial" w:hAnsi="Arial" w:cs="Arial"/>
+              </w:rPr>
+              <w:t xml:space="preserve">those for </w:t>
+            </w:r>
+            <w:r>
+              <w:rPr>
+                <w:rFonts w:ascii="Arial" w:hAnsi="Arial" w:cs="Arial"/>
+              </w:rPr>
+              <w:t>automated image analysis, (</w:t>
+            </w:r>
+            <w:proofErr w:type="spellStart"/>
+            <w:r>
+              <w:rPr>
+                <w:rFonts w:ascii="Arial" w:hAnsi="Arial" w:cs="Arial"/>
+              </w:rPr>
+              <w:t>Boongoen</w:t>
+            </w:r>
+            <w:proofErr w:type="spellEnd"/>
+            <w:r>
+              <w:rPr>
+                <w:rFonts w:ascii="Arial" w:hAnsi="Arial" w:cs="Arial"/>
+              </w:rPr>
+              <w:t>,</w:t>
             </w:r>
             <w:r>
               <w:rPr>
@@ -1269,18 +1289,91 @@
               </w:rPr>
               <w:t xml:space="preserve"> </w:t>
             </w:r>
+            <w:proofErr w:type="spellStart"/>
             <w:r>
               <w:rPr>
                 <w:rFonts w:ascii="Arial" w:hAnsi="Arial" w:cs="Arial"/>
                 <w:lang w:val="en-US"/>
               </w:rPr>
-              <w:t xml:space="preserve">Eungwanichayapant, Iam-On, Uttuma) and setting-up and maintaining DM systems (Boongoen, Iam-On). The UK </w:t>
-            </w:r>
+              <w:t>Anant</w:t>
+            </w:r>
+            <w:proofErr w:type="spellEnd"/>
             <w:r>
               <w:rPr>
                 <w:rFonts w:ascii="Arial" w:hAnsi="Arial" w:cs="Arial"/>
                 <w:lang w:val="en-US"/>
               </w:rPr>
+              <w:t xml:space="preserve">, </w:t>
+            </w:r>
+            <w:proofErr w:type="spellStart"/>
+            <w:r>
+              <w:rPr>
+                <w:rFonts w:ascii="Arial" w:hAnsi="Arial" w:cs="Arial"/>
+                <w:lang w:val="en-US"/>
+              </w:rPr>
+              <w:t>Iam</w:t>
+            </w:r>
+            <w:proofErr w:type="spellEnd"/>
+            <w:r>
+              <w:rPr>
+                <w:rFonts w:ascii="Arial" w:hAnsi="Arial" w:cs="Arial"/>
+                <w:lang w:val="en-US"/>
+              </w:rPr>
+              <w:t xml:space="preserve">-On, </w:t>
+            </w:r>
+            <w:proofErr w:type="spellStart"/>
+            <w:r>
+              <w:rPr>
+                <w:rFonts w:ascii="Arial" w:hAnsi="Arial" w:cs="Arial"/>
+                <w:lang w:val="en-US"/>
+              </w:rPr>
+              <w:t>Uttuma</w:t>
+            </w:r>
+            <w:proofErr w:type="spellEnd"/>
+            <w:r>
+              <w:rPr>
+                <w:rFonts w:ascii="Arial" w:hAnsi="Arial" w:cs="Arial"/>
+                <w:lang w:val="en-US"/>
+              </w:rPr>
+              <w:t>) and setting-up and maintaining DM systems (</w:t>
+            </w:r>
+            <w:proofErr w:type="spellStart"/>
+            <w:r>
+              <w:rPr>
+                <w:rFonts w:ascii="Arial" w:hAnsi="Arial" w:cs="Arial"/>
+                <w:lang w:val="en-US"/>
+              </w:rPr>
+              <w:t>Boongoen</w:t>
+            </w:r>
+            <w:proofErr w:type="spellEnd"/>
+            <w:r>
+              <w:rPr>
+                <w:rFonts w:ascii="Arial" w:hAnsi="Arial" w:cs="Arial"/>
+                <w:lang w:val="en-US"/>
+              </w:rPr>
+              <w:t xml:space="preserve">, </w:t>
+            </w:r>
+            <w:proofErr w:type="spellStart"/>
+            <w:r>
+              <w:rPr>
+                <w:rFonts w:ascii="Arial" w:hAnsi="Arial" w:cs="Arial"/>
+                <w:lang w:val="en-US"/>
+              </w:rPr>
+              <w:t>Iam</w:t>
+            </w:r>
+            <w:proofErr w:type="spellEnd"/>
+            <w:r>
+              <w:rPr>
+                <w:rFonts w:ascii="Arial" w:hAnsi="Arial" w:cs="Arial"/>
+                <w:lang w:val="en-US"/>
+              </w:rPr>
+              <w:t xml:space="preserve">-On). The UK </w:t>
+            </w:r>
+            <w:r>
+              <w:rPr>
+                <w:rFonts w:ascii="Arial" w:hAnsi="Arial" w:cs="Arial"/>
+                <w:lang w:val="en-US"/>
+              </w:rPr>
               <w:t>partners</w:t>
             </w:r>
             <w:r>
@@ -1344,7 +1437,39 @@
                 <w:rFonts w:ascii="Arial" w:hAnsi="Arial" w:cs="Arial"/>
                 <w:lang w:val="en-US"/>
               </w:rPr>
-              <w:t xml:space="preserve">The Thai astronomy partners (Sawangwit, Awiphan) </w:t>
+              <w:t>The Thai astronomy partners (</w:t>
+            </w:r>
+            <w:proofErr w:type="spellStart"/>
+            <w:r>
+              <w:rPr>
+                <w:rFonts w:ascii="Arial" w:hAnsi="Arial" w:cs="Arial"/>
+                <w:lang w:val="en-US"/>
+              </w:rPr>
+              <w:t>Sawangwit</w:t>
+            </w:r>
+            <w:proofErr w:type="spellEnd"/>
+            <w:r>
+              <w:rPr>
+                <w:rFonts w:ascii="Arial" w:hAnsi="Arial" w:cs="Arial"/>
+                <w:lang w:val="en-US"/>
+              </w:rPr>
+              <w:t xml:space="preserve">, </w:t>
+            </w:r>
+            <w:proofErr w:type="spellStart"/>
+            <w:r>
+              <w:rPr>
+                <w:rFonts w:ascii="Arial" w:hAnsi="Arial" w:cs="Arial"/>
+                <w:lang w:val="en-US"/>
+              </w:rPr>
+              <w:t>Awiphan</w:t>
+            </w:r>
+            <w:proofErr w:type="spellEnd"/>
+            <w:r>
+              <w:rPr>
+                <w:rFonts w:ascii="Arial" w:hAnsi="Arial" w:cs="Arial"/>
+                <w:lang w:val="en-US"/>
+              </w:rPr>
+              <w:t xml:space="preserve">) </w:t>
             </w:r>
             <w:r>
               <w:rPr>
@@ -1453,8 +1578,6 @@
               </w:rPr>
               <w:t xml:space="preserve"> </w:t>
             </w:r>
-            <w:bookmarkStart w:id="0" w:name="_GoBack"/>
-            <w:bookmarkEnd w:id="0"/>
             <w:r>
               <w:rPr>
                 <w:rFonts w:ascii="Arial" w:hAnsi="Arial" w:cs="Arial"/>
@@ -1652,7 +1775,21 @@
                 <w:rFonts w:ascii="Arial" w:hAnsi="Arial" w:cs="Arial"/>
               </w:rPr>
               <w:tab/>
-              <w:t>For (a), a Thai data-science student will visit UK for a 3-month visit to obtaining training in database design and implementation by working alongside GOT</w:t>
+              <w:t xml:space="preserve">For (a), </w:t>
+            </w:r>
+            <w:proofErr w:type="spellStart"/>
+            <w:r>
+              <w:rPr>
+                <w:rFonts w:ascii="Arial" w:hAnsi="Arial" w:cs="Arial"/>
+              </w:rPr>
+              <w:t>a</w:t>
+            </w:r>
+            <w:proofErr w:type="spellEnd"/>
+            <w:r>
+              <w:rPr>
+                <w:rFonts w:ascii="Arial" w:hAnsi="Arial" w:cs="Arial"/>
+              </w:rPr>
+              <w:t xml:space="preserve"> Thai data-science student will visit UK for a 3-month visit to obtaining training in database design and implementation by working alongside GOT</w:t>
             </w:r>
             <w:r>
               <w:rPr>
@@ -1784,7 +1921,21 @@
               <w:rPr>
                 <w:rFonts w:ascii="Arial" w:hAnsi="Arial" w:cs="Arial"/>
               </w:rPr>
-              <w:t xml:space="preserve">For (b), following the success of Phase 1, the data scientists and astronomers will jointly supervise four graduate students (3 MSc, 1 PhD) in advancing the research undertaken in Phase 1 (see Section 3) by (i) applying what we have learned from simulated data to real GOTO data, (ii) researching pixel-based deep-learning analysis, and (iii) researching how well the DM systems explored in Phase 1 scale to the large data rates provided by GOTO. Finally, for (c), </w:t>
+              <w:t>For (b), following the success of Phase 1, the data scientists and astronomers will jointly supervise four graduate students (3 MSc, 1 PhD) in advancing the research undertaken in Phase 1 (see Section 3) by (</w:t>
+            </w:r>
+            <w:proofErr w:type="spellStart"/>
+            <w:r>
+              <w:rPr>
+                <w:rFonts w:ascii="Arial" w:hAnsi="Arial" w:cs="Arial"/>
+              </w:rPr>
+              <w:t>i</w:t>
+            </w:r>
+            <w:proofErr w:type="spellEnd"/>
+            <w:r>
+              <w:rPr>
+                <w:rFonts w:ascii="Arial" w:hAnsi="Arial" w:cs="Arial"/>
+              </w:rPr>
+              <w:t xml:space="preserve">) applying what we have learned from simulated data to real GOTO data, (ii) researching pixel-based deep-learning analysis, and (iii) researching how well the DM systems explored in Phase 1 scale to the large data rates provided by GOTO. Finally, for (c), </w:t>
             </w:r>
             <w:r>
               <w:rPr>
@@ -1850,7 +2001,21 @@
               <w:rPr>
                 <w:rFonts w:ascii="Arial" w:hAnsi="Arial" w:cs="Arial"/>
               </w:rPr>
-              <w:t xml:space="preserve"> and homeworks held over five </w:t>
+              <w:t xml:space="preserve"> and </w:t>
+            </w:r>
+            <w:proofErr w:type="spellStart"/>
+            <w:r>
+              <w:rPr>
+                <w:rFonts w:ascii="Arial" w:hAnsi="Arial" w:cs="Arial"/>
+              </w:rPr>
+              <w:t>homeworks</w:t>
+            </w:r>
+            <w:proofErr w:type="spellEnd"/>
+            <w:r>
+              <w:rPr>
+                <w:rFonts w:ascii="Arial" w:hAnsi="Arial" w:cs="Arial"/>
+              </w:rPr>
+              <w:t xml:space="preserve"> held over five </w:t>
             </w:r>
             <w:r>
               <w:rPr>
@@ -2177,11 +2342,33 @@
               </w:rPr>
               <w:t>that a key means of achieving this is by training a highly skilled workforce able to compete internationally in high-value-added sectors that rely heavily on innovation (</w:t>
             </w:r>
-            <w:r>
-              <w:rPr>
-                <w:rFonts w:ascii="Arial" w:hAnsi="Arial" w:cs="Arial"/>
-              </w:rPr>
-              <w:t>Bakhshi &amp; Mateos-Garcia, 2012</w:t>
+            <w:proofErr w:type="spellStart"/>
+            <w:r>
+              <w:rPr>
+                <w:rFonts w:ascii="Arial" w:hAnsi="Arial" w:cs="Arial"/>
+              </w:rPr>
+              <w:t>Bakhshi</w:t>
+            </w:r>
+            <w:proofErr w:type="spellEnd"/>
+            <w:r>
+              <w:rPr>
+                <w:rFonts w:ascii="Arial" w:hAnsi="Arial" w:cs="Arial"/>
+              </w:rPr>
+              <w:t xml:space="preserve"> &amp; </w:t>
+            </w:r>
+            <w:proofErr w:type="spellStart"/>
+            <w:r>
+              <w:rPr>
+                <w:rFonts w:ascii="Arial" w:hAnsi="Arial" w:cs="Arial"/>
+              </w:rPr>
+              <w:t>Mateos</w:t>
+            </w:r>
+            <w:proofErr w:type="spellEnd"/>
+            <w:r>
+              <w:rPr>
+                <w:rFonts w:ascii="Arial" w:hAnsi="Arial" w:cs="Arial"/>
+              </w:rPr>
+              <w:t>-Garcia, 2012</w:t>
             </w:r>
             <w:r>
               <w:rPr>
@@ -2314,8 +2501,17 @@
                 <w:rFonts w:ascii="Arial" w:hAnsi="Arial" w:cs="Arial"/>
                 <w:lang w:val="en-US"/>
               </w:rPr>
-              <w:t>Mae Fah Luang</w:t>
-            </w:r>
+              <w:t xml:space="preserve">Mae Fah </w:t>
+            </w:r>
+            <w:proofErr w:type="spellStart"/>
+            <w:r>
+              <w:rPr>
+                <w:rFonts w:ascii="Arial" w:hAnsi="Arial" w:cs="Arial"/>
+                <w:lang w:val="en-US"/>
+              </w:rPr>
+              <w:t>Luang</w:t>
+            </w:r>
+            <w:proofErr w:type="spellEnd"/>
             <w:r>
               <w:rPr>
                 <w:rFonts w:ascii="Arial" w:hAnsi="Arial" w:cs="Arial"/>
@@ -2338,11 +2534,47 @@
               </w:rPr>
               <w:t xml:space="preserve">References: </w:t>
             </w:r>
-            <w:r>
-              <w:rPr>
-                <w:rFonts w:ascii="Arial" w:hAnsi="Arial" w:cs="Arial"/>
-              </w:rPr>
-              <w:t>Bakhshi &amp; Mateos-Garcia, 2012, The Rise of the Datavores, www.nesta.org.uk/sites/default/files/rise of the datavores.pdf;</w:t>
+            <w:proofErr w:type="spellStart"/>
+            <w:r>
+              <w:rPr>
+                <w:rFonts w:ascii="Arial" w:hAnsi="Arial" w:cs="Arial"/>
+              </w:rPr>
+              <w:t>Bakhshi</w:t>
+            </w:r>
+            <w:proofErr w:type="spellEnd"/>
+            <w:r>
+              <w:rPr>
+                <w:rFonts w:ascii="Arial" w:hAnsi="Arial" w:cs="Arial"/>
+              </w:rPr>
+              <w:t xml:space="preserve"> &amp; </w:t>
+            </w:r>
+            <w:proofErr w:type="spellStart"/>
+            <w:r>
+              <w:rPr>
+                <w:rFonts w:ascii="Arial" w:hAnsi="Arial" w:cs="Arial"/>
+              </w:rPr>
+              <w:t>Mateos</w:t>
+            </w:r>
+            <w:proofErr w:type="spellEnd"/>
+            <w:r>
+              <w:rPr>
+                <w:rFonts w:ascii="Arial" w:hAnsi="Arial" w:cs="Arial"/>
+              </w:rPr>
+              <w:t xml:space="preserve">-Garcia, 2012, The Rise of the </w:t>
+            </w:r>
+            <w:proofErr w:type="spellStart"/>
+            <w:r>
+              <w:rPr>
+                <w:rFonts w:ascii="Arial" w:hAnsi="Arial" w:cs="Arial"/>
+              </w:rPr>
+              <w:t>Datavores</w:t>
+            </w:r>
+            <w:proofErr w:type="spellEnd"/>
+            <w:r>
+              <w:rPr>
+                <w:rFonts w:ascii="Arial" w:hAnsi="Arial" w:cs="Arial"/>
+              </w:rPr>
+              <w:t>, www.nesta.org.uk/sites/default/files/rise of the datavores.pdf;</w:t>
             </w:r>
           </w:p>
         </w:tc>
@@ -3007,7 +3239,21 @@
               <w:rPr>
                 <w:rFonts w:ascii="Arial" w:hAnsi="Arial" w:cs="Arial"/>
               </w:rPr>
-              <w:t>(Pruangpharch)</w:t>
+              <w:t>(</w:t>
+            </w:r>
+            <w:proofErr w:type="spellStart"/>
+            <w:r>
+              <w:rPr>
+                <w:rFonts w:ascii="Arial" w:hAnsi="Arial" w:cs="Arial"/>
+              </w:rPr>
+              <w:t>Pruangpharch</w:t>
+            </w:r>
+            <w:proofErr w:type="spellEnd"/>
+            <w:r>
+              <w:rPr>
+                <w:rFonts w:ascii="Arial" w:hAnsi="Arial" w:cs="Arial"/>
+              </w:rPr>
+              <w:t>)</w:t>
             </w:r>
             <w:r>
               <w:rPr>
@@ -3254,8 +3500,16 @@
               <w:rPr>
                 <w:rFonts w:ascii="Arial" w:hAnsi="Arial" w:cs="Arial"/>
               </w:rPr>
-              <w:t>MSs. In Phase 1 Pruangpharch</w:t>
-            </w:r>
+              <w:t xml:space="preserve">MSs. In Phase 1 </w:t>
+            </w:r>
+            <w:proofErr w:type="spellStart"/>
+            <w:r>
+              <w:rPr>
+                <w:rFonts w:ascii="Arial" w:hAnsi="Arial" w:cs="Arial"/>
+              </w:rPr>
+              <w:t>Pruangpharch</w:t>
+            </w:r>
+            <w:proofErr w:type="spellEnd"/>
             <w:r>
               <w:rPr>
                 <w:rFonts w:ascii="Arial" w:hAnsi="Arial" w:cs="Arial"/>
@@ -3341,32 +3595,10 @@
         </w:rPr>
         <w:t>Description of proposed work</w:t>
       </w:r>
-    </w:p>
-    <w:p>
-      <w:pPr>
-        <w:spacing w:after="0"/>
-        <w:rPr>
-          <w:rFonts w:ascii="Arial" w:hAnsi="Arial" w:cs="Arial"/>
-          <w:i/>
-        </w:rPr>
-      </w:pPr>
-      <w:r>
-        <w:rPr>
-          <w:rFonts w:ascii="Arial" w:hAnsi="Arial" w:cs="Arial"/>
-          <w:i/>
-        </w:rPr>
-        <w:t>Please describe the research and partnership activities proposed</w:t>
-      </w:r>
-      <w:r>
-        <w:rPr>
-          <w:rFonts w:ascii="Arial" w:hAnsi="Arial" w:cs="Arial"/>
-          <w:i/>
-        </w:rPr>
-        <w:t>.</w:t>
-      </w:r>
-      <w:r>
-        <w:rPr>
-          <w:rFonts w:ascii="Arial" w:hAnsi="Arial" w:cs="Arial"/>
+      <w:r>
+        <w:rPr>
+          <w:rFonts w:ascii="Arial" w:hAnsi="Arial" w:cs="Arial"/>
+          <w:b/>
           <w:i/>
         </w:rPr>
         <w:t xml:space="preserve"> </w:t>
@@ -3374,23 +3606,7 @@
       <w:r>
         <w:rPr>
           <w:rFonts w:ascii="Arial" w:hAnsi="Arial" w:cs="Arial"/>
-          <w:i/>
-        </w:rPr>
-        <w:t>Please also identify any risks and mitigation strategies.</w:t>
-      </w:r>
-    </w:p>
-    <w:p>
-      <w:pPr>
-        <w:spacing w:after="0"/>
-        <w:jc w:val="both"/>
-        <w:rPr>
-          <w:rFonts w:ascii="Arial" w:hAnsi="Arial" w:cs="Arial"/>
-          <w:i/>
-        </w:rPr>
-      </w:pPr>
-      <w:r>
-        <w:rPr>
-          <w:rFonts w:ascii="Arial" w:hAnsi="Arial" w:cs="Arial"/>
+          <w:b/>
           <w:i/>
         </w:rPr>
         <w:t>[</w:t>
@@ -3398,6 +3614,7 @@
       <w:r>
         <w:rPr>
           <w:rFonts w:ascii="Arial" w:hAnsi="Arial" w:cs="Arial"/>
+          <w:b/>
           <w:i/>
         </w:rPr>
         <w:t>Maximum</w:t>
@@ -3405,6 +3622,7 @@
       <w:r>
         <w:rPr>
           <w:rFonts w:ascii="Arial" w:hAnsi="Arial" w:cs="Arial"/>
+          <w:b/>
           <w:i/>
         </w:rPr>
         <w:t xml:space="preserve"> </w:t>
@@ -3412,6 +3630,7 @@
       <w:r>
         <w:rPr>
           <w:rFonts w:ascii="Arial" w:hAnsi="Arial" w:cs="Arial"/>
+          <w:b/>
           <w:i/>
         </w:rPr>
         <w:t>2</w:t>
@@ -3419,6 +3638,7 @@
       <w:r>
         <w:rPr>
           <w:rFonts w:ascii="Arial" w:hAnsi="Arial" w:cs="Arial"/>
+          <w:b/>
           <w:i/>
         </w:rPr>
         <w:t xml:space="preserve"> </w:t>
@@ -3426,6 +3646,7 @@
       <w:r>
         <w:rPr>
           <w:rFonts w:ascii="Arial" w:hAnsi="Arial" w:cs="Arial"/>
+          <w:b/>
           <w:i/>
         </w:rPr>
         <w:t>sides o</w:t>
@@ -3433,6 +3654,7 @@
       <w:r>
         <w:rPr>
           <w:rFonts w:ascii="Arial" w:hAnsi="Arial" w:cs="Arial"/>
+          <w:b/>
           <w:i/>
         </w:rPr>
         <w:t>f A4]</w:t>
@@ -4294,13 +4516,35 @@
               <w:rPr>
                 <w:rFonts w:ascii="Arial" w:hAnsi="Arial" w:cs="Arial"/>
               </w:rPr>
-              <w:t xml:space="preserve">visiting Thai staff (Boongoen, </w:t>
-            </w:r>
-            <w:r>
-              <w:rPr>
-                <w:rFonts w:ascii="Arial" w:hAnsi="Arial" w:cs="Arial"/>
-              </w:rPr>
-              <w:t>Iam-on)</w:t>
+              <w:t>visiting Thai staff (</w:t>
+            </w:r>
+            <w:proofErr w:type="spellStart"/>
+            <w:r>
+              <w:rPr>
+                <w:rFonts w:ascii="Arial" w:hAnsi="Arial" w:cs="Arial"/>
+              </w:rPr>
+              <w:t>Boongoen</w:t>
+            </w:r>
+            <w:proofErr w:type="spellEnd"/>
+            <w:r>
+              <w:rPr>
+                <w:rFonts w:ascii="Arial" w:hAnsi="Arial" w:cs="Arial"/>
+              </w:rPr>
+              <w:t xml:space="preserve">, </w:t>
+            </w:r>
+            <w:proofErr w:type="spellStart"/>
+            <w:r>
+              <w:rPr>
+                <w:rFonts w:ascii="Arial" w:hAnsi="Arial" w:cs="Arial"/>
+              </w:rPr>
+              <w:t>Iam</w:t>
+            </w:r>
+            <w:proofErr w:type="spellEnd"/>
+            <w:r>
+              <w:rPr>
+                <w:rFonts w:ascii="Arial" w:hAnsi="Arial" w:cs="Arial"/>
+              </w:rPr>
+              <w:t>-on)</w:t>
             </w:r>
             <w:r>
               <w:rPr>
@@ -4408,7 +4652,21 @@
               <w:rPr>
                 <w:rFonts w:ascii="Arial" w:hAnsi="Arial" w:cs="Arial"/>
               </w:rPr>
-              <w:t>’s two data processing pipelines – the in-house GOTOflow and the other base</w:t>
+              <w:t xml:space="preserve">’s two data processing pipelines – the in-house </w:t>
+            </w:r>
+            <w:proofErr w:type="spellStart"/>
+            <w:r>
+              <w:rPr>
+                <w:rFonts w:ascii="Arial" w:hAnsi="Arial" w:cs="Arial"/>
+              </w:rPr>
+              <w:t>GOTOflow</w:t>
+            </w:r>
+            <w:proofErr w:type="spellEnd"/>
+            <w:r>
+              <w:rPr>
+                <w:rFonts w:ascii="Arial" w:hAnsi="Arial" w:cs="Arial"/>
+              </w:rPr>
+              <w:t xml:space="preserve"> and the other base</w:t>
             </w:r>
             <w:r>
               <w:rPr>
@@ -4444,7 +4702,21 @@
               <w:rPr>
                 <w:rFonts w:ascii="Arial" w:hAnsi="Arial" w:cs="Arial"/>
               </w:rPr>
-              <w:t xml:space="preserve">(Pruangpharch) </w:t>
+              <w:t>(</w:t>
+            </w:r>
+            <w:proofErr w:type="spellStart"/>
+            <w:r>
+              <w:rPr>
+                <w:rFonts w:ascii="Arial" w:hAnsi="Arial" w:cs="Arial"/>
+              </w:rPr>
+              <w:t>Pruangpharch</w:t>
+            </w:r>
+            <w:proofErr w:type="spellEnd"/>
+            <w:r>
+              <w:rPr>
+                <w:rFonts w:ascii="Arial" w:hAnsi="Arial" w:cs="Arial"/>
+              </w:rPr>
+              <w:t xml:space="preserve">) </w:t>
             </w:r>
             <w:r>
               <w:rPr>
@@ -4462,7 +4734,35 @@
               <w:rPr>
                 <w:rFonts w:ascii="Arial" w:hAnsi="Arial" w:cs="Arial"/>
               </w:rPr>
-              <w:t xml:space="preserve"> with further guidance from Boongoen and Iam-On to set-up GOTO’s UK database system.</w:t>
+              <w:t xml:space="preserve"> with further guidance from </w:t>
+            </w:r>
+            <w:proofErr w:type="spellStart"/>
+            <w:r>
+              <w:rPr>
+                <w:rFonts w:ascii="Arial" w:hAnsi="Arial" w:cs="Arial"/>
+              </w:rPr>
+              <w:t>Boongoen</w:t>
+            </w:r>
+            <w:proofErr w:type="spellEnd"/>
+            <w:r>
+              <w:rPr>
+                <w:rFonts w:ascii="Arial" w:hAnsi="Arial" w:cs="Arial"/>
+              </w:rPr>
+              <w:t xml:space="preserve"> and </w:t>
+            </w:r>
+            <w:proofErr w:type="spellStart"/>
+            <w:r>
+              <w:rPr>
+                <w:rFonts w:ascii="Arial" w:hAnsi="Arial" w:cs="Arial"/>
+              </w:rPr>
+              <w:t>Iam</w:t>
+            </w:r>
+            <w:proofErr w:type="spellEnd"/>
+            <w:r>
+              <w:rPr>
+                <w:rFonts w:ascii="Arial" w:hAnsi="Arial" w:cs="Arial"/>
+              </w:rPr>
+              <w:t>-On to set-up GOTO’s UK database system.</w:t>
             </w:r>
             <w:r>
               <w:rPr>
@@ -4492,14 +4792,7 @@
               <w:rPr>
                 <w:rFonts w:ascii="Arial" w:hAnsi="Arial" w:cs="Arial"/>
               </w:rPr>
-              <w:t xml:space="preserve">DMS </w:t>
-            </w:r>
-            <w:r>
-              <w:rPr>
-                <w:rFonts w:ascii="Arial" w:hAnsi="Arial" w:cs="Arial"/>
-              </w:rPr>
-              <w:lastRenderedPageBreak/>
-              <w:t xml:space="preserve">and designing </w:t>
+              <w:t xml:space="preserve">DMS and designing </w:t>
             </w:r>
             <w:r>
               <w:rPr>
@@ -4576,6 +4869,7 @@
                 <w:rFonts w:ascii="Arial" w:hAnsi="Arial" w:cs="Arial"/>
                 <w:i/>
               </w:rPr>
+              <w:lastRenderedPageBreak/>
               <w:t>2.2</w:t>
             </w:r>
             <w:r>
@@ -4624,8 +4918,17 @@
                 <w:rFonts w:ascii="Arial" w:hAnsi="Arial" w:cs="Arial"/>
                 <w:i/>
               </w:rPr>
-              <w:t>(i</w:t>
-            </w:r>
+              <w:t>(</w:t>
+            </w:r>
+            <w:proofErr w:type="spellStart"/>
+            <w:r>
+              <w:rPr>
+                <w:rFonts w:ascii="Arial" w:hAnsi="Arial" w:cs="Arial"/>
+                <w:i/>
+              </w:rPr>
+              <w:t>i</w:t>
+            </w:r>
+            <w:proofErr w:type="spellEnd"/>
             <w:r>
               <w:rPr>
                 <w:rFonts w:ascii="Arial" w:hAnsi="Arial" w:cs="Arial"/>
@@ -4966,7 +5269,21 @@
               <w:rPr>
                 <w:rFonts w:ascii="Arial" w:hAnsi="Arial" w:cs="Arial"/>
               </w:rPr>
-              <w:t xml:space="preserve">, we will research ML-algorithms to classify sources in GOTO data. One student will research feature-based ML analyses, whereby features measured by the GOTO processing pipeline (e.g., colour, shape, profile, etc) are used as inputs. Another student will research pixel-based ML algorithms, whereby the computer “looks” at the images directly and classifies based on the raw data (i.e., more akin to human classification). </w:t>
+              <w:t xml:space="preserve">, we will research ML-algorithms to classify sources in GOTO data. One student will research feature-based ML analyses, whereby features measured by the GOTO processing pipeline (e.g., colour, shape, profile, </w:t>
+            </w:r>
+            <w:proofErr w:type="spellStart"/>
+            <w:r>
+              <w:rPr>
+                <w:rFonts w:ascii="Arial" w:hAnsi="Arial" w:cs="Arial"/>
+              </w:rPr>
+              <w:t>etc</w:t>
+            </w:r>
+            <w:proofErr w:type="spellEnd"/>
+            <w:r>
+              <w:rPr>
+                <w:rFonts w:ascii="Arial" w:hAnsi="Arial" w:cs="Arial"/>
+              </w:rPr>
+              <w:t xml:space="preserve">) are used as inputs. Another student will research pixel-based ML algorithms, whereby the computer “looks” at the images directly and classifies based on the raw data (i.e., more akin to human classification). </w:t>
             </w:r>
           </w:p>
           <w:p>
@@ -5004,6 +5321,7 @@
               </w:rPr>
               <w:t xml:space="preserve">; </w:t>
             </w:r>
+            <w:proofErr w:type="spellStart"/>
             <w:r>
               <w:rPr>
                 <w:rFonts w:ascii="Arial" w:hAnsi="Arial" w:cs="Arial"/>
@@ -5011,6 +5329,7 @@
               </w:rPr>
               <w:t>Pruangpharch</w:t>
             </w:r>
+            <w:proofErr w:type="spellEnd"/>
             <w:r>
               <w:rPr>
                 <w:rFonts w:ascii="Arial" w:hAnsi="Arial" w:cs="Arial"/>
@@ -5138,49 +5457,159 @@
               <w:rPr>
                 <w:rFonts w:ascii="Arial" w:hAnsi="Arial" w:cs="Arial"/>
               </w:rPr>
-              <w:t>Since the</w:t>
-            </w:r>
-            <w:r>
-              <w:rPr>
-                <w:rFonts w:ascii="Arial" w:hAnsi="Arial" w:cs="Arial"/>
-              </w:rPr>
-              <w:t>se</w:t>
-            </w:r>
-            <w:r>
-              <w:rPr>
-                <w:rFonts w:ascii="Arial" w:hAnsi="Arial" w:cs="Arial"/>
-              </w:rPr>
-              <w:t xml:space="preserve"> systems require different hardware infrastr</w:t>
-            </w:r>
-            <w:r>
-              <w:rPr>
-                <w:rFonts w:ascii="Arial" w:hAnsi="Arial" w:cs="Arial"/>
-              </w:rPr>
-              <w:t xml:space="preserve">ucture, the first stages of </w:t>
-            </w:r>
-            <w:r>
-              <w:rPr>
-                <w:rFonts w:ascii="Arial" w:hAnsi="Arial" w:cs="Arial"/>
-              </w:rPr>
-              <w:t>research will be conducted on AW</w:t>
-            </w:r>
-            <w:r>
-              <w:rPr>
-                <w:rFonts w:ascii="Arial" w:hAnsi="Arial" w:cs="Arial"/>
-              </w:rPr>
-              <w:t xml:space="preserve">S, </w:t>
-            </w:r>
-            <w:r>
-              <w:rPr>
-                <w:rFonts w:ascii="Arial" w:hAnsi="Arial" w:cs="Arial"/>
-              </w:rPr>
-              <w:t>mitigatin</w:t>
-            </w:r>
-            <w:r>
-              <w:rPr>
-                <w:rFonts w:ascii="Arial" w:hAnsi="Arial" w:cs="Arial"/>
-              </w:rPr>
-              <w:t>g the need for</w:t>
+              <w:t>First, a</w:t>
+            </w:r>
+            <w:r>
+              <w:rPr>
+                <w:rFonts w:ascii="Arial" w:hAnsi="Arial" w:cs="Arial"/>
+              </w:rPr>
+              <w:t xml:space="preserve"> PostgreSQL database </w:t>
+            </w:r>
+            <w:r>
+              <w:rPr>
+                <w:rFonts w:ascii="Arial" w:hAnsi="Arial" w:cs="Arial"/>
+              </w:rPr>
+              <w:t xml:space="preserve">to mirror the UK GOTO database </w:t>
+            </w:r>
+            <w:r>
+              <w:rPr>
+                <w:rFonts w:ascii="Arial" w:hAnsi="Arial" w:cs="Arial"/>
+              </w:rPr>
+              <w:t>will be established</w:t>
+            </w:r>
+            <w:r>
+              <w:rPr>
+                <w:rFonts w:ascii="Arial" w:hAnsi="Arial" w:cs="Arial"/>
+              </w:rPr>
+              <w:t xml:space="preserve"> on NARIT’s High Powered Computing system “</w:t>
+            </w:r>
+            <w:proofErr w:type="spellStart"/>
+            <w:r>
+              <w:rPr>
+                <w:rFonts w:ascii="Arial" w:hAnsi="Arial" w:cs="Arial"/>
+              </w:rPr>
+              <w:t>Chalawan</w:t>
+            </w:r>
+            <w:proofErr w:type="spellEnd"/>
+            <w:r>
+              <w:rPr>
+                <w:rFonts w:ascii="Arial" w:hAnsi="Arial" w:cs="Arial"/>
+              </w:rPr>
+              <w:t>”.</w:t>
+            </w:r>
+            <w:r>
+              <w:rPr>
+                <w:rFonts w:ascii="Arial" w:hAnsi="Arial" w:cs="Arial"/>
+              </w:rPr>
+              <w:t xml:space="preserve"> The HDFS system, by contrast, is less straightforward to set up, so it will be more cost and time effective to </w:t>
+            </w:r>
+            <w:r>
+              <w:rPr>
+                <w:rFonts w:ascii="Arial" w:hAnsi="Arial" w:cs="Arial"/>
+              </w:rPr>
+              <w:t xml:space="preserve">first </w:t>
+            </w:r>
+            <w:r>
+              <w:rPr>
+                <w:rFonts w:ascii="Arial" w:hAnsi="Arial" w:cs="Arial"/>
+              </w:rPr>
+              <w:t>u</w:t>
+            </w:r>
+            <w:r>
+              <w:rPr>
+                <w:rFonts w:ascii="Arial" w:hAnsi="Arial" w:cs="Arial"/>
+              </w:rPr>
+              <w:t>se a pre-configured system hosted</w:t>
+            </w:r>
+            <w:r>
+              <w:rPr>
+                <w:rFonts w:ascii="Arial" w:hAnsi="Arial" w:cs="Arial"/>
+              </w:rPr>
+              <w:t xml:space="preserve"> on AWS Elastic M</w:t>
+            </w:r>
+            <w:r>
+              <w:rPr>
+                <w:rFonts w:ascii="Arial" w:hAnsi="Arial" w:cs="Arial"/>
+              </w:rPr>
+              <w:t>apReduce</w:t>
+            </w:r>
+            <w:r>
+              <w:rPr>
+                <w:rFonts w:ascii="Arial" w:hAnsi="Arial" w:cs="Arial"/>
+              </w:rPr>
+              <w:t xml:space="preserve"> for testing</w:t>
+            </w:r>
+            <w:r>
+              <w:rPr>
+                <w:rFonts w:ascii="Arial" w:hAnsi="Arial" w:cs="Arial"/>
+              </w:rPr>
+              <w:t xml:space="preserve"> befor</w:t>
+            </w:r>
+            <w:r>
+              <w:rPr>
+                <w:rFonts w:ascii="Arial" w:hAnsi="Arial" w:cs="Arial"/>
+              </w:rPr>
+              <w:t xml:space="preserve">e configuring our own system should </w:t>
+            </w:r>
+            <w:r>
+              <w:rPr>
+                <w:rFonts w:ascii="Arial" w:hAnsi="Arial" w:cs="Arial"/>
+              </w:rPr>
+              <w:t>HDFS prove</w:t>
+            </w:r>
+            <w:r>
+              <w:rPr>
+                <w:rFonts w:ascii="Arial" w:hAnsi="Arial" w:cs="Arial"/>
+              </w:rPr>
+              <w:t xml:space="preserve"> a better system overall. </w:t>
+            </w:r>
+            <w:r>
+              <w:rPr>
+                <w:rFonts w:ascii="Arial" w:hAnsi="Arial" w:cs="Arial"/>
+              </w:rPr>
+              <w:t>T</w:t>
+            </w:r>
+            <w:r>
+              <w:rPr>
+                <w:rFonts w:ascii="Arial" w:hAnsi="Arial" w:cs="Arial"/>
+              </w:rPr>
+              <w:t>hese tests</w:t>
+            </w:r>
+            <w:r>
+              <w:rPr>
+                <w:rFonts w:ascii="Arial" w:hAnsi="Arial" w:cs="Arial"/>
+              </w:rPr>
+              <w:t xml:space="preserve"> will make </w:t>
+            </w:r>
+            <w:r>
+              <w:rPr>
+                <w:rFonts w:ascii="Arial" w:hAnsi="Arial" w:cs="Arial"/>
+              </w:rPr>
+              <w:t xml:space="preserve">establishing </w:t>
+            </w:r>
+            <w:r>
+              <w:rPr>
+                <w:rFonts w:ascii="Arial" w:hAnsi="Arial" w:cs="Arial"/>
+              </w:rPr>
+              <w:t xml:space="preserve">the </w:t>
+            </w:r>
+            <w:r>
+              <w:rPr>
+                <w:rFonts w:ascii="Arial" w:hAnsi="Arial" w:cs="Arial"/>
+              </w:rPr>
+              <w:t xml:space="preserve">Thai </w:t>
+            </w:r>
+            <w:r>
+              <w:rPr>
+                <w:rFonts w:ascii="Arial" w:hAnsi="Arial" w:cs="Arial"/>
+              </w:rPr>
+              <w:t>data centre</w:t>
+            </w:r>
+            <w:r>
+              <w:rPr>
+                <w:rFonts w:ascii="Arial" w:hAnsi="Arial" w:cs="Arial"/>
+              </w:rPr>
+              <w:t xml:space="preserve"> itself</w:t>
             </w:r>
             <w:r>
               <w:rPr>
@@ -5192,109 +5621,21 @@
               <w:rPr>
                 <w:rFonts w:ascii="Arial" w:hAnsi="Arial" w:cs="Arial"/>
               </w:rPr>
-              <w:t>invest</w:t>
-            </w:r>
-            <w:r>
-              <w:rPr>
-                <w:rFonts w:ascii="Arial" w:hAnsi="Arial" w:cs="Arial"/>
-              </w:rPr>
-              <w:t>ment</w:t>
-            </w:r>
-            <w:r>
-              <w:rPr>
-                <w:rFonts w:ascii="Arial" w:hAnsi="Arial" w:cs="Arial"/>
-              </w:rPr>
-              <w:t xml:space="preserve"> in</w:t>
-            </w:r>
-            <w:r>
-              <w:rPr>
-                <w:rFonts w:ascii="Arial" w:hAnsi="Arial" w:cs="Arial"/>
-              </w:rPr>
-              <w:t xml:space="preserve"> </w:t>
-            </w:r>
-            <w:r>
-              <w:rPr>
-                <w:rFonts w:ascii="Arial" w:hAnsi="Arial" w:cs="Arial"/>
-              </w:rPr>
-              <w:t xml:space="preserve">infrastructure </w:t>
-            </w:r>
-            <w:r>
-              <w:rPr>
-                <w:rFonts w:ascii="Arial" w:hAnsi="Arial" w:cs="Arial"/>
-              </w:rPr>
-              <w:t xml:space="preserve">by NARIT </w:t>
-            </w:r>
-            <w:r>
-              <w:rPr>
-                <w:rFonts w:ascii="Arial" w:hAnsi="Arial" w:cs="Arial"/>
-              </w:rPr>
-              <w:t>until after the optimum system has been identified</w:t>
-            </w:r>
-            <w:r>
-              <w:rPr>
-                <w:rFonts w:ascii="Arial" w:hAnsi="Arial" w:cs="Arial"/>
-              </w:rPr>
-              <w:t>.</w:t>
-            </w:r>
-            <w:r>
-              <w:rPr>
-                <w:rFonts w:ascii="Arial" w:hAnsi="Arial" w:cs="Arial"/>
-              </w:rPr>
-              <w:t xml:space="preserve"> </w:t>
-            </w:r>
-            <w:r>
-              <w:rPr>
-                <w:rFonts w:ascii="Arial" w:hAnsi="Arial" w:cs="Arial"/>
-              </w:rPr>
-              <w:t xml:space="preserve">This research will make </w:t>
-            </w:r>
-            <w:r>
-              <w:rPr>
-                <w:rFonts w:ascii="Arial" w:hAnsi="Arial" w:cs="Arial"/>
-              </w:rPr>
-              <w:t xml:space="preserve">establishing </w:t>
-            </w:r>
-            <w:r>
-              <w:rPr>
-                <w:rFonts w:ascii="Arial" w:hAnsi="Arial" w:cs="Arial"/>
-              </w:rPr>
-              <w:t xml:space="preserve">the </w:t>
-            </w:r>
-            <w:r>
-              <w:rPr>
-                <w:rFonts w:ascii="Arial" w:hAnsi="Arial" w:cs="Arial"/>
-              </w:rPr>
-              <w:t xml:space="preserve">Thai </w:t>
-            </w:r>
-            <w:r>
-              <w:rPr>
-                <w:rFonts w:ascii="Arial" w:hAnsi="Arial" w:cs="Arial"/>
-              </w:rPr>
-              <w:t>data centre</w:t>
-            </w:r>
-            <w:r>
-              <w:rPr>
-                <w:rFonts w:ascii="Arial" w:hAnsi="Arial" w:cs="Arial"/>
-              </w:rPr>
-              <w:t xml:space="preserve"> itself</w:t>
-            </w:r>
-            <w:r>
-              <w:rPr>
-                <w:rFonts w:ascii="Arial" w:hAnsi="Arial" w:cs="Arial"/>
-              </w:rPr>
-              <w:t xml:space="preserve"> </w:t>
-            </w:r>
-            <w:r>
-              <w:rPr>
-                <w:rFonts w:ascii="Arial" w:hAnsi="Arial" w:cs="Arial"/>
-              </w:rPr>
               <w:t>an important</w:t>
             </w:r>
             <w:r>
               <w:rPr>
                 <w:rFonts w:ascii="Arial" w:hAnsi="Arial" w:cs="Arial"/>
               </w:rPr>
-              <w:t xml:space="preserve"> research proje</w:t>
+              <w:t xml:space="preserve"> research </w:t>
+            </w:r>
+            <w:bookmarkStart w:id="0" w:name="_GoBack"/>
+            <w:bookmarkEnd w:id="0"/>
+            <w:r>
+              <w:rPr>
+                <w:rFonts w:ascii="Arial" w:hAnsi="Arial" w:cs="Arial"/>
+              </w:rPr>
+              <w:t>proje</w:t>
             </w:r>
             <w:r>
               <w:rPr>
@@ -5550,8 +5891,30 @@
               <w:rPr>
                 <w:rFonts w:ascii="Arial" w:hAnsi="Arial" w:cs="Arial"/>
               </w:rPr>
-              <w:t>cover the basic principles of ML and introduce attendees to “off-the-shelf” machine learning packages such as Python’s SciLearn, Matlab’s</w:t>
-            </w:r>
+              <w:t xml:space="preserve">cover the basic principles of ML and introduce attendees to “off-the-shelf” machine learning packages such as Python’s </w:t>
+            </w:r>
+            <w:proofErr w:type="spellStart"/>
+            <w:r>
+              <w:rPr>
+                <w:rFonts w:ascii="Arial" w:hAnsi="Arial" w:cs="Arial"/>
+              </w:rPr>
+              <w:t>SciLearn</w:t>
+            </w:r>
+            <w:proofErr w:type="spellEnd"/>
+            <w:r>
+              <w:rPr>
+                <w:rFonts w:ascii="Arial" w:hAnsi="Arial" w:cs="Arial"/>
+              </w:rPr>
+              <w:t xml:space="preserve">, </w:t>
+            </w:r>
+            <w:proofErr w:type="spellStart"/>
+            <w:r>
+              <w:rPr>
+                <w:rFonts w:ascii="Arial" w:hAnsi="Arial" w:cs="Arial"/>
+              </w:rPr>
+              <w:t>Matlab’s</w:t>
+            </w:r>
+            <w:proofErr w:type="spellEnd"/>
             <w:r>
               <w:rPr>
                 <w:rFonts w:ascii="Arial" w:hAnsi="Arial" w:cs="Arial"/>
@@ -5562,7 +5925,21 @@
               <w:rPr>
                 <w:rFonts w:ascii="Arial" w:hAnsi="Arial" w:cs="Arial"/>
               </w:rPr>
-              <w:t xml:space="preserve"> and Google’s TensorFlow.</w:t>
+              <w:t xml:space="preserve"> and Google’s </w:t>
+            </w:r>
+            <w:proofErr w:type="spellStart"/>
+            <w:r>
+              <w:rPr>
+                <w:rFonts w:ascii="Arial" w:hAnsi="Arial" w:cs="Arial"/>
+              </w:rPr>
+              <w:t>TensorFlow</w:t>
+            </w:r>
+            <w:proofErr w:type="spellEnd"/>
+            <w:r>
+              <w:rPr>
+                <w:rFonts w:ascii="Arial" w:hAnsi="Arial" w:cs="Arial"/>
+              </w:rPr>
+              <w:t>.</w:t>
             </w:r>
             <w:r>
               <w:rPr>
@@ -5580,7 +5957,21 @@
               <w:rPr>
                 <w:rFonts w:ascii="Arial" w:hAnsi="Arial" w:cs="Arial"/>
               </w:rPr>
-              <w:t xml:space="preserve"> and homeworks and will </w:t>
+              <w:t xml:space="preserve"> and </w:t>
+            </w:r>
+            <w:proofErr w:type="spellStart"/>
+            <w:r>
+              <w:rPr>
+                <w:rFonts w:ascii="Arial" w:hAnsi="Arial" w:cs="Arial"/>
+              </w:rPr>
+              <w:t>homeworks</w:t>
+            </w:r>
+            <w:proofErr w:type="spellEnd"/>
+            <w:r>
+              <w:rPr>
+                <w:rFonts w:ascii="Arial" w:hAnsi="Arial" w:cs="Arial"/>
+              </w:rPr>
+              <w:t xml:space="preserve"> and will </w:t>
             </w:r>
             <w:r>
               <w:rPr>
@@ -5616,13 +6007,27 @@
               <w:rPr>
                 <w:rFonts w:ascii="Arial" w:hAnsi="Arial" w:cs="Arial"/>
               </w:rPr>
-              <w:t xml:space="preserve"> For the practical sessions and hom</w:t>
-            </w:r>
-            <w:r>
-              <w:rPr>
-                <w:rFonts w:ascii="Arial" w:hAnsi="Arial" w:cs="Arial"/>
-              </w:rPr>
-              <w:t>eworks, students will log into</w:t>
+              <w:t xml:space="preserve"> For the practical sessions and </w:t>
+            </w:r>
+            <w:proofErr w:type="spellStart"/>
+            <w:r>
+              <w:rPr>
+                <w:rFonts w:ascii="Arial" w:hAnsi="Arial" w:cs="Arial"/>
+              </w:rPr>
+              <w:t>hom</w:t>
+            </w:r>
+            <w:r>
+              <w:rPr>
+                <w:rFonts w:ascii="Arial" w:hAnsi="Arial" w:cs="Arial"/>
+              </w:rPr>
+              <w:t>eworks</w:t>
+            </w:r>
+            <w:proofErr w:type="spellEnd"/>
+            <w:r>
+              <w:rPr>
+                <w:rFonts w:ascii="Arial" w:hAnsi="Arial" w:cs="Arial"/>
+              </w:rPr>
+              <w:t>, students will log into</w:t>
             </w:r>
             <w:r>
               <w:rPr>
@@ -5714,6 +6119,14 @@
               </w:rPr>
               <w:t xml:space="preserve">Where possible, teaching will be conducted in Thai to ensure maximal inclusivity. </w:t>
             </w:r>
+          </w:p>
+          <w:p>
+            <w:pPr>
+              <w:jc w:val="both"/>
+              <w:rPr>
+                <w:rFonts w:ascii="Arial" w:hAnsi="Arial" w:cs="Arial"/>
+              </w:rPr>
+            </w:pPr>
           </w:p>
         </w:tc>
       </w:tr>
@@ -5748,6 +6161,7 @@
           <w:rFonts w:ascii="Arial" w:hAnsi="Arial" w:cs="Arial"/>
           <w:b/>
         </w:rPr>
+        <w:lastRenderedPageBreak/>
         <w:t>Human Participation</w:t>
       </w:r>
     </w:p>
@@ -5879,7 +6293,23 @@
           <w:rFonts w:ascii="Arial" w:hAnsi="Arial" w:cs="Arial"/>
           <w:i/>
         </w:rPr>
-        <w:t>write ‘Non applicable’:</w:t>
+        <w:t>write ‘</w:t>
+      </w:r>
+      <w:proofErr w:type="gramStart"/>
+      <w:r>
+        <w:rPr>
+          <w:rFonts w:ascii="Arial" w:hAnsi="Arial" w:cs="Arial"/>
+          <w:i/>
+        </w:rPr>
+        <w:t>Non applicable</w:t>
+      </w:r>
+      <w:proofErr w:type="gramEnd"/>
+      <w:r>
+        <w:rPr>
+          <w:rFonts w:ascii="Arial" w:hAnsi="Arial" w:cs="Arial"/>
+          <w:i/>
+        </w:rPr>
+        <w:t>’:</w:t>
       </w:r>
     </w:p>
     <w:p>
@@ -6356,41 +6786,14 @@
               <w:jc w:val="both"/>
               <w:rPr>
                 <w:rFonts w:ascii="Arial" w:hAnsi="Arial" w:cs="Arial"/>
-                <w:b/>
               </w:rPr>
             </w:pPr>
-          </w:p>
-          <w:p>
-            <w:pPr>
-              <w:jc w:val="both"/>
-              <w:rPr>
-                <w:rFonts w:ascii="Arial" w:hAnsi="Arial" w:cs="Arial"/>
-              </w:rPr>
-            </w:pPr>
             <w:r>
               <w:rPr>
                 <w:rFonts w:ascii="Arial" w:hAnsi="Arial" w:cs="Arial"/>
               </w:rPr>
               <w:t>Not applicable</w:t>
             </w:r>
-          </w:p>
-          <w:p>
-            <w:pPr>
-              <w:jc w:val="both"/>
-              <w:rPr>
-                <w:rFonts w:ascii="Arial" w:hAnsi="Arial" w:cs="Arial"/>
-                <w:b/>
-              </w:rPr>
-            </w:pPr>
-          </w:p>
-          <w:p>
-            <w:pPr>
-              <w:jc w:val="both"/>
-              <w:rPr>
-                <w:rFonts w:ascii="Arial" w:hAnsi="Arial" w:cs="Arial"/>
-                <w:b/>
-              </w:rPr>
-            </w:pPr>
           </w:p>
           <w:p>
             <w:pPr>
@@ -6516,7 +6919,23 @@
           <w:rFonts w:ascii="Arial" w:hAnsi="Arial" w:cs="Arial"/>
           <w:i/>
         </w:rPr>
-        <w:t>If the project does not involve animal use, write ‘Non applicable’</w:t>
+        <w:t>If the project does not involve animal use, write ‘</w:t>
+      </w:r>
+      <w:proofErr w:type="gramStart"/>
+      <w:r>
+        <w:rPr>
+          <w:rFonts w:ascii="Arial" w:hAnsi="Arial" w:cs="Arial"/>
+          <w:i/>
+        </w:rPr>
+        <w:t>Non applicable</w:t>
+      </w:r>
+      <w:proofErr w:type="gramEnd"/>
+      <w:r>
+        <w:rPr>
+          <w:rFonts w:ascii="Arial" w:hAnsi="Arial" w:cs="Arial"/>
+          <w:i/>
+        </w:rPr>
+        <w:t>’</w:t>
       </w:r>
     </w:p>
     <w:p>
@@ -6653,7 +7072,6 @@
           <w:rFonts w:ascii="Arial" w:hAnsi="Arial" w:cs="Arial"/>
           <w:i/>
         </w:rPr>
-        <w:lastRenderedPageBreak/>
         <w:t>They will follow the guidelines laid out in the</w:t>
       </w:r>
       <w:hyperlink r:id="rId22" w:history="1">
@@ -6718,6 +7136,7 @@
           <w:b w:val="0"/>
           <w:i/>
         </w:rPr>
+        <w:lastRenderedPageBreak/>
         <w:t>Thailand</w:t>
       </w:r>
       <w:r>
@@ -7425,6 +7844,7 @@
           <w:rFonts w:ascii="Arial" w:hAnsi="Arial" w:cs="Arial"/>
           <w:i/>
         </w:rPr>
+        <w:lastRenderedPageBreak/>
         <w:t>_____________</w:t>
       </w:r>
       <w:r>
@@ -7639,7 +8059,7 @@
       <w:rPr>
         <w:noProof/>
       </w:rPr>
-      <w:t>1</w:t>
+      <w:t>6</w:t>
     </w:r>
     <w:r>
       <w:rPr>
@@ -10767,7 +11187,7 @@
 </file>
 
 <file path=customXml/itemProps6.xml><?xml version="1.0" encoding="utf-8"?>
-<ds:datastoreItem xmlns:ds="http://schemas.openxmlformats.org/officeDocument/2006/customXml" ds:itemID="{02ACDD24-A84B-FC42-B4A1-FCA551D30365}">
+<ds:datastoreItem xmlns:ds="http://schemas.openxmlformats.org/officeDocument/2006/customXml" ds:itemID="{76DDB624-9975-464B-9FA9-DCAB6D97C525}">
   <ds:schemaRefs>
     <ds:schemaRef ds:uri="http://schemas.openxmlformats.org/officeDocument/2006/bibliography"/>
   </ds:schemaRefs>

</xml_diff>

<commit_message>
Minor change to CfS
</commit_message>
<xml_diff>
--- a/CaseForSupport.docx
+++ b/CaseForSupport.docx
@@ -4916,52 +4916,45 @@
             <w:r>
               <w:rPr>
                 <w:rFonts w:ascii="Arial" w:hAnsi="Arial" w:cs="Arial"/>
+                <w:b/>
+              </w:rPr>
+              <w:t>(</w:t>
+            </w:r>
+            <w:proofErr w:type="spellStart"/>
+            <w:r>
+              <w:rPr>
+                <w:rFonts w:ascii="Arial" w:hAnsi="Arial" w:cs="Arial"/>
+                <w:b/>
+              </w:rPr>
+              <w:t>i</w:t>
+            </w:r>
+            <w:proofErr w:type="spellEnd"/>
+            <w:r>
+              <w:rPr>
+                <w:rFonts w:ascii="Arial" w:hAnsi="Arial" w:cs="Arial"/>
+                <w:b/>
+              </w:rPr>
+              <w:t>) A</w:t>
+            </w:r>
+            <w:r>
+              <w:rPr>
+                <w:rFonts w:ascii="Arial" w:hAnsi="Arial" w:cs="Arial"/>
+                <w:b/>
+              </w:rPr>
+              <w:t>dapt our ML algorithms to real GOTO data</w:t>
+            </w:r>
+            <w:r>
+              <w:rPr>
+                <w:rFonts w:ascii="Arial" w:hAnsi="Arial" w:cs="Arial"/>
                 <w:i/>
               </w:rPr>
-              <w:t>(</w:t>
-            </w:r>
-            <w:proofErr w:type="spellStart"/>
+              <w:t xml:space="preserve"> (1 student)</w:t>
+            </w:r>
             <w:r>
               <w:rPr>
                 <w:rFonts w:ascii="Arial" w:hAnsi="Arial" w:cs="Arial"/>
                 <w:i/>
               </w:rPr>
-              <w:t>i</w:t>
-            </w:r>
-            <w:proofErr w:type="spellEnd"/>
-            <w:r>
-              <w:rPr>
-                <w:rFonts w:ascii="Arial" w:hAnsi="Arial" w:cs="Arial"/>
-                <w:i/>
-              </w:rPr>
-              <w:t xml:space="preserve">) </w:t>
-            </w:r>
-            <w:r>
-              <w:rPr>
-                <w:rFonts w:ascii="Arial" w:hAnsi="Arial" w:cs="Arial"/>
-                <w:i/>
-              </w:rPr>
-              <w:t>A</w:t>
-            </w:r>
-            <w:r>
-              <w:rPr>
-                <w:rFonts w:ascii="Arial" w:hAnsi="Arial" w:cs="Arial"/>
-                <w:i/>
-              </w:rPr>
-              <w:t>dapt our ML algorithms to real GOTO data</w:t>
-            </w:r>
-            <w:r>
-              <w:rPr>
-                <w:rFonts w:ascii="Arial" w:hAnsi="Arial" w:cs="Arial"/>
-                <w:i/>
-              </w:rPr>
-              <w:t xml:space="preserve"> (1 student)</w:t>
-            </w:r>
-            <w:r>
-              <w:rPr>
-                <w:rFonts w:ascii="Arial" w:hAnsi="Arial" w:cs="Arial"/>
-                <w:i/>
-              </w:rPr>
               <w:t>:</w:t>
             </w:r>
             <w:r>
@@ -5004,7 +4997,7 @@
               <w:rPr>
                 <w:rFonts w:ascii="Arial" w:hAnsi="Arial" w:cs="Arial"/>
               </w:rPr>
-              <w:t>was</w:t>
+              <w:t>is</w:t>
             </w:r>
             <w:r>
               <w:rPr>
@@ -5040,7 +5033,13 @@
               <w:rPr>
                 <w:rFonts w:ascii="Arial" w:hAnsi="Arial" w:cs="Arial"/>
               </w:rPr>
-              <w:t xml:space="preserve">allowed us to </w:t>
+              <w:t>allows</w:t>
+            </w:r>
+            <w:r>
+              <w:rPr>
+                <w:rFonts w:ascii="Arial" w:hAnsi="Arial" w:cs="Arial"/>
+              </w:rPr>
+              <w:t xml:space="preserve"> us to </w:t>
             </w:r>
             <w:r>
               <w:rPr>
@@ -5052,7 +5051,13 @@
               <w:rPr>
                 <w:rFonts w:ascii="Arial" w:hAnsi="Arial" w:cs="Arial"/>
               </w:rPr>
-              <w:t xml:space="preserve">, second, GOTO was not operational at the start of </w:t>
+              <w:t>;</w:t>
+            </w:r>
+            <w:r>
+              <w:rPr>
+                <w:rFonts w:ascii="Arial" w:hAnsi="Arial" w:cs="Arial"/>
+              </w:rPr>
+              <w:t xml:space="preserve"> second, GOTO was not operational at the start of </w:t>
             </w:r>
             <w:r>
               <w:rPr>
@@ -5203,6 +5208,7 @@
             <w:r>
               <w:rPr>
                 <w:rFonts w:ascii="Arial" w:hAnsi="Arial" w:cs="Arial"/>
+                <w:b/>
                 <w:i/>
               </w:rPr>
               <w:t xml:space="preserve">(ii) </w:t>
@@ -5210,6 +5216,7 @@
             <w:r>
               <w:rPr>
                 <w:rFonts w:ascii="Arial" w:hAnsi="Arial" w:cs="Arial"/>
+                <w:b/>
                 <w:i/>
               </w:rPr>
               <w:t>Automated s</w:t>
@@ -5217,6 +5224,7 @@
             <w:r>
               <w:rPr>
                 <w:rFonts w:ascii="Arial" w:hAnsi="Arial" w:cs="Arial"/>
+                <w:b/>
                 <w:i/>
               </w:rPr>
               <w:t>ource classification</w:t>
@@ -5296,6 +5304,7 @@
             <w:r>
               <w:rPr>
                 <w:rFonts w:ascii="Arial" w:hAnsi="Arial" w:cs="Arial"/>
+                <w:b/>
                 <w:i/>
               </w:rPr>
               <w:t>(iii)</w:t>
@@ -5303,6 +5312,7 @@
             <w:r>
               <w:rPr>
                 <w:rFonts w:ascii="Arial" w:hAnsi="Arial" w:cs="Arial"/>
+                <w:b/>
                 <w:i/>
               </w:rPr>
               <w:t xml:space="preserve"> Data centre development</w:t>
@@ -5397,237 +5407,7 @@
               <w:rPr>
                 <w:rFonts w:ascii="Arial" w:hAnsi="Arial" w:cs="Arial"/>
               </w:rPr>
-              <w:t>happen as</w:t>
-            </w:r>
-            <w:r>
-              <w:rPr>
-                <w:rFonts w:ascii="Arial" w:hAnsi="Arial" w:cs="Arial"/>
-              </w:rPr>
-              <w:t xml:space="preserve"> </w:t>
-            </w:r>
-            <w:r>
-              <w:rPr>
-                <w:rFonts w:ascii="Arial" w:hAnsi="Arial" w:cs="Arial"/>
-              </w:rPr>
-              <w:t>quickly</w:t>
-            </w:r>
-            <w:r>
-              <w:rPr>
-                <w:rFonts w:ascii="Arial" w:hAnsi="Arial" w:cs="Arial"/>
-              </w:rPr>
-              <w:t xml:space="preserve"> as needed</w:t>
-            </w:r>
-            <w:r>
-              <w:rPr>
-                <w:rFonts w:ascii="Arial" w:hAnsi="Arial" w:cs="Arial"/>
-              </w:rPr>
-              <w:t>, all analysis</w:t>
-            </w:r>
-            <w:r>
-              <w:rPr>
-                <w:rFonts w:ascii="Arial" w:hAnsi="Arial" w:cs="Arial"/>
-              </w:rPr>
-              <w:t xml:space="preserve"> must be performed within the data centres.</w:t>
-            </w:r>
-            <w:r>
-              <w:rPr>
-                <w:rFonts w:ascii="Arial" w:hAnsi="Arial" w:cs="Arial"/>
-              </w:rPr>
-              <w:t xml:space="preserve"> To ensure </w:t>
-            </w:r>
-            <w:r>
-              <w:rPr>
-                <w:rFonts w:ascii="Arial" w:hAnsi="Arial" w:cs="Arial"/>
-              </w:rPr>
-              <w:t xml:space="preserve">a seamless interface between algorithm and data, we will research </w:t>
-            </w:r>
-            <w:r>
-              <w:rPr>
-                <w:rFonts w:ascii="Arial" w:hAnsi="Arial" w:cs="Arial"/>
-              </w:rPr>
-              <w:t>the benefits of both PostgreSQL and HDFS DMS in terms of speed and usability.</w:t>
-            </w:r>
-            <w:r>
-              <w:rPr>
-                <w:rFonts w:ascii="Arial" w:hAnsi="Arial" w:cs="Arial"/>
-              </w:rPr>
-              <w:t xml:space="preserve"> </w:t>
-            </w:r>
-            <w:r>
-              <w:rPr>
-                <w:rFonts w:ascii="Arial" w:hAnsi="Arial" w:cs="Arial"/>
-              </w:rPr>
-              <w:t>First, a</w:t>
-            </w:r>
-            <w:r>
-              <w:rPr>
-                <w:rFonts w:ascii="Arial" w:hAnsi="Arial" w:cs="Arial"/>
-              </w:rPr>
-              <w:t xml:space="preserve"> PostgreSQL database </w:t>
-            </w:r>
-            <w:r>
-              <w:rPr>
-                <w:rFonts w:ascii="Arial" w:hAnsi="Arial" w:cs="Arial"/>
-              </w:rPr>
-              <w:t xml:space="preserve">to mirror the UK GOTO database </w:t>
-            </w:r>
-            <w:r>
-              <w:rPr>
-                <w:rFonts w:ascii="Arial" w:hAnsi="Arial" w:cs="Arial"/>
-              </w:rPr>
-              <w:t>will be established</w:t>
-            </w:r>
-            <w:r>
-              <w:rPr>
-                <w:rFonts w:ascii="Arial" w:hAnsi="Arial" w:cs="Arial"/>
-              </w:rPr>
-              <w:t xml:space="preserve"> on NARIT’s High Powered Computing system “</w:t>
-            </w:r>
-            <w:proofErr w:type="spellStart"/>
-            <w:r>
-              <w:rPr>
-                <w:rFonts w:ascii="Arial" w:hAnsi="Arial" w:cs="Arial"/>
-              </w:rPr>
-              <w:t>Chalawan</w:t>
-            </w:r>
-            <w:proofErr w:type="spellEnd"/>
-            <w:r>
-              <w:rPr>
-                <w:rFonts w:ascii="Arial" w:hAnsi="Arial" w:cs="Arial"/>
-              </w:rPr>
-              <w:t>”.</w:t>
-            </w:r>
-            <w:r>
-              <w:rPr>
-                <w:rFonts w:ascii="Arial" w:hAnsi="Arial" w:cs="Arial"/>
-              </w:rPr>
-              <w:t xml:space="preserve"> The HDFS system, by contrast, is less straightforward to set up, so it will be more cost and time effective to </w:t>
-            </w:r>
-            <w:r>
-              <w:rPr>
-                <w:rFonts w:ascii="Arial" w:hAnsi="Arial" w:cs="Arial"/>
-              </w:rPr>
-              <w:t xml:space="preserve">first </w:t>
-            </w:r>
-            <w:r>
-              <w:rPr>
-                <w:rFonts w:ascii="Arial" w:hAnsi="Arial" w:cs="Arial"/>
-              </w:rPr>
-              <w:t>u</w:t>
-            </w:r>
-            <w:r>
-              <w:rPr>
-                <w:rFonts w:ascii="Arial" w:hAnsi="Arial" w:cs="Arial"/>
-              </w:rPr>
-              <w:t>se a pre-configured system hosted</w:t>
-            </w:r>
-            <w:r>
-              <w:rPr>
-                <w:rFonts w:ascii="Arial" w:hAnsi="Arial" w:cs="Arial"/>
-              </w:rPr>
-              <w:t xml:space="preserve"> on AWS Elastic M</w:t>
-            </w:r>
-            <w:r>
-              <w:rPr>
-                <w:rFonts w:ascii="Arial" w:hAnsi="Arial" w:cs="Arial"/>
-              </w:rPr>
-              <w:t>apReduce</w:t>
-            </w:r>
-            <w:r>
-              <w:rPr>
-                <w:rFonts w:ascii="Arial" w:hAnsi="Arial" w:cs="Arial"/>
-              </w:rPr>
-              <w:t xml:space="preserve"> for testing</w:t>
-            </w:r>
-            <w:r>
-              <w:rPr>
-                <w:rFonts w:ascii="Arial" w:hAnsi="Arial" w:cs="Arial"/>
-              </w:rPr>
-              <w:t xml:space="preserve"> befor</w:t>
-            </w:r>
-            <w:r>
-              <w:rPr>
-                <w:rFonts w:ascii="Arial" w:hAnsi="Arial" w:cs="Arial"/>
-              </w:rPr>
-              <w:t xml:space="preserve">e configuring our own system should </w:t>
-            </w:r>
-            <w:r>
-              <w:rPr>
-                <w:rFonts w:ascii="Arial" w:hAnsi="Arial" w:cs="Arial"/>
-              </w:rPr>
-              <w:t>HDFS prove</w:t>
-            </w:r>
-            <w:r>
-              <w:rPr>
-                <w:rFonts w:ascii="Arial" w:hAnsi="Arial" w:cs="Arial"/>
-              </w:rPr>
-              <w:t xml:space="preserve"> a better system overall. </w:t>
-            </w:r>
-            <w:r>
-              <w:rPr>
-                <w:rFonts w:ascii="Arial" w:hAnsi="Arial" w:cs="Arial"/>
-              </w:rPr>
-              <w:t>T</w:t>
-            </w:r>
-            <w:r>
-              <w:rPr>
-                <w:rFonts w:ascii="Arial" w:hAnsi="Arial" w:cs="Arial"/>
-              </w:rPr>
-              <w:t>hese tests</w:t>
-            </w:r>
-            <w:r>
-              <w:rPr>
-                <w:rFonts w:ascii="Arial" w:hAnsi="Arial" w:cs="Arial"/>
-              </w:rPr>
-              <w:t xml:space="preserve"> will make </w:t>
-            </w:r>
-            <w:r>
-              <w:rPr>
-                <w:rFonts w:ascii="Arial" w:hAnsi="Arial" w:cs="Arial"/>
-              </w:rPr>
-              <w:t xml:space="preserve">establishing </w:t>
-            </w:r>
-            <w:r>
-              <w:rPr>
-                <w:rFonts w:ascii="Arial" w:hAnsi="Arial" w:cs="Arial"/>
-              </w:rPr>
-              <w:t xml:space="preserve">the </w:t>
-            </w:r>
-            <w:r>
-              <w:rPr>
-                <w:rFonts w:ascii="Arial" w:hAnsi="Arial" w:cs="Arial"/>
-              </w:rPr>
-              <w:t xml:space="preserve">Thai </w:t>
-            </w:r>
-            <w:r>
-              <w:rPr>
-                <w:rFonts w:ascii="Arial" w:hAnsi="Arial" w:cs="Arial"/>
-              </w:rPr>
-              <w:t>data centre</w:t>
-            </w:r>
-            <w:r>
-              <w:rPr>
-                <w:rFonts w:ascii="Arial" w:hAnsi="Arial" w:cs="Arial"/>
-              </w:rPr>
-              <w:t xml:space="preserve"> itself</w:t>
-            </w:r>
-            <w:r>
-              <w:rPr>
-                <w:rFonts w:ascii="Arial" w:hAnsi="Arial" w:cs="Arial"/>
-              </w:rPr>
-              <w:t xml:space="preserve"> </w:t>
-            </w:r>
-            <w:r>
-              <w:rPr>
-                <w:rFonts w:ascii="Arial" w:hAnsi="Arial" w:cs="Arial"/>
-              </w:rPr>
-              <w:t>an important</w:t>
-            </w:r>
-            <w:r>
-              <w:rPr>
-                <w:rFonts w:ascii="Arial" w:hAnsi="Arial" w:cs="Arial"/>
-              </w:rPr>
-              <w:t xml:space="preserve"> research </w:t>
+              <w:t>ha</w:t>
             </w:r>
             <w:bookmarkStart w:id="0" w:name="_GoBack"/>
             <w:bookmarkEnd w:id="0"/>
@@ -5635,7 +5415,255 @@
               <w:rPr>
                 <w:rFonts w:ascii="Arial" w:hAnsi="Arial" w:cs="Arial"/>
               </w:rPr>
-              <w:t>proje</w:t>
+              <w:t>ppen as</w:t>
+            </w:r>
+            <w:r>
+              <w:rPr>
+                <w:rFonts w:ascii="Arial" w:hAnsi="Arial" w:cs="Arial"/>
+              </w:rPr>
+              <w:t xml:space="preserve"> </w:t>
+            </w:r>
+            <w:r>
+              <w:rPr>
+                <w:rFonts w:ascii="Arial" w:hAnsi="Arial" w:cs="Arial"/>
+              </w:rPr>
+              <w:t>quickly</w:t>
+            </w:r>
+            <w:r>
+              <w:rPr>
+                <w:rFonts w:ascii="Arial" w:hAnsi="Arial" w:cs="Arial"/>
+              </w:rPr>
+              <w:t xml:space="preserve"> as needed</w:t>
+            </w:r>
+            <w:r>
+              <w:rPr>
+                <w:rFonts w:ascii="Arial" w:hAnsi="Arial" w:cs="Arial"/>
+              </w:rPr>
+              <w:t>, all analysis</w:t>
+            </w:r>
+            <w:r>
+              <w:rPr>
+                <w:rFonts w:ascii="Arial" w:hAnsi="Arial" w:cs="Arial"/>
+              </w:rPr>
+              <w:t xml:space="preserve"> must be performed within the data centres.</w:t>
+            </w:r>
+            <w:r>
+              <w:rPr>
+                <w:rFonts w:ascii="Arial" w:hAnsi="Arial" w:cs="Arial"/>
+              </w:rPr>
+              <w:t xml:space="preserve"> To ensure </w:t>
+            </w:r>
+            <w:r>
+              <w:rPr>
+                <w:rFonts w:ascii="Arial" w:hAnsi="Arial" w:cs="Arial"/>
+              </w:rPr>
+              <w:t xml:space="preserve">a seamless interface between algorithm and data, we will research </w:t>
+            </w:r>
+            <w:r>
+              <w:rPr>
+                <w:rFonts w:ascii="Arial" w:hAnsi="Arial" w:cs="Arial"/>
+              </w:rPr>
+              <w:t>the benefits of both PostgreSQL and HDFS DMS in terms of speed and usability.</w:t>
+            </w:r>
+            <w:r>
+              <w:rPr>
+                <w:rFonts w:ascii="Arial" w:hAnsi="Arial" w:cs="Arial"/>
+              </w:rPr>
+              <w:t xml:space="preserve"> </w:t>
+            </w:r>
+            <w:r>
+              <w:rPr>
+                <w:rFonts w:ascii="Arial" w:hAnsi="Arial" w:cs="Arial"/>
+              </w:rPr>
+              <w:t>First, a</w:t>
+            </w:r>
+            <w:r>
+              <w:rPr>
+                <w:rFonts w:ascii="Arial" w:hAnsi="Arial" w:cs="Arial"/>
+              </w:rPr>
+              <w:t xml:space="preserve"> PostgreSQL database </w:t>
+            </w:r>
+            <w:r>
+              <w:rPr>
+                <w:rFonts w:ascii="Arial" w:hAnsi="Arial" w:cs="Arial"/>
+              </w:rPr>
+              <w:t xml:space="preserve">to mirror the UK GOTO database </w:t>
+            </w:r>
+            <w:r>
+              <w:rPr>
+                <w:rFonts w:ascii="Arial" w:hAnsi="Arial" w:cs="Arial"/>
+              </w:rPr>
+              <w:t>will be established</w:t>
+            </w:r>
+            <w:r>
+              <w:rPr>
+                <w:rFonts w:ascii="Arial" w:hAnsi="Arial" w:cs="Arial"/>
+              </w:rPr>
+              <w:t xml:space="preserve">, requiring roughly 1TB </w:t>
+            </w:r>
+            <w:r>
+              <w:rPr>
+                <w:rFonts w:ascii="Arial" w:hAnsi="Arial" w:cs="Arial"/>
+              </w:rPr>
+              <w:t>of storage capacity on</w:t>
+            </w:r>
+            <w:r>
+              <w:rPr>
+                <w:rFonts w:ascii="Arial" w:hAnsi="Arial" w:cs="Arial"/>
+              </w:rPr>
+              <w:t xml:space="preserve"> NARIT’s High Powered Computing system “</w:t>
+            </w:r>
+            <w:proofErr w:type="spellStart"/>
+            <w:r>
+              <w:rPr>
+                <w:rFonts w:ascii="Arial" w:hAnsi="Arial" w:cs="Arial"/>
+              </w:rPr>
+              <w:t>Chalawan</w:t>
+            </w:r>
+            <w:proofErr w:type="spellEnd"/>
+            <w:r>
+              <w:rPr>
+                <w:rFonts w:ascii="Arial" w:hAnsi="Arial" w:cs="Arial"/>
+              </w:rPr>
+              <w:t>”.</w:t>
+            </w:r>
+            <w:r>
+              <w:rPr>
+                <w:rFonts w:ascii="Arial" w:hAnsi="Arial" w:cs="Arial"/>
+              </w:rPr>
+              <w:t xml:space="preserve"> The HDFS system, by contrast, is less straightforward to set up, so it will be more cost and time effective to </w:t>
+            </w:r>
+            <w:r>
+              <w:rPr>
+                <w:rFonts w:ascii="Arial" w:hAnsi="Arial" w:cs="Arial"/>
+              </w:rPr>
+              <w:t xml:space="preserve">first </w:t>
+            </w:r>
+            <w:r>
+              <w:rPr>
+                <w:rFonts w:ascii="Arial" w:hAnsi="Arial" w:cs="Arial"/>
+              </w:rPr>
+              <w:t>u</w:t>
+            </w:r>
+            <w:r>
+              <w:rPr>
+                <w:rFonts w:ascii="Arial" w:hAnsi="Arial" w:cs="Arial"/>
+              </w:rPr>
+              <w:t>se a pre-configured system hosted</w:t>
+            </w:r>
+            <w:r>
+              <w:rPr>
+                <w:rFonts w:ascii="Arial" w:hAnsi="Arial" w:cs="Arial"/>
+              </w:rPr>
+              <w:t xml:space="preserve"> on AWS Elastic M</w:t>
+            </w:r>
+            <w:r>
+              <w:rPr>
+                <w:rFonts w:ascii="Arial" w:hAnsi="Arial" w:cs="Arial"/>
+              </w:rPr>
+              <w:t>apReduce</w:t>
+            </w:r>
+            <w:r>
+              <w:rPr>
+                <w:rFonts w:ascii="Arial" w:hAnsi="Arial" w:cs="Arial"/>
+              </w:rPr>
+              <w:t xml:space="preserve"> for testing</w:t>
+            </w:r>
+            <w:r>
+              <w:rPr>
+                <w:rFonts w:ascii="Arial" w:hAnsi="Arial" w:cs="Arial"/>
+              </w:rPr>
+              <w:t xml:space="preserve"> befor</w:t>
+            </w:r>
+            <w:r>
+              <w:rPr>
+                <w:rFonts w:ascii="Arial" w:hAnsi="Arial" w:cs="Arial"/>
+              </w:rPr>
+              <w:t xml:space="preserve">e configuring our own system should </w:t>
+            </w:r>
+            <w:r>
+              <w:rPr>
+                <w:rFonts w:ascii="Arial" w:hAnsi="Arial" w:cs="Arial"/>
+              </w:rPr>
+              <w:t xml:space="preserve">these tests prove </w:t>
+            </w:r>
+            <w:r>
+              <w:rPr>
+                <w:rFonts w:ascii="Arial" w:hAnsi="Arial" w:cs="Arial"/>
+              </w:rPr>
+              <w:t xml:space="preserve">HDFS </w:t>
+            </w:r>
+            <w:r>
+              <w:rPr>
+                <w:rFonts w:ascii="Arial" w:hAnsi="Arial" w:cs="Arial"/>
+              </w:rPr>
+              <w:t xml:space="preserve">a better system overall. </w:t>
+            </w:r>
+            <w:r>
+              <w:rPr>
+                <w:rFonts w:ascii="Arial" w:hAnsi="Arial" w:cs="Arial"/>
+              </w:rPr>
+              <w:t>T</w:t>
+            </w:r>
+            <w:r>
+              <w:rPr>
+                <w:rFonts w:ascii="Arial" w:hAnsi="Arial" w:cs="Arial"/>
+              </w:rPr>
+              <w:t>hese tests</w:t>
+            </w:r>
+            <w:r>
+              <w:rPr>
+                <w:rFonts w:ascii="Arial" w:hAnsi="Arial" w:cs="Arial"/>
+              </w:rPr>
+              <w:t xml:space="preserve"> will make </w:t>
+            </w:r>
+            <w:r>
+              <w:rPr>
+                <w:rFonts w:ascii="Arial" w:hAnsi="Arial" w:cs="Arial"/>
+              </w:rPr>
+              <w:t xml:space="preserve">establishing </w:t>
+            </w:r>
+            <w:r>
+              <w:rPr>
+                <w:rFonts w:ascii="Arial" w:hAnsi="Arial" w:cs="Arial"/>
+              </w:rPr>
+              <w:t xml:space="preserve">the </w:t>
+            </w:r>
+            <w:r>
+              <w:rPr>
+                <w:rFonts w:ascii="Arial" w:hAnsi="Arial" w:cs="Arial"/>
+              </w:rPr>
+              <w:t xml:space="preserve">Thai </w:t>
+            </w:r>
+            <w:r>
+              <w:rPr>
+                <w:rFonts w:ascii="Arial" w:hAnsi="Arial" w:cs="Arial"/>
+              </w:rPr>
+              <w:t>data centre</w:t>
+            </w:r>
+            <w:r>
+              <w:rPr>
+                <w:rFonts w:ascii="Arial" w:hAnsi="Arial" w:cs="Arial"/>
+              </w:rPr>
+              <w:t xml:space="preserve"> itself</w:t>
+            </w:r>
+            <w:r>
+              <w:rPr>
+                <w:rFonts w:ascii="Arial" w:hAnsi="Arial" w:cs="Arial"/>
+              </w:rPr>
+              <w:t xml:space="preserve"> </w:t>
+            </w:r>
+            <w:r>
+              <w:rPr>
+                <w:rFonts w:ascii="Arial" w:hAnsi="Arial" w:cs="Arial"/>
+              </w:rPr>
+              <w:t>an important</w:t>
+            </w:r>
+            <w:r>
+              <w:rPr>
+                <w:rFonts w:ascii="Arial" w:hAnsi="Arial" w:cs="Arial"/>
+              </w:rPr>
+              <w:t xml:space="preserve"> research proje</w:t>
             </w:r>
             <w:r>
               <w:rPr>
@@ -6161,7 +6189,6 @@
           <w:rFonts w:ascii="Arial" w:hAnsi="Arial" w:cs="Arial"/>
           <w:b/>
         </w:rPr>
-        <w:lastRenderedPageBreak/>
         <w:t>Human Participation</w:t>
       </w:r>
     </w:p>
@@ -7120,7 +7147,15 @@
           <w:rFonts w:ascii="Arial" w:hAnsi="Arial" w:cs="Arial"/>
           <w:i/>
         </w:rPr>
-        <w:t>Before initiation of the proposed research work, appropriate approvals from Institutional and/or central animal ethics committees will be obtained for experimental protocols to be adopted in their projects</w:t>
+        <w:t xml:space="preserve">Before initiation of the proposed research work, appropriate approvals from Institutional and/or central animal ethics committees will be obtained for </w:t>
+      </w:r>
+      <w:r>
+        <w:rPr>
+          <w:rFonts w:ascii="Arial" w:hAnsi="Arial" w:cs="Arial"/>
+          <w:i/>
+        </w:rPr>
+        <w:lastRenderedPageBreak/>
+        <w:t>experimental protocols to be adopted in their projects</w:t>
       </w:r>
       <w:r>
         <w:rPr>
@@ -7136,7 +7171,6 @@
           <w:b w:val="0"/>
           <w:i/>
         </w:rPr>
-        <w:lastRenderedPageBreak/>
         <w:t>Thailand</w:t>
       </w:r>
       <w:r>
@@ -7844,7 +7878,6 @@
           <w:rFonts w:ascii="Arial" w:hAnsi="Arial" w:cs="Arial"/>
           <w:i/>
         </w:rPr>
-        <w:lastRenderedPageBreak/>
         <w:t>_____________</w:t>
       </w:r>
       <w:r>
@@ -8059,7 +8092,7 @@
       <w:rPr>
         <w:noProof/>
       </w:rPr>
-      <w:t>6</w:t>
+      <w:t>7</w:t>
     </w:r>
     <w:r>
       <w:rPr>
@@ -11187,7 +11220,7 @@
 </file>
 
 <file path=customXml/itemProps6.xml><?xml version="1.0" encoding="utf-8"?>
-<ds:datastoreItem xmlns:ds="http://schemas.openxmlformats.org/officeDocument/2006/customXml" ds:itemID="{76DDB624-9975-464B-9FA9-DCAB6D97C525}">
+<ds:datastoreItem xmlns:ds="http://schemas.openxmlformats.org/officeDocument/2006/customXml" ds:itemID="{E94B1395-2F7A-F64E-BCFF-6FA1AC165348}">
   <ds:schemaRefs>
     <ds:schemaRef ds:uri="http://schemas.openxmlformats.org/officeDocument/2006/bibliography"/>
   </ds:schemaRefs>

</xml_diff>

<commit_message>
Finished JoR and clarified computing resources in CfS
</commit_message>
<xml_diff>
--- a/CaseForSupport.docx
+++ b/CaseForSupport.docx
@@ -4762,7 +4762,19 @@
               <w:rPr>
                 <w:rFonts w:ascii="Arial" w:hAnsi="Arial" w:cs="Arial"/>
               </w:rPr>
-              <w:t>-On to set-up GOTO’s UK database system.</w:t>
+              <w:t>-On to set-up GOTO’s UK database system</w:t>
+            </w:r>
+            <w:r>
+              <w:rPr>
+                <w:rFonts w:ascii="Arial" w:hAnsi="Arial" w:cs="Arial"/>
+              </w:rPr>
+              <w:t xml:space="preserve"> based on PostgreSQL</w:t>
+            </w:r>
+            <w:r>
+              <w:rPr>
+                <w:rFonts w:ascii="Arial" w:hAnsi="Arial" w:cs="Arial"/>
+              </w:rPr>
+              <w:t>.</w:t>
             </w:r>
             <w:r>
               <w:rPr>
@@ -5407,7 +5419,123 @@
               <w:rPr>
                 <w:rFonts w:ascii="Arial" w:hAnsi="Arial" w:cs="Arial"/>
               </w:rPr>
-              <w:t>ha</w:t>
+              <w:t>happen as</w:t>
+            </w:r>
+            <w:r>
+              <w:rPr>
+                <w:rFonts w:ascii="Arial" w:hAnsi="Arial" w:cs="Arial"/>
+              </w:rPr>
+              <w:t xml:space="preserve"> </w:t>
+            </w:r>
+            <w:r>
+              <w:rPr>
+                <w:rFonts w:ascii="Arial" w:hAnsi="Arial" w:cs="Arial"/>
+              </w:rPr>
+              <w:t>quickly</w:t>
+            </w:r>
+            <w:r>
+              <w:rPr>
+                <w:rFonts w:ascii="Arial" w:hAnsi="Arial" w:cs="Arial"/>
+              </w:rPr>
+              <w:t xml:space="preserve"> as needed</w:t>
+            </w:r>
+            <w:r>
+              <w:rPr>
+                <w:rFonts w:ascii="Arial" w:hAnsi="Arial" w:cs="Arial"/>
+              </w:rPr>
+              <w:t>, all analysis</w:t>
+            </w:r>
+            <w:r>
+              <w:rPr>
+                <w:rFonts w:ascii="Arial" w:hAnsi="Arial" w:cs="Arial"/>
+              </w:rPr>
+              <w:t xml:space="preserve"> must be performed within the data centres.</w:t>
+            </w:r>
+            <w:r>
+              <w:rPr>
+                <w:rFonts w:ascii="Arial" w:hAnsi="Arial" w:cs="Arial"/>
+              </w:rPr>
+              <w:t xml:space="preserve"> To ensure </w:t>
+            </w:r>
+            <w:r>
+              <w:rPr>
+                <w:rFonts w:ascii="Arial" w:hAnsi="Arial" w:cs="Arial"/>
+              </w:rPr>
+              <w:t xml:space="preserve">a seamless interface between algorithm and data, we will research </w:t>
+            </w:r>
+            <w:r>
+              <w:rPr>
+                <w:rFonts w:ascii="Arial" w:hAnsi="Arial" w:cs="Arial"/>
+              </w:rPr>
+              <w:t>the benefits of both PostgreSQL and HDFS DMS in terms of speed and usability.</w:t>
+            </w:r>
+            <w:r>
+              <w:rPr>
+                <w:rFonts w:ascii="Arial" w:hAnsi="Arial" w:cs="Arial"/>
+              </w:rPr>
+              <w:t xml:space="preserve"> </w:t>
+            </w:r>
+            <w:r>
+              <w:rPr>
+                <w:rFonts w:ascii="Arial" w:hAnsi="Arial" w:cs="Arial"/>
+              </w:rPr>
+              <w:t>First, a</w:t>
+            </w:r>
+            <w:r>
+              <w:rPr>
+                <w:rFonts w:ascii="Arial" w:hAnsi="Arial" w:cs="Arial"/>
+              </w:rPr>
+              <w:t xml:space="preserve"> PostgreSQL database </w:t>
+            </w:r>
+            <w:r>
+              <w:rPr>
+                <w:rFonts w:ascii="Arial" w:hAnsi="Arial" w:cs="Arial"/>
+              </w:rPr>
+              <w:t xml:space="preserve">to mirror the UK GOTO database </w:t>
+            </w:r>
+            <w:r>
+              <w:rPr>
+                <w:rFonts w:ascii="Arial" w:hAnsi="Arial" w:cs="Arial"/>
+              </w:rPr>
+              <w:t>will be established</w:t>
+            </w:r>
+            <w:r>
+              <w:rPr>
+                <w:rFonts w:ascii="Arial" w:hAnsi="Arial" w:cs="Arial"/>
+              </w:rPr>
+              <w:t xml:space="preserve">, requiring roughly 1TB </w:t>
+            </w:r>
+            <w:r>
+              <w:rPr>
+                <w:rFonts w:ascii="Arial" w:hAnsi="Arial" w:cs="Arial"/>
+              </w:rPr>
+              <w:t>of storage capacity on</w:t>
+            </w:r>
+            <w:r>
+              <w:rPr>
+                <w:rFonts w:ascii="Arial" w:hAnsi="Arial" w:cs="Arial"/>
+              </w:rPr>
+              <w:t xml:space="preserve"> NARIT’s High Powered Computing system “</w:t>
+            </w:r>
+            <w:proofErr w:type="spellStart"/>
+            <w:r>
+              <w:rPr>
+                <w:rFonts w:ascii="Arial" w:hAnsi="Arial" w:cs="Arial"/>
+              </w:rPr>
+              <w:t>Chalawan</w:t>
+            </w:r>
+            <w:proofErr w:type="spellEnd"/>
+            <w:r>
+              <w:rPr>
+                <w:rFonts w:ascii="Arial" w:hAnsi="Arial" w:cs="Arial"/>
+              </w:rPr>
+              <w:t>”.</w:t>
+            </w:r>
+            <w:r>
+              <w:rPr>
+                <w:rFonts w:ascii="Arial" w:hAnsi="Arial" w:cs="Arial"/>
+              </w:rPr>
+              <w:t xml:space="preserve"> The HDFS system, by contrast, is less straightforward to set up, so it will be more cost an</w:t>
             </w:r>
             <w:bookmarkStart w:id="0" w:name="_GoBack"/>
             <w:bookmarkEnd w:id="0"/>
@@ -5415,123 +5543,7 @@
               <w:rPr>
                 <w:rFonts w:ascii="Arial" w:hAnsi="Arial" w:cs="Arial"/>
               </w:rPr>
-              <w:t>ppen as</w:t>
-            </w:r>
-            <w:r>
-              <w:rPr>
-                <w:rFonts w:ascii="Arial" w:hAnsi="Arial" w:cs="Arial"/>
-              </w:rPr>
-              <w:t xml:space="preserve"> </w:t>
-            </w:r>
-            <w:r>
-              <w:rPr>
-                <w:rFonts w:ascii="Arial" w:hAnsi="Arial" w:cs="Arial"/>
-              </w:rPr>
-              <w:t>quickly</w:t>
-            </w:r>
-            <w:r>
-              <w:rPr>
-                <w:rFonts w:ascii="Arial" w:hAnsi="Arial" w:cs="Arial"/>
-              </w:rPr>
-              <w:t xml:space="preserve"> as needed</w:t>
-            </w:r>
-            <w:r>
-              <w:rPr>
-                <w:rFonts w:ascii="Arial" w:hAnsi="Arial" w:cs="Arial"/>
-              </w:rPr>
-              <w:t>, all analysis</w:t>
-            </w:r>
-            <w:r>
-              <w:rPr>
-                <w:rFonts w:ascii="Arial" w:hAnsi="Arial" w:cs="Arial"/>
-              </w:rPr>
-              <w:t xml:space="preserve"> must be performed within the data centres.</w:t>
-            </w:r>
-            <w:r>
-              <w:rPr>
-                <w:rFonts w:ascii="Arial" w:hAnsi="Arial" w:cs="Arial"/>
-              </w:rPr>
-              <w:t xml:space="preserve"> To ensure </w:t>
-            </w:r>
-            <w:r>
-              <w:rPr>
-                <w:rFonts w:ascii="Arial" w:hAnsi="Arial" w:cs="Arial"/>
-              </w:rPr>
-              <w:t xml:space="preserve">a seamless interface between algorithm and data, we will research </w:t>
-            </w:r>
-            <w:r>
-              <w:rPr>
-                <w:rFonts w:ascii="Arial" w:hAnsi="Arial" w:cs="Arial"/>
-              </w:rPr>
-              <w:t>the benefits of both PostgreSQL and HDFS DMS in terms of speed and usability.</w:t>
-            </w:r>
-            <w:r>
-              <w:rPr>
-                <w:rFonts w:ascii="Arial" w:hAnsi="Arial" w:cs="Arial"/>
-              </w:rPr>
-              <w:t xml:space="preserve"> </w:t>
-            </w:r>
-            <w:r>
-              <w:rPr>
-                <w:rFonts w:ascii="Arial" w:hAnsi="Arial" w:cs="Arial"/>
-              </w:rPr>
-              <w:t>First, a</w:t>
-            </w:r>
-            <w:r>
-              <w:rPr>
-                <w:rFonts w:ascii="Arial" w:hAnsi="Arial" w:cs="Arial"/>
-              </w:rPr>
-              <w:t xml:space="preserve"> PostgreSQL database </w:t>
-            </w:r>
-            <w:r>
-              <w:rPr>
-                <w:rFonts w:ascii="Arial" w:hAnsi="Arial" w:cs="Arial"/>
-              </w:rPr>
-              <w:t xml:space="preserve">to mirror the UK GOTO database </w:t>
-            </w:r>
-            <w:r>
-              <w:rPr>
-                <w:rFonts w:ascii="Arial" w:hAnsi="Arial" w:cs="Arial"/>
-              </w:rPr>
-              <w:t>will be established</w:t>
-            </w:r>
-            <w:r>
-              <w:rPr>
-                <w:rFonts w:ascii="Arial" w:hAnsi="Arial" w:cs="Arial"/>
-              </w:rPr>
-              <w:t xml:space="preserve">, requiring roughly 1TB </w:t>
-            </w:r>
-            <w:r>
-              <w:rPr>
-                <w:rFonts w:ascii="Arial" w:hAnsi="Arial" w:cs="Arial"/>
-              </w:rPr>
-              <w:t>of storage capacity on</w:t>
-            </w:r>
-            <w:r>
-              <w:rPr>
-                <w:rFonts w:ascii="Arial" w:hAnsi="Arial" w:cs="Arial"/>
-              </w:rPr>
-              <w:t xml:space="preserve"> NARIT’s High Powered Computing system “</w:t>
-            </w:r>
-            <w:proofErr w:type="spellStart"/>
-            <w:r>
-              <w:rPr>
-                <w:rFonts w:ascii="Arial" w:hAnsi="Arial" w:cs="Arial"/>
-              </w:rPr>
-              <w:t>Chalawan</w:t>
-            </w:r>
-            <w:proofErr w:type="spellEnd"/>
-            <w:r>
-              <w:rPr>
-                <w:rFonts w:ascii="Arial" w:hAnsi="Arial" w:cs="Arial"/>
-              </w:rPr>
-              <w:t>”.</w:t>
-            </w:r>
-            <w:r>
-              <w:rPr>
-                <w:rFonts w:ascii="Arial" w:hAnsi="Arial" w:cs="Arial"/>
-              </w:rPr>
-              <w:t xml:space="preserve"> The HDFS system, by contrast, is less straightforward to set up, so it will be more cost and time effective to </w:t>
+              <w:t xml:space="preserve">d time effective to </w:t>
             </w:r>
             <w:r>
               <w:rPr>
@@ -8092,7 +8104,7 @@
       <w:rPr>
         <w:noProof/>
       </w:rPr>
-      <w:t>7</w:t>
+      <w:t>9</w:t>
     </w:r>
     <w:r>
       <w:rPr>
@@ -11220,7 +11232,7 @@
 </file>
 
 <file path=customXml/itemProps6.xml><?xml version="1.0" encoding="utf-8"?>
-<ds:datastoreItem xmlns:ds="http://schemas.openxmlformats.org/officeDocument/2006/customXml" ds:itemID="{E94B1395-2F7A-F64E-BCFF-6FA1AC165348}">
+<ds:datastoreItem xmlns:ds="http://schemas.openxmlformats.org/officeDocument/2006/customXml" ds:itemID="{89BA38DD-CD1D-AA42-A17C-C6D0F90E1D34}">
   <ds:schemaRefs>
     <ds:schemaRef ds:uri="http://schemas.openxmlformats.org/officeDocument/2006/bibliography"/>
   </ds:schemaRefs>

</xml_diff>

<commit_message>
Added NARITs LoS, new costs for JoR, and final tidy-up of CfS and JE-S
</commit_message>
<xml_diff>
--- a/CaseForSupport.docx
+++ b/CaseForSupport.docx
@@ -1185,7 +1185,13 @@
               <w:rPr>
                 <w:rFonts w:ascii="Arial" w:hAnsi="Arial" w:cs="Arial"/>
               </w:rPr>
-              <w:t xml:space="preserve"> a highly effective training environment.</w:t>
+              <w:t xml:space="preserve"> a highly productive</w:t>
+            </w:r>
+            <w:r>
+              <w:rPr>
+                <w:rFonts w:ascii="Arial" w:hAnsi="Arial" w:cs="Arial"/>
+              </w:rPr>
+              <w:t xml:space="preserve"> training environment.</w:t>
             </w:r>
           </w:p>
           <w:p>
@@ -1269,19 +1275,11 @@
               </w:rPr>
               <w:t>automated image analysis, (</w:t>
             </w:r>
-            <w:proofErr w:type="spellStart"/>
-            <w:r>
-              <w:rPr>
-                <w:rFonts w:ascii="Arial" w:hAnsi="Arial" w:cs="Arial"/>
-              </w:rPr>
-              <w:t>Boongoen</w:t>
-            </w:r>
-            <w:proofErr w:type="spellEnd"/>
-            <w:r>
-              <w:rPr>
-                <w:rFonts w:ascii="Arial" w:hAnsi="Arial" w:cs="Arial"/>
-              </w:rPr>
-              <w:t>,</w:t>
+            <w:r>
+              <w:rPr>
+                <w:rFonts w:ascii="Arial" w:hAnsi="Arial" w:cs="Arial"/>
+              </w:rPr>
+              <w:t>Boongoen,</w:t>
             </w:r>
             <w:r>
               <w:rPr>
@@ -1289,7 +1287,6 @@
               </w:rPr>
               <w:t xml:space="preserve"> </w:t>
             </w:r>
-            <w:proofErr w:type="spellStart"/>
             <w:r>
               <w:rPr>
                 <w:rFonts w:ascii="Arial" w:hAnsi="Arial" w:cs="Arial"/>
@@ -1297,179 +1294,82 @@
               </w:rPr>
               <w:t>Anant</w:t>
             </w:r>
-            <w:proofErr w:type="spellEnd"/>
             <w:r>
               <w:rPr>
                 <w:rFonts w:ascii="Arial" w:hAnsi="Arial" w:cs="Arial"/>
                 <w:lang w:val="en-US"/>
               </w:rPr>
-              <w:t xml:space="preserve">, </w:t>
-            </w:r>
-            <w:proofErr w:type="spellStart"/>
+              <w:t xml:space="preserve">, Iam-On, Uttuma) and setting-up and maintaining DM systems (Boongoen, Iam-On). The UK </w:t>
+            </w:r>
             <w:r>
               <w:rPr>
                 <w:rFonts w:ascii="Arial" w:hAnsi="Arial" w:cs="Arial"/>
                 <w:lang w:val="en-US"/>
               </w:rPr>
-              <w:t>Iam</w:t>
-            </w:r>
-            <w:proofErr w:type="spellEnd"/>
+              <w:t>partners</w:t>
+            </w:r>
             <w:r>
               <w:rPr>
                 <w:rFonts w:ascii="Arial" w:hAnsi="Arial" w:cs="Arial"/>
                 <w:lang w:val="en-US"/>
               </w:rPr>
-              <w:t xml:space="preserve">-On, </w:t>
-            </w:r>
-            <w:proofErr w:type="spellStart"/>
+              <w:t xml:space="preserve"> have extensive understanding of the methods and outputs of the pipelines used to process data from </w:t>
+            </w:r>
             <w:r>
               <w:rPr>
                 <w:rFonts w:ascii="Arial" w:hAnsi="Arial" w:cs="Arial"/>
                 <w:lang w:val="en-US"/>
               </w:rPr>
-              <w:t>Uttuma</w:t>
-            </w:r>
-            <w:proofErr w:type="spellEnd"/>
+              <w:t xml:space="preserve">the </w:t>
+            </w:r>
             <w:r>
               <w:rPr>
                 <w:rFonts w:ascii="Arial" w:hAnsi="Arial" w:cs="Arial"/>
                 <w:lang w:val="en-US"/>
               </w:rPr>
-              <w:t>) and setting-up and maintaining DM systems (</w:t>
-            </w:r>
-            <w:proofErr w:type="spellStart"/>
+              <w:t>Gravitational-wave Optical Tran</w:t>
+            </w:r>
             <w:r>
               <w:rPr>
                 <w:rFonts w:ascii="Arial" w:hAnsi="Arial" w:cs="Arial"/>
                 <w:lang w:val="en-US"/>
               </w:rPr>
-              <w:t>Boongoen</w:t>
-            </w:r>
-            <w:proofErr w:type="spellEnd"/>
+              <w:t xml:space="preserve">sient Observatory (GOTO; </w:t>
+            </w:r>
             <w:r>
               <w:rPr>
                 <w:rFonts w:ascii="Arial" w:hAnsi="Arial" w:cs="Arial"/>
                 <w:lang w:val="en-US"/>
               </w:rPr>
-              <w:t xml:space="preserve">, </w:t>
-            </w:r>
-            <w:proofErr w:type="spellStart"/>
+              <w:t>see section 3 for a description of GOTO), which is the source of the lar</w:t>
+            </w:r>
             <w:r>
               <w:rPr>
                 <w:rFonts w:ascii="Arial" w:hAnsi="Arial" w:cs="Arial"/>
                 <w:lang w:val="en-US"/>
               </w:rPr>
-              <w:t>Iam</w:t>
-            </w:r>
-            <w:proofErr w:type="spellEnd"/>
+              <w:t>ge astronomical datasets that are</w:t>
+            </w:r>
             <w:r>
               <w:rPr>
                 <w:rFonts w:ascii="Arial" w:hAnsi="Arial" w:cs="Arial"/>
                 <w:lang w:val="en-US"/>
               </w:rPr>
-              <w:t xml:space="preserve">-On). The UK </w:t>
+              <w:t xml:space="preserve"> </w:t>
             </w:r>
             <w:r>
               <w:rPr>
                 <w:rFonts w:ascii="Arial" w:hAnsi="Arial" w:cs="Arial"/>
                 <w:lang w:val="en-US"/>
               </w:rPr>
-              <w:t>partners</w:t>
+              <w:t xml:space="preserve">used throughout the project. </w:t>
             </w:r>
             <w:r>
               <w:rPr>
                 <w:rFonts w:ascii="Arial" w:hAnsi="Arial" w:cs="Arial"/>
                 <w:lang w:val="en-US"/>
               </w:rPr>
-              <w:t xml:space="preserve"> have extensive understanding of the methods and outputs of the pipelines used to process data from </w:t>
-            </w:r>
-            <w:r>
-              <w:rPr>
-                <w:rFonts w:ascii="Arial" w:hAnsi="Arial" w:cs="Arial"/>
-                <w:lang w:val="en-US"/>
-              </w:rPr>
-              <w:t xml:space="preserve">the </w:t>
-            </w:r>
-            <w:r>
-              <w:rPr>
-                <w:rFonts w:ascii="Arial" w:hAnsi="Arial" w:cs="Arial"/>
-                <w:lang w:val="en-US"/>
-              </w:rPr>
-              <w:t>Gravitational-wave Optical Tran</w:t>
-            </w:r>
-            <w:r>
-              <w:rPr>
-                <w:rFonts w:ascii="Arial" w:hAnsi="Arial" w:cs="Arial"/>
-                <w:lang w:val="en-US"/>
-              </w:rPr>
-              <w:t xml:space="preserve">sient Observatory (GOTO; </w:t>
-            </w:r>
-            <w:r>
-              <w:rPr>
-                <w:rFonts w:ascii="Arial" w:hAnsi="Arial" w:cs="Arial"/>
-                <w:lang w:val="en-US"/>
-              </w:rPr>
-              <w:t>see section 3 for a description of GOTO), which is the source of the lar</w:t>
-            </w:r>
-            <w:r>
-              <w:rPr>
-                <w:rFonts w:ascii="Arial" w:hAnsi="Arial" w:cs="Arial"/>
-                <w:lang w:val="en-US"/>
-              </w:rPr>
-              <w:t>ge astronomical datasets that are</w:t>
-            </w:r>
-            <w:r>
-              <w:rPr>
-                <w:rFonts w:ascii="Arial" w:hAnsi="Arial" w:cs="Arial"/>
-                <w:lang w:val="en-US"/>
-              </w:rPr>
-              <w:t xml:space="preserve"> </w:t>
-            </w:r>
-            <w:r>
-              <w:rPr>
-                <w:rFonts w:ascii="Arial" w:hAnsi="Arial" w:cs="Arial"/>
-                <w:lang w:val="en-US"/>
-              </w:rPr>
-              <w:t xml:space="preserve">used throughout the project. </w:t>
-            </w:r>
-            <w:r>
-              <w:rPr>
-                <w:rFonts w:ascii="Arial" w:hAnsi="Arial" w:cs="Arial"/>
-                <w:lang w:val="en-US"/>
-              </w:rPr>
-              <w:t>The Thai astronomy partners (</w:t>
-            </w:r>
-            <w:proofErr w:type="spellStart"/>
-            <w:r>
-              <w:rPr>
-                <w:rFonts w:ascii="Arial" w:hAnsi="Arial" w:cs="Arial"/>
-                <w:lang w:val="en-US"/>
-              </w:rPr>
-              <w:t>Sawangwit</w:t>
-            </w:r>
-            <w:proofErr w:type="spellEnd"/>
-            <w:r>
-              <w:rPr>
-                <w:rFonts w:ascii="Arial" w:hAnsi="Arial" w:cs="Arial"/>
-                <w:lang w:val="en-US"/>
-              </w:rPr>
-              <w:t xml:space="preserve">, </w:t>
-            </w:r>
-            <w:proofErr w:type="spellStart"/>
-            <w:r>
-              <w:rPr>
-                <w:rFonts w:ascii="Arial" w:hAnsi="Arial" w:cs="Arial"/>
-                <w:lang w:val="en-US"/>
-              </w:rPr>
-              <w:t>Awiphan</w:t>
-            </w:r>
-            <w:proofErr w:type="spellEnd"/>
-            <w:r>
-              <w:rPr>
-                <w:rFonts w:ascii="Arial" w:hAnsi="Arial" w:cs="Arial"/>
-                <w:lang w:val="en-US"/>
-              </w:rPr>
-              <w:t xml:space="preserve">) </w:t>
+              <w:t xml:space="preserve">The Thai astronomy partners (Sawangwit, Awiphan) </w:t>
             </w:r>
             <w:r>
               <w:rPr>
@@ -1584,6 +1484,13 @@
                 <w:lang w:val="en-US"/>
               </w:rPr>
               <w:t xml:space="preserve">especially astronomers – </w:t>
+            </w:r>
+            <w:r>
+              <w:rPr>
+                <w:rFonts w:ascii="Arial" w:hAnsi="Arial" w:cs="Arial"/>
+                <w:lang w:val="en-US"/>
+              </w:rPr>
+              <w:t xml:space="preserve">in </w:t>
             </w:r>
             <w:r>
               <w:rPr>
@@ -1718,7 +1625,7 @@
               <w:rPr>
                 <w:rFonts w:ascii="Arial" w:hAnsi="Arial" w:cs="Arial"/>
               </w:rPr>
-              <w:t>data centre based in Thailand</w:t>
+              <w:t>data centre based in NARIT</w:t>
             </w:r>
             <w:r>
               <w:rPr>
@@ -1775,21 +1682,7 @@
                 <w:rFonts w:ascii="Arial" w:hAnsi="Arial" w:cs="Arial"/>
               </w:rPr>
               <w:tab/>
-              <w:t xml:space="preserve">For (a), </w:t>
-            </w:r>
-            <w:proofErr w:type="spellStart"/>
-            <w:r>
-              <w:rPr>
-                <w:rFonts w:ascii="Arial" w:hAnsi="Arial" w:cs="Arial"/>
-              </w:rPr>
-              <w:t>a</w:t>
-            </w:r>
-            <w:proofErr w:type="spellEnd"/>
-            <w:r>
-              <w:rPr>
-                <w:rFonts w:ascii="Arial" w:hAnsi="Arial" w:cs="Arial"/>
-              </w:rPr>
-              <w:t xml:space="preserve"> Thai data-science student will visit UK for a 3-month visit to obtaining training in database design and implementation by working alongside GOT</w:t>
+              <w:t>For (a), a Thai data-science student will visit UK for a 3-month visit to obtaining training in database design and implementation by working alongside GOT</w:t>
             </w:r>
             <w:r>
               <w:rPr>
@@ -1921,33 +1814,13 @@
               <w:rPr>
                 <w:rFonts w:ascii="Arial" w:hAnsi="Arial" w:cs="Arial"/>
               </w:rPr>
-              <w:t>For (b), following the success of Phase 1, the data scientists and astronomers will jointly supervise four graduate students (3 MSc, 1 PhD) in advancing the research undertaken in Phase 1 (see Section 3) by (</w:t>
-            </w:r>
-            <w:proofErr w:type="spellStart"/>
-            <w:r>
-              <w:rPr>
-                <w:rFonts w:ascii="Arial" w:hAnsi="Arial" w:cs="Arial"/>
-              </w:rPr>
-              <w:t>i</w:t>
-            </w:r>
-            <w:proofErr w:type="spellEnd"/>
-            <w:r>
-              <w:rPr>
-                <w:rFonts w:ascii="Arial" w:hAnsi="Arial" w:cs="Arial"/>
-              </w:rPr>
-              <w:t xml:space="preserve">) applying what we have learned from simulated data to real GOTO data, (ii) researching pixel-based deep-learning analysis, and (iii) researching how well the DM systems explored in Phase 1 scale to the large data rates provided by GOTO. Finally, for (c), </w:t>
-            </w:r>
-            <w:r>
-              <w:rPr>
-                <w:rFonts w:ascii="Arial" w:hAnsi="Arial" w:cs="Arial"/>
-              </w:rPr>
-              <w:t>all</w:t>
-            </w:r>
-            <w:r>
-              <w:rPr>
-                <w:rFonts w:ascii="Arial" w:hAnsi="Arial" w:cs="Arial"/>
-              </w:rPr>
-              <w:t xml:space="preserve"> staff and students in</w:t>
+              <w:t xml:space="preserve">For (b), following the success of Phase 1, the data scientists and astronomers will jointly supervise four graduate students (3 MSc, 1 PhD) in advancing the research undertaken in Phase 1 (see Section 3) by (i) applying what we have learned from simulated data to real GOTO data, (ii) researching pixel-based deep-learning analysis, and (iii) researching how well the DM systems explored in Phase 1 scale to the large data rates provided by GOTO. Finally, for (c), </w:t>
+            </w:r>
+            <w:r>
+              <w:rPr>
+                <w:rFonts w:ascii="Arial" w:hAnsi="Arial" w:cs="Arial"/>
+              </w:rPr>
+              <w:t>staff and students in</w:t>
             </w:r>
             <w:r>
               <w:rPr>
@@ -1959,7 +1832,13 @@
               <w:rPr>
                 <w:rFonts w:ascii="Arial" w:hAnsi="Arial" w:cs="Arial"/>
               </w:rPr>
-              <w:t xml:space="preserve">contribute their respective expertise to disseminate practical skills </w:t>
+              <w:t>contribute their respective</w:t>
+            </w:r>
+            <w:r>
+              <w:rPr>
+                <w:rFonts w:ascii="Arial" w:hAnsi="Arial" w:cs="Arial"/>
+              </w:rPr>
+              <w:t xml:space="preserve"> expertise to disseminate practical skills </w:t>
             </w:r>
             <w:r>
               <w:rPr>
@@ -1989,51 +1868,25 @@
               <w:rPr>
                 <w:rFonts w:ascii="Arial" w:hAnsi="Arial" w:cs="Arial"/>
               </w:rPr>
-              <w:t>0 trainees via a series of lectures, practical sessions</w:t>
-            </w:r>
-            <w:r>
-              <w:rPr>
-                <w:rFonts w:ascii="Arial" w:hAnsi="Arial" w:cs="Arial"/>
-              </w:rPr>
-              <w:t>,</w:t>
-            </w:r>
-            <w:r>
-              <w:rPr>
-                <w:rFonts w:ascii="Arial" w:hAnsi="Arial" w:cs="Arial"/>
-              </w:rPr>
-              <w:t xml:space="preserve"> and </w:t>
-            </w:r>
-            <w:proofErr w:type="spellStart"/>
-            <w:r>
-              <w:rPr>
-                <w:rFonts w:ascii="Arial" w:hAnsi="Arial" w:cs="Arial"/>
-              </w:rPr>
-              <w:t>homeworks</w:t>
-            </w:r>
-            <w:proofErr w:type="spellEnd"/>
-            <w:r>
-              <w:rPr>
-                <w:rFonts w:ascii="Arial" w:hAnsi="Arial" w:cs="Arial"/>
-              </w:rPr>
-              <w:t xml:space="preserve"> held over five </w:t>
-            </w:r>
-            <w:r>
-              <w:rPr>
-                <w:rFonts w:ascii="Arial" w:hAnsi="Arial" w:cs="Arial"/>
-              </w:rPr>
-              <w:t>days</w:t>
-            </w:r>
-            <w:r>
-              <w:rPr>
-                <w:rFonts w:ascii="Arial" w:hAnsi="Arial" w:cs="Arial"/>
-              </w:rPr>
-              <w:t xml:space="preserve"> during</w:t>
-            </w:r>
-            <w:r>
-              <w:rPr>
-                <w:rFonts w:ascii="Arial" w:hAnsi="Arial" w:cs="Arial"/>
-              </w:rPr>
-              <w:t xml:space="preserve"> each</w:t>
+              <w:t xml:space="preserve">0 trainees </w:t>
+            </w:r>
+            <w:r>
+              <w:rPr>
+                <w:rFonts w:ascii="Arial" w:hAnsi="Arial" w:cs="Arial"/>
+              </w:rPr>
+              <w:t xml:space="preserve">per </w:t>
+            </w:r>
+            <w:r>
+              <w:rPr>
+                <w:rFonts w:ascii="Arial" w:hAnsi="Arial" w:cs="Arial"/>
+              </w:rPr>
+              <w:t xml:space="preserve">5-day workshop held </w:t>
+            </w:r>
+            <w:r>
+              <w:rPr>
+                <w:rFonts w:ascii="Arial" w:hAnsi="Arial" w:cs="Arial"/>
+              </w:rPr>
+              <w:t>each</w:t>
             </w:r>
             <w:r>
               <w:rPr>
@@ -2046,6 +1899,12 @@
                 <w:rFonts w:ascii="Arial" w:hAnsi="Arial" w:cs="Arial"/>
               </w:rPr>
               <w:t xml:space="preserve"> of the funding</w:t>
+            </w:r>
+            <w:r>
+              <w:rPr>
+                <w:rFonts w:ascii="Arial" w:hAnsi="Arial" w:cs="Arial"/>
+              </w:rPr>
+              <w:t xml:space="preserve"> (i.e., up to 60 students, total)</w:t>
             </w:r>
             <w:r>
               <w:rPr>
@@ -2342,33 +2201,11 @@
               </w:rPr>
               <w:t>that a key means of achieving this is by training a highly skilled workforce able to compete internationally in high-value-added sectors that rely heavily on innovation (</w:t>
             </w:r>
-            <w:proofErr w:type="spellStart"/>
-            <w:r>
-              <w:rPr>
-                <w:rFonts w:ascii="Arial" w:hAnsi="Arial" w:cs="Arial"/>
-              </w:rPr>
-              <w:t>Bakhshi</w:t>
-            </w:r>
-            <w:proofErr w:type="spellEnd"/>
-            <w:r>
-              <w:rPr>
-                <w:rFonts w:ascii="Arial" w:hAnsi="Arial" w:cs="Arial"/>
-              </w:rPr>
-              <w:t xml:space="preserve"> &amp; </w:t>
-            </w:r>
-            <w:proofErr w:type="spellStart"/>
-            <w:r>
-              <w:rPr>
-                <w:rFonts w:ascii="Arial" w:hAnsi="Arial" w:cs="Arial"/>
-              </w:rPr>
-              <w:t>Mateos</w:t>
-            </w:r>
-            <w:proofErr w:type="spellEnd"/>
-            <w:r>
-              <w:rPr>
-                <w:rFonts w:ascii="Arial" w:hAnsi="Arial" w:cs="Arial"/>
-              </w:rPr>
-              <w:t>-Garcia, 2012</w:t>
+            <w:r>
+              <w:rPr>
+                <w:rFonts w:ascii="Arial" w:hAnsi="Arial" w:cs="Arial"/>
+              </w:rPr>
+              <w:t>Bakhshi &amp; Mateos-Garcia, 2012</w:t>
             </w:r>
             <w:r>
               <w:rPr>
@@ -2461,7 +2298,19 @@
               <w:rPr>
                 <w:rFonts w:ascii="Arial" w:hAnsi="Arial" w:cs="Arial"/>
               </w:rPr>
-              <w:t xml:space="preserve">Indeed, our current graduate students will all teach at the practical workshops planned for this second phase. </w:t>
+              <w:t>Indeed, our current graduate students will all teach at the practical worksho</w:t>
+            </w:r>
+            <w:r>
+              <w:rPr>
+                <w:rFonts w:ascii="Arial" w:hAnsi="Arial" w:cs="Arial"/>
+              </w:rPr>
+              <w:t>ps planned for Phase 2</w:t>
+            </w:r>
+            <w:r>
+              <w:rPr>
+                <w:rFonts w:ascii="Arial" w:hAnsi="Arial" w:cs="Arial"/>
+              </w:rPr>
+              <w:t xml:space="preserve">. </w:t>
             </w:r>
             <w:r>
               <w:rPr>
@@ -2501,17 +2350,8 @@
                 <w:rFonts w:ascii="Arial" w:hAnsi="Arial" w:cs="Arial"/>
                 <w:lang w:val="en-US"/>
               </w:rPr>
-              <w:t xml:space="preserve">Mae Fah </w:t>
-            </w:r>
-            <w:proofErr w:type="spellStart"/>
-            <w:r>
-              <w:rPr>
-                <w:rFonts w:ascii="Arial" w:hAnsi="Arial" w:cs="Arial"/>
-                <w:lang w:val="en-US"/>
-              </w:rPr>
-              <w:t>Luang</w:t>
-            </w:r>
-            <w:proofErr w:type="spellEnd"/>
+              <w:t>Mae Fah Luang</w:t>
+            </w:r>
             <w:r>
               <w:rPr>
                 <w:rFonts w:ascii="Arial" w:hAnsi="Arial" w:cs="Arial"/>
@@ -2534,47 +2374,11 @@
               </w:rPr>
               <w:t xml:space="preserve">References: </w:t>
             </w:r>
-            <w:proofErr w:type="spellStart"/>
-            <w:r>
-              <w:rPr>
-                <w:rFonts w:ascii="Arial" w:hAnsi="Arial" w:cs="Arial"/>
-              </w:rPr>
-              <w:t>Bakhshi</w:t>
-            </w:r>
-            <w:proofErr w:type="spellEnd"/>
-            <w:r>
-              <w:rPr>
-                <w:rFonts w:ascii="Arial" w:hAnsi="Arial" w:cs="Arial"/>
-              </w:rPr>
-              <w:t xml:space="preserve"> &amp; </w:t>
-            </w:r>
-            <w:proofErr w:type="spellStart"/>
-            <w:r>
-              <w:rPr>
-                <w:rFonts w:ascii="Arial" w:hAnsi="Arial" w:cs="Arial"/>
-              </w:rPr>
-              <w:t>Mateos</w:t>
-            </w:r>
-            <w:proofErr w:type="spellEnd"/>
-            <w:r>
-              <w:rPr>
-                <w:rFonts w:ascii="Arial" w:hAnsi="Arial" w:cs="Arial"/>
-              </w:rPr>
-              <w:t xml:space="preserve">-Garcia, 2012, The Rise of the </w:t>
-            </w:r>
-            <w:proofErr w:type="spellStart"/>
-            <w:r>
-              <w:rPr>
-                <w:rFonts w:ascii="Arial" w:hAnsi="Arial" w:cs="Arial"/>
-              </w:rPr>
-              <w:t>Datavores</w:t>
-            </w:r>
-            <w:proofErr w:type="spellEnd"/>
-            <w:r>
-              <w:rPr>
-                <w:rFonts w:ascii="Arial" w:hAnsi="Arial" w:cs="Arial"/>
-              </w:rPr>
-              <w:t>, www.nesta.org.uk/sites/default/files/rise of the datavores.pdf;</w:t>
+            <w:r>
+              <w:rPr>
+                <w:rFonts w:ascii="Arial" w:hAnsi="Arial" w:cs="Arial"/>
+              </w:rPr>
+              <w:t>Bakhshi &amp; Mateos-Garcia, 2012, The Rise of the Datavores, www.nesta.org.uk/sites/default/files/rise of the datavores.pdf;</w:t>
             </w:r>
           </w:p>
         </w:tc>
@@ -2703,24 +2507,7 @@
           <w:rFonts w:ascii="Arial" w:hAnsi="Arial" w:cs="Arial"/>
           <w:i/>
         </w:rPr>
-        <w:t xml:space="preserve">knowledge and understanding of past and current work in the subject area </w:t>
-      </w:r>
-    </w:p>
-    <w:p>
-      <w:pPr>
-        <w:spacing w:after="0"/>
-        <w:jc w:val="both"/>
-        <w:rPr>
-          <w:rFonts w:ascii="Arial" w:hAnsi="Arial" w:cs="Arial"/>
-          <w:i/>
-        </w:rPr>
-      </w:pPr>
-      <w:r>
-        <w:rPr>
-          <w:rFonts w:ascii="Arial" w:hAnsi="Arial" w:cs="Arial"/>
-          <w:i/>
-        </w:rPr>
-        <w:t>[</w:t>
+        <w:t>knowledge and understanding of past and current work in the subject area [</w:t>
       </w:r>
       <w:r>
         <w:rPr>
@@ -2777,7 +2564,19 @@
               <w:rPr>
                 <w:rFonts w:ascii="Arial" w:hAnsi="Arial" w:cs="Arial"/>
               </w:rPr>
-              <w:t xml:space="preserve"> objective of our project is to help address the challenge of developing Thailand from an upper-middle to a high-income economy through training in high-level data-handling skills. A secondary objective is the </w:t>
+              <w:t xml:space="preserve"> objective of our project is to help address the challenge of developing Thailand from an upper-middle to a high-income economy through training in</w:t>
+            </w:r>
+            <w:r>
+              <w:rPr>
+                <w:rFonts w:ascii="Arial" w:hAnsi="Arial" w:cs="Arial"/>
+              </w:rPr>
+              <w:t xml:space="preserve"> advanced</w:t>
+            </w:r>
+            <w:r>
+              <w:rPr>
+                <w:rFonts w:ascii="Arial" w:hAnsi="Arial" w:cs="Arial"/>
+              </w:rPr>
+              <w:t xml:space="preserve"> data-handling skills. A secondary objective is the </w:t>
             </w:r>
             <w:r>
               <w:rPr>
@@ -2873,7 +2672,31 @@
               <w:rPr>
                 <w:rFonts w:ascii="Arial" w:hAnsi="Arial" w:cs="Arial"/>
               </w:rPr>
-              <w:t xml:space="preserve">In this subsection, we highlight how our team has worked our goals during Phase 1 of the project, while in the following </w:t>
+              <w:t>In this subsection, we h</w:t>
+            </w:r>
+            <w:r>
+              <w:rPr>
+                <w:rFonts w:ascii="Arial" w:hAnsi="Arial" w:cs="Arial"/>
+              </w:rPr>
+              <w:t>ighlight how our team has achieved</w:t>
+            </w:r>
+            <w:r>
+              <w:rPr>
+                <w:rFonts w:ascii="Arial" w:hAnsi="Arial" w:cs="Arial"/>
+              </w:rPr>
+              <w:t xml:space="preserve"> </w:t>
+            </w:r>
+            <w:r>
+              <w:rPr>
+                <w:rFonts w:ascii="Arial" w:hAnsi="Arial" w:cs="Arial"/>
+              </w:rPr>
+              <w:t>our Phase 1 goals</w:t>
+            </w:r>
+            <w:r>
+              <w:rPr>
+                <w:rFonts w:ascii="Arial" w:hAnsi="Arial" w:cs="Arial"/>
+              </w:rPr>
+              <w:t xml:space="preserve">, while in the following </w:t>
             </w:r>
             <w:r>
               <w:rPr>
@@ -3008,7 +2831,13 @@
               <w:rPr>
                 <w:rFonts w:ascii="Arial" w:hAnsi="Arial" w:cs="Arial"/>
               </w:rPr>
-              <w:t>. Such “unbalanced” dat</w:t>
+              <w:t>. Such “im</w:t>
+            </w:r>
+            <w:r>
+              <w:rPr>
+                <w:rFonts w:ascii="Arial" w:hAnsi="Arial" w:cs="Arial"/>
+              </w:rPr>
+              <w:t>balanced” dat</w:t>
             </w:r>
             <w:r>
               <w:rPr>
@@ -3074,7 +2903,25 @@
               <w:rPr>
                 <w:rFonts w:ascii="Arial" w:hAnsi="Arial" w:cs="Arial"/>
               </w:rPr>
-              <w:t>Unbalanced ML problems arise in many economically important sectors such as, for example, in detecting rare instances of fraud amongst the many millions of legal daily transactions. To tackle the problem of unbalanced data in GOTO difference imaging</w:t>
+              <w:t>Im</w:t>
+            </w:r>
+            <w:r>
+              <w:rPr>
+                <w:rFonts w:ascii="Arial" w:hAnsi="Arial" w:cs="Arial"/>
+              </w:rPr>
+              <w:t>balanced ML problems arise in many economically important sectors such as, for example, in detecting rare instances of fraud amongst the many millions of legal daily transacti</w:t>
+            </w:r>
+            <w:r>
+              <w:rPr>
+                <w:rFonts w:ascii="Arial" w:hAnsi="Arial" w:cs="Arial"/>
+              </w:rPr>
+              <w:t>ons. To tackle the problem of im</w:t>
+            </w:r>
+            <w:r>
+              <w:rPr>
+                <w:rFonts w:ascii="Arial" w:hAnsi="Arial" w:cs="Arial"/>
+              </w:rPr>
+              <w:t>balanced data in GOTO difference imaging</w:t>
             </w:r>
             <w:r>
               <w:rPr>
@@ -3092,7 +2939,7 @@
               <w:rPr>
                 <w:rFonts w:ascii="Arial" w:hAnsi="Arial" w:cs="Arial"/>
               </w:rPr>
-              <w:t xml:space="preserve"> graduate students has</w:t>
+              <w:t xml:space="preserve"> graduate students have</w:t>
             </w:r>
             <w:r>
               <w:rPr>
@@ -3122,7 +2969,19 @@
               <w:rPr>
                 <w:rFonts w:ascii="Arial" w:hAnsi="Arial" w:cs="Arial"/>
               </w:rPr>
-              <w:t>true positives and, in doing so, is obtaining signific</w:t>
+              <w:t>tru</w:t>
+            </w:r>
+            <w:r>
+              <w:rPr>
+                <w:rFonts w:ascii="Arial" w:hAnsi="Arial" w:cs="Arial"/>
+              </w:rPr>
+              <w:t>e positives and, in doing so, are</w:t>
+            </w:r>
+            <w:r>
+              <w:rPr>
+                <w:rFonts w:ascii="Arial" w:hAnsi="Arial" w:cs="Arial"/>
+              </w:rPr>
+              <w:t xml:space="preserve"> obtaining signific</w:t>
             </w:r>
             <w:r>
               <w:rPr>
@@ -3158,7 +3017,25 @@
               <w:rPr>
                 <w:rFonts w:ascii="Arial" w:hAnsi="Arial" w:cs="Arial"/>
               </w:rPr>
-              <w:t>, at which the student</w:t>
+              <w:t xml:space="preserve">, at which </w:t>
+            </w:r>
+            <w:r>
+              <w:rPr>
+                <w:rFonts w:ascii="Arial" w:hAnsi="Arial" w:cs="Arial"/>
+              </w:rPr>
+              <w:t xml:space="preserve">one of </w:t>
+            </w:r>
+            <w:r>
+              <w:rPr>
+                <w:rFonts w:ascii="Arial" w:hAnsi="Arial" w:cs="Arial"/>
+              </w:rPr>
+              <w:t>the student</w:t>
+            </w:r>
+            <w:r>
+              <w:rPr>
+                <w:rFonts w:ascii="Arial" w:hAnsi="Arial" w:cs="Arial"/>
+              </w:rPr>
+              <w:t>s</w:t>
             </w:r>
             <w:r>
               <w:rPr>
@@ -3239,21 +3116,7 @@
               <w:rPr>
                 <w:rFonts w:ascii="Arial" w:hAnsi="Arial" w:cs="Arial"/>
               </w:rPr>
-              <w:t>(</w:t>
-            </w:r>
-            <w:proofErr w:type="spellStart"/>
-            <w:r>
-              <w:rPr>
-                <w:rFonts w:ascii="Arial" w:hAnsi="Arial" w:cs="Arial"/>
-              </w:rPr>
-              <w:t>Pruangpharch</w:t>
-            </w:r>
-            <w:proofErr w:type="spellEnd"/>
-            <w:r>
-              <w:rPr>
-                <w:rFonts w:ascii="Arial" w:hAnsi="Arial" w:cs="Arial"/>
-              </w:rPr>
-              <w:t>)</w:t>
+              <w:t>(Pruangpharch)</w:t>
             </w:r>
             <w:r>
               <w:rPr>
@@ -3337,7 +3200,13 @@
               <w:rPr>
                 <w:rFonts w:ascii="Arial" w:hAnsi="Arial" w:cs="Arial"/>
               </w:rPr>
-              <w:t>set up our own non-relational database based on</w:t>
+              <w:t>researched</w:t>
+            </w:r>
+            <w:r>
+              <w:rPr>
+                <w:rFonts w:ascii="Arial" w:hAnsi="Arial" w:cs="Arial"/>
+              </w:rPr>
+              <w:t xml:space="preserve"> non-relational database based on</w:t>
             </w:r>
             <w:r>
               <w:rPr>
@@ -3385,7 +3254,25 @@
               <w:rPr>
                 <w:rFonts w:ascii="Arial" w:hAnsi="Arial" w:cs="Arial"/>
               </w:rPr>
-              <w:t>ch, this experience provides</w:t>
+              <w:t xml:space="preserve">ch, </w:t>
+            </w:r>
+            <w:r>
+              <w:rPr>
+                <w:rFonts w:ascii="Arial" w:hAnsi="Arial" w:cs="Arial"/>
+              </w:rPr>
+              <w:t xml:space="preserve">experience </w:t>
+            </w:r>
+            <w:r>
+              <w:rPr>
+                <w:rFonts w:ascii="Arial" w:hAnsi="Arial" w:cs="Arial"/>
+              </w:rPr>
+              <w:t xml:space="preserve">with HDFS </w:t>
+            </w:r>
+            <w:r>
+              <w:rPr>
+                <w:rFonts w:ascii="Arial" w:hAnsi="Arial" w:cs="Arial"/>
+              </w:rPr>
+              <w:t>provides</w:t>
             </w:r>
             <w:r>
               <w:rPr>
@@ -3434,13 +3321,13 @@
               <w:rPr>
                 <w:rFonts w:ascii="Arial" w:hAnsi="Arial" w:cs="Arial"/>
               </w:rPr>
-              <w:t xml:space="preserve"> benefits for developing a full</w:t>
-            </w:r>
-            <w:r>
-              <w:rPr>
-                <w:rFonts w:ascii="Arial" w:hAnsi="Arial" w:cs="Arial"/>
-              </w:rPr>
-              <w:t xml:space="preserve"> HDFS system for GOTO, not least</w:t>
+              <w:t xml:space="preserve"> benefits for developing an </w:t>
+            </w:r>
+            <w:r>
+              <w:rPr>
+                <w:rFonts w:ascii="Arial" w:hAnsi="Arial" w:cs="Arial"/>
+              </w:rPr>
+              <w:t>HDFS system for GOTO, not least</w:t>
             </w:r>
             <w:r>
               <w:rPr>
@@ -3500,51 +3387,61 @@
               <w:rPr>
                 <w:rFonts w:ascii="Arial" w:hAnsi="Arial" w:cs="Arial"/>
               </w:rPr>
-              <w:t xml:space="preserve">MSs. In Phase 1 </w:t>
-            </w:r>
-            <w:proofErr w:type="spellStart"/>
-            <w:r>
-              <w:rPr>
-                <w:rFonts w:ascii="Arial" w:hAnsi="Arial" w:cs="Arial"/>
-              </w:rPr>
-              <w:t>Pruangpharch</w:t>
-            </w:r>
-            <w:proofErr w:type="spellEnd"/>
-            <w:r>
-              <w:rPr>
-                <w:rFonts w:ascii="Arial" w:hAnsi="Arial" w:cs="Arial"/>
-              </w:rPr>
-              <w:t xml:space="preserve"> has learned</w:t>
-            </w:r>
-            <w:r>
-              <w:rPr>
-                <w:rFonts w:ascii="Arial" w:hAnsi="Arial" w:cs="Arial"/>
-              </w:rPr>
-              <w:t xml:space="preserve"> </w:t>
-            </w:r>
-            <w:r>
-              <w:rPr>
-                <w:rFonts w:ascii="Arial" w:hAnsi="Arial" w:cs="Arial"/>
-              </w:rPr>
-              <w:t>how to set up a PostgreSQL</w:t>
-            </w:r>
-            <w:r>
-              <w:rPr>
-                <w:rFonts w:ascii="Arial" w:hAnsi="Arial" w:cs="Arial"/>
-              </w:rPr>
-              <w:t xml:space="preserve"> relational DMS a</w:t>
-            </w:r>
-            <w:r>
-              <w:rPr>
-                <w:rFonts w:ascii="Arial" w:hAnsi="Arial" w:cs="Arial"/>
-              </w:rPr>
-              <w:t>nd a small HDFS system, but has</w:t>
-            </w:r>
-            <w:r>
-              <w:rPr>
-                <w:rFonts w:ascii="Arial" w:hAnsi="Arial" w:cs="Arial"/>
-              </w:rPr>
-              <w:t xml:space="preserve"> yet to test how either scale to the </w:t>
+              <w:t>MSs. In Phase 1 Pruangpharch</w:t>
+            </w:r>
+            <w:r>
+              <w:rPr>
+                <w:rFonts w:ascii="Arial" w:hAnsi="Arial" w:cs="Arial"/>
+              </w:rPr>
+              <w:t xml:space="preserve"> has </w:t>
+            </w:r>
+            <w:r>
+              <w:rPr>
+                <w:rFonts w:ascii="Arial" w:hAnsi="Arial" w:cs="Arial"/>
+              </w:rPr>
+              <w:t xml:space="preserve">set up a </w:t>
+            </w:r>
+            <w:r>
+              <w:rPr>
+                <w:rFonts w:ascii="Arial" w:hAnsi="Arial" w:cs="Arial"/>
+              </w:rPr>
+              <w:t xml:space="preserve">small </w:t>
+            </w:r>
+            <w:r>
+              <w:rPr>
+                <w:rFonts w:ascii="Arial" w:hAnsi="Arial" w:cs="Arial"/>
+              </w:rPr>
+              <w:t>PostgreSQL</w:t>
+            </w:r>
+            <w:r>
+              <w:rPr>
+                <w:rFonts w:ascii="Arial" w:hAnsi="Arial" w:cs="Arial"/>
+              </w:rPr>
+              <w:t xml:space="preserve"> relational database</w:t>
+            </w:r>
+            <w:r>
+              <w:rPr>
+                <w:rFonts w:ascii="Arial" w:hAnsi="Arial" w:cs="Arial"/>
+              </w:rPr>
+              <w:t>, but has</w:t>
+            </w:r>
+            <w:r>
+              <w:rPr>
+                <w:rFonts w:ascii="Arial" w:hAnsi="Arial" w:cs="Arial"/>
+              </w:rPr>
+              <w:t xml:space="preserve"> yet to test how </w:t>
+            </w:r>
+            <w:r>
+              <w:rPr>
+                <w:rFonts w:ascii="Arial" w:hAnsi="Arial" w:cs="Arial"/>
+              </w:rPr>
+              <w:t xml:space="preserve">it compares to HDFS nor how it scales to </w:t>
+            </w:r>
+            <w:r>
+              <w:rPr>
+                <w:rFonts w:ascii="Arial" w:hAnsi="Arial" w:cs="Arial"/>
+              </w:rPr>
+              <w:t xml:space="preserve">the </w:t>
             </w:r>
             <w:r>
               <w:rPr>
@@ -4186,7 +4083,13 @@
               <w:rPr>
                 <w:rFonts w:ascii="Arial" w:hAnsi="Arial" w:cs="Arial"/>
               </w:rPr>
-              <w:t xml:space="preserve"> based in NARIT and other Thai research institutes</w:t>
+              <w:t xml:space="preserve"> based in NARIT and </w:t>
+            </w:r>
+            <w:r>
+              <w:rPr>
+                <w:rFonts w:ascii="Arial" w:hAnsi="Arial" w:cs="Arial"/>
+              </w:rPr>
+              <w:t>elsewhere</w:t>
             </w:r>
             <w:r>
               <w:rPr>
@@ -4516,35 +4419,13 @@
               <w:rPr>
                 <w:rFonts w:ascii="Arial" w:hAnsi="Arial" w:cs="Arial"/>
               </w:rPr>
-              <w:t>visiting Thai staff (</w:t>
-            </w:r>
-            <w:proofErr w:type="spellStart"/>
-            <w:r>
-              <w:rPr>
-                <w:rFonts w:ascii="Arial" w:hAnsi="Arial" w:cs="Arial"/>
-              </w:rPr>
-              <w:t>Boongoen</w:t>
-            </w:r>
-            <w:proofErr w:type="spellEnd"/>
-            <w:r>
-              <w:rPr>
-                <w:rFonts w:ascii="Arial" w:hAnsi="Arial" w:cs="Arial"/>
-              </w:rPr>
-              <w:t xml:space="preserve">, </w:t>
-            </w:r>
-            <w:proofErr w:type="spellStart"/>
-            <w:r>
-              <w:rPr>
-                <w:rFonts w:ascii="Arial" w:hAnsi="Arial" w:cs="Arial"/>
-              </w:rPr>
-              <w:t>Iam</w:t>
-            </w:r>
-            <w:proofErr w:type="spellEnd"/>
-            <w:r>
-              <w:rPr>
-                <w:rFonts w:ascii="Arial" w:hAnsi="Arial" w:cs="Arial"/>
-              </w:rPr>
-              <w:t>-on)</w:t>
+              <w:t xml:space="preserve">visiting Thai staff (Boongoen, </w:t>
+            </w:r>
+            <w:r>
+              <w:rPr>
+                <w:rFonts w:ascii="Arial" w:hAnsi="Arial" w:cs="Arial"/>
+              </w:rPr>
+              <w:t>Iam-on)</w:t>
             </w:r>
             <w:r>
               <w:rPr>
@@ -4652,21 +4533,7 @@
               <w:rPr>
                 <w:rFonts w:ascii="Arial" w:hAnsi="Arial" w:cs="Arial"/>
               </w:rPr>
-              <w:t xml:space="preserve">’s two data processing pipelines – the in-house </w:t>
-            </w:r>
-            <w:proofErr w:type="spellStart"/>
-            <w:r>
-              <w:rPr>
-                <w:rFonts w:ascii="Arial" w:hAnsi="Arial" w:cs="Arial"/>
-              </w:rPr>
-              <w:t>GOTOflow</w:t>
-            </w:r>
-            <w:proofErr w:type="spellEnd"/>
-            <w:r>
-              <w:rPr>
-                <w:rFonts w:ascii="Arial" w:hAnsi="Arial" w:cs="Arial"/>
-              </w:rPr>
-              <w:t xml:space="preserve"> and the other base</w:t>
+              <w:t>’s two data processing pipelines – the in-house GOTOflow and the other base</w:t>
             </w:r>
             <w:r>
               <w:rPr>
@@ -4690,7 +4557,19 @@
               <w:rPr>
                 <w:rFonts w:ascii="Arial" w:hAnsi="Arial" w:cs="Arial"/>
               </w:rPr>
-              <w:t>As well as enabling the student to use the pipelines and train others in their use, through this experience he will gain a thorough understanding of the data products held within GOTO’s data centres which he can be disseminate to others. The s</w:t>
+              <w:t>As well as enabling the student to use the pipelines and train others in their use, through this experience he will gain a thorough understanding of the data products held within GOT</w:t>
+            </w:r>
+            <w:r>
+              <w:rPr>
+                <w:rFonts w:ascii="Arial" w:hAnsi="Arial" w:cs="Arial"/>
+              </w:rPr>
+              <w:t>O’s data centres which he can then</w:t>
+            </w:r>
+            <w:r>
+              <w:rPr>
+                <w:rFonts w:ascii="Arial" w:hAnsi="Arial" w:cs="Arial"/>
+              </w:rPr>
+              <w:t xml:space="preserve"> disseminate to others. The s</w:t>
             </w:r>
             <w:r>
               <w:rPr>
@@ -4702,21 +4581,7 @@
               <w:rPr>
                 <w:rFonts w:ascii="Arial" w:hAnsi="Arial" w:cs="Arial"/>
               </w:rPr>
-              <w:t>(</w:t>
-            </w:r>
-            <w:proofErr w:type="spellStart"/>
-            <w:r>
-              <w:rPr>
-                <w:rFonts w:ascii="Arial" w:hAnsi="Arial" w:cs="Arial"/>
-              </w:rPr>
-              <w:t>Pruangpharch</w:t>
-            </w:r>
-            <w:proofErr w:type="spellEnd"/>
-            <w:r>
-              <w:rPr>
-                <w:rFonts w:ascii="Arial" w:hAnsi="Arial" w:cs="Arial"/>
-              </w:rPr>
-              <w:t xml:space="preserve">) </w:t>
+              <w:t xml:space="preserve">(Pruangpharch) </w:t>
             </w:r>
             <w:r>
               <w:rPr>
@@ -4734,35 +4599,7 @@
               <w:rPr>
                 <w:rFonts w:ascii="Arial" w:hAnsi="Arial" w:cs="Arial"/>
               </w:rPr>
-              <w:t xml:space="preserve"> with further guidance from </w:t>
-            </w:r>
-            <w:proofErr w:type="spellStart"/>
-            <w:r>
-              <w:rPr>
-                <w:rFonts w:ascii="Arial" w:hAnsi="Arial" w:cs="Arial"/>
-              </w:rPr>
-              <w:t>Boongoen</w:t>
-            </w:r>
-            <w:proofErr w:type="spellEnd"/>
-            <w:r>
-              <w:rPr>
-                <w:rFonts w:ascii="Arial" w:hAnsi="Arial" w:cs="Arial"/>
-              </w:rPr>
-              <w:t xml:space="preserve"> and </w:t>
-            </w:r>
-            <w:proofErr w:type="spellStart"/>
-            <w:r>
-              <w:rPr>
-                <w:rFonts w:ascii="Arial" w:hAnsi="Arial" w:cs="Arial"/>
-              </w:rPr>
-              <w:t>Iam</w:t>
-            </w:r>
-            <w:proofErr w:type="spellEnd"/>
-            <w:r>
-              <w:rPr>
-                <w:rFonts w:ascii="Arial" w:hAnsi="Arial" w:cs="Arial"/>
-              </w:rPr>
-              <w:t>-On to set-up GOTO’s UK database system</w:t>
+              <w:t xml:space="preserve"> with further guidance from Boongoen and Iam-On to set-up GOTO’s UK database system</w:t>
             </w:r>
             <w:r>
               <w:rPr>
@@ -4930,29 +4767,13 @@
                 <w:rFonts w:ascii="Arial" w:hAnsi="Arial" w:cs="Arial"/>
                 <w:b/>
               </w:rPr>
-              <w:t>(</w:t>
-            </w:r>
-            <w:proofErr w:type="spellStart"/>
+              <w:t>(i) A</w:t>
+            </w:r>
             <w:r>
               <w:rPr>
                 <w:rFonts w:ascii="Arial" w:hAnsi="Arial" w:cs="Arial"/>
                 <w:b/>
               </w:rPr>
-              <w:t>i</w:t>
-            </w:r>
-            <w:proofErr w:type="spellEnd"/>
-            <w:r>
-              <w:rPr>
-                <w:rFonts w:ascii="Arial" w:hAnsi="Arial" w:cs="Arial"/>
-                <w:b/>
-              </w:rPr>
-              <w:t>) A</w:t>
-            </w:r>
-            <w:r>
-              <w:rPr>
-                <w:rFonts w:ascii="Arial" w:hAnsi="Arial" w:cs="Arial"/>
-                <w:b/>
-              </w:rPr>
               <w:t>dapt our ML algorithms to real GOTO data</w:t>
             </w:r>
             <w:r>
@@ -4960,20 +4781,58 @@
                 <w:rFonts w:ascii="Arial" w:hAnsi="Arial" w:cs="Arial"/>
                 <w:i/>
               </w:rPr>
-              <w:t xml:space="preserve"> (1 student)</w:t>
+              <w:t xml:space="preserve"> (1 </w:t>
             </w:r>
             <w:r>
               <w:rPr>
                 <w:rFonts w:ascii="Arial" w:hAnsi="Arial" w:cs="Arial"/>
                 <w:i/>
               </w:rPr>
+              <w:t xml:space="preserve">MSc </w:t>
+            </w:r>
+            <w:r>
+              <w:rPr>
+                <w:rFonts w:ascii="Arial" w:hAnsi="Arial" w:cs="Arial"/>
+                <w:i/>
+              </w:rPr>
+              <w:t>student)</w:t>
+            </w:r>
+            <w:r>
+              <w:rPr>
+                <w:rFonts w:ascii="Arial" w:hAnsi="Arial" w:cs="Arial"/>
+                <w:i/>
+              </w:rPr>
               <w:t>:</w:t>
             </w:r>
             <w:r>
               <w:rPr>
                 <w:rFonts w:ascii="Arial" w:hAnsi="Arial" w:cs="Arial"/>
               </w:rPr>
-              <w:t xml:space="preserve"> To date, our research has been based on si</w:t>
+              <w:t xml:space="preserve"> O</w:t>
+            </w:r>
+            <w:r>
+              <w:rPr>
+                <w:rFonts w:ascii="Arial" w:hAnsi="Arial" w:cs="Arial"/>
+              </w:rPr>
+              <w:t xml:space="preserve">ur </w:t>
+            </w:r>
+            <w:r>
+              <w:rPr>
+                <w:rFonts w:ascii="Arial" w:hAnsi="Arial" w:cs="Arial"/>
+              </w:rPr>
+              <w:t xml:space="preserve">Phase 1 </w:t>
+            </w:r>
+            <w:r>
+              <w:rPr>
+                <w:rFonts w:ascii="Arial" w:hAnsi="Arial" w:cs="Arial"/>
+              </w:rPr>
+              <w:t xml:space="preserve">research was </w:t>
+            </w:r>
+            <w:r>
+              <w:rPr>
+                <w:rFonts w:ascii="Arial" w:hAnsi="Arial" w:cs="Arial"/>
+              </w:rPr>
+              <w:t>based on si</w:t>
             </w:r>
             <w:r>
               <w:rPr>
@@ -5246,13 +5105,34 @@
                 <w:rFonts w:ascii="Arial" w:hAnsi="Arial" w:cs="Arial"/>
                 <w:i/>
               </w:rPr>
-              <w:t xml:space="preserve"> (2 students)</w:t>
+              <w:t xml:space="preserve"> (1 MS</w:t>
             </w:r>
             <w:r>
               <w:rPr>
                 <w:rFonts w:ascii="Arial" w:hAnsi="Arial" w:cs="Arial"/>
                 <w:i/>
               </w:rPr>
+              <w:t xml:space="preserve">c, 1 PhD </w:t>
+            </w:r>
+            <w:r>
+              <w:rPr>
+                <w:rFonts w:ascii="Arial" w:hAnsi="Arial" w:cs="Arial"/>
+                <w:i/>
+              </w:rPr>
+              <w:t>student</w:t>
+            </w:r>
+            <w:r>
+              <w:rPr>
+                <w:rFonts w:ascii="Arial" w:hAnsi="Arial" w:cs="Arial"/>
+                <w:i/>
+              </w:rPr>
+              <w:t>)</w:t>
+            </w:r>
+            <w:r>
+              <w:rPr>
+                <w:rFonts w:ascii="Arial" w:hAnsi="Arial" w:cs="Arial"/>
+                <w:i/>
+              </w:rPr>
               <w:t>:</w:t>
             </w:r>
             <w:r>
@@ -5289,21 +5169,37 @@
               <w:rPr>
                 <w:rFonts w:ascii="Arial" w:hAnsi="Arial" w:cs="Arial"/>
               </w:rPr>
-              <w:t xml:space="preserve">, we will research ML-algorithms to classify sources in GOTO data. One student will research feature-based ML analyses, whereby features measured by the GOTO processing pipeline (e.g., colour, shape, profile, </w:t>
-            </w:r>
-            <w:proofErr w:type="spellStart"/>
-            <w:r>
-              <w:rPr>
-                <w:rFonts w:ascii="Arial" w:hAnsi="Arial" w:cs="Arial"/>
-              </w:rPr>
-              <w:t>etc</w:t>
-            </w:r>
-            <w:proofErr w:type="spellEnd"/>
-            <w:r>
-              <w:rPr>
-                <w:rFonts w:ascii="Arial" w:hAnsi="Arial" w:cs="Arial"/>
-              </w:rPr>
-              <w:t xml:space="preserve">) are used as inputs. Another student will research pixel-based ML algorithms, whereby the computer “looks” at the images directly and classifies based on the raw data (i.e., more akin to human classification). </w:t>
+              <w:t>, we will research ML-algorithms to classify sources in GOTO data. One student will research feature-based ML analyses, whereby features measured by the GOTO pro</w:t>
+            </w:r>
+            <w:r>
+              <w:rPr>
+                <w:rFonts w:ascii="Arial" w:hAnsi="Arial" w:cs="Arial"/>
+              </w:rPr>
+              <w:t xml:space="preserve">cessing pipeline (e.g., </w:t>
+            </w:r>
+            <w:r>
+              <w:rPr>
+                <w:rFonts w:ascii="Arial" w:hAnsi="Arial" w:cs="Arial"/>
+              </w:rPr>
+              <w:t xml:space="preserve">colour, </w:t>
+            </w:r>
+            <w:r>
+              <w:rPr>
+                <w:rFonts w:ascii="Arial" w:hAnsi="Arial" w:cs="Arial"/>
+              </w:rPr>
+              <w:t>sh</w:t>
+            </w:r>
+            <w:r>
+              <w:rPr>
+                <w:rFonts w:ascii="Arial" w:hAnsi="Arial" w:cs="Arial"/>
+              </w:rPr>
+              <w:t>ape,</w:t>
+            </w:r>
+            <w:r>
+              <w:rPr>
+                <w:rFonts w:ascii="Arial" w:hAnsi="Arial" w:cs="Arial"/>
+              </w:rPr>
+              <w:t xml:space="preserve"> etc) are used as inputs. Another student will research pixel-based ML algorithms, whereby the computer “looks” at the images directly and classifies based on the raw data (i.e., more akin to human classification). </w:t>
             </w:r>
           </w:p>
           <w:p>
@@ -5334,16 +5230,36 @@
                 <w:rFonts w:ascii="Arial" w:hAnsi="Arial" w:cs="Arial"/>
                 <w:i/>
               </w:rPr>
-              <w:t xml:space="preserve"> (1 student</w:t>
+              <w:t xml:space="preserve"> (1 </w:t>
             </w:r>
             <w:r>
               <w:rPr>
                 <w:rFonts w:ascii="Arial" w:hAnsi="Arial" w:cs="Arial"/>
                 <w:i/>
               </w:rPr>
+              <w:t>MSc</w:t>
+            </w:r>
+            <w:r>
+              <w:rPr>
+                <w:rFonts w:ascii="Arial" w:hAnsi="Arial" w:cs="Arial"/>
+                <w:i/>
+              </w:rPr>
+              <w:t xml:space="preserve"> </w:t>
+            </w:r>
+            <w:r>
+              <w:rPr>
+                <w:rFonts w:ascii="Arial" w:hAnsi="Arial" w:cs="Arial"/>
+                <w:i/>
+              </w:rPr>
+              <w:t>student</w:t>
+            </w:r>
+            <w:r>
+              <w:rPr>
+                <w:rFonts w:ascii="Arial" w:hAnsi="Arial" w:cs="Arial"/>
+                <w:i/>
+              </w:rPr>
               <w:t xml:space="preserve">; </w:t>
             </w:r>
-            <w:proofErr w:type="spellStart"/>
             <w:r>
               <w:rPr>
                 <w:rFonts w:ascii="Arial" w:hAnsi="Arial" w:cs="Arial"/>
@@ -5351,7 +5267,6 @@
               </w:rPr>
               <w:t>Pruangpharch</w:t>
             </w:r>
-            <w:proofErr w:type="spellEnd"/>
             <w:r>
               <w:rPr>
                 <w:rFonts w:ascii="Arial" w:hAnsi="Arial" w:cs="Arial"/>
@@ -5515,35 +5430,13 @@
               <w:rPr>
                 <w:rFonts w:ascii="Arial" w:hAnsi="Arial" w:cs="Arial"/>
               </w:rPr>
-              <w:t xml:space="preserve"> NARIT’s High Powered Computing system “</w:t>
-            </w:r>
-            <w:proofErr w:type="spellStart"/>
-            <w:r>
-              <w:rPr>
-                <w:rFonts w:ascii="Arial" w:hAnsi="Arial" w:cs="Arial"/>
-              </w:rPr>
-              <w:t>Chalawan</w:t>
-            </w:r>
-            <w:proofErr w:type="spellEnd"/>
-            <w:r>
-              <w:rPr>
-                <w:rFonts w:ascii="Arial" w:hAnsi="Arial" w:cs="Arial"/>
-              </w:rPr>
-              <w:t>”.</w:t>
-            </w:r>
-            <w:r>
-              <w:rPr>
-                <w:rFonts w:ascii="Arial" w:hAnsi="Arial" w:cs="Arial"/>
-              </w:rPr>
-              <w:t xml:space="preserve"> The HDFS system, by contrast, is less straightforward to set up, so it will be more cost an</w:t>
-            </w:r>
-            <w:bookmarkStart w:id="0" w:name="_GoBack"/>
-            <w:bookmarkEnd w:id="0"/>
-            <w:r>
-              <w:rPr>
-                <w:rFonts w:ascii="Arial" w:hAnsi="Arial" w:cs="Arial"/>
-              </w:rPr>
-              <w:t xml:space="preserve">d time effective to </w:t>
+              <w:t xml:space="preserve"> NARIT’s High Powered Computing system “Chalawan”.</w:t>
+            </w:r>
+            <w:r>
+              <w:rPr>
+                <w:rFonts w:ascii="Arial" w:hAnsi="Arial" w:cs="Arial"/>
+              </w:rPr>
+              <w:t xml:space="preserve"> The HDFS system, by contrast, is less straightforward to set up, so it will be more cost and time effective to </w:t>
             </w:r>
             <w:r>
               <w:rPr>
@@ -5738,7 +5631,13 @@
               <w:rPr>
                 <w:rFonts w:ascii="Arial" w:hAnsi="Arial" w:cs="Arial"/>
               </w:rPr>
-              <w:t xml:space="preserve">, not just within the GOTO collaboration, but </w:t>
+              <w:t>, not only</w:t>
+            </w:r>
+            <w:r>
+              <w:rPr>
+                <w:rFonts w:ascii="Arial" w:hAnsi="Arial" w:cs="Arial"/>
+              </w:rPr>
+              <w:t xml:space="preserve"> within the GOTO collaboration, but </w:t>
             </w:r>
             <w:r>
               <w:rPr>
@@ -5769,6 +5668,15 @@
               </w:rPr>
               <w:t>2.3 The practical workshops</w:t>
             </w:r>
+            <w:r>
+              <w:rPr>
+                <w:rFonts w:ascii="Arial" w:hAnsi="Arial" w:cs="Arial"/>
+                <w:i/>
+              </w:rPr>
+              <w:t xml:space="preserve"> [outreach component]</w:t>
+            </w:r>
+            <w:bookmarkStart w:id="0" w:name="_GoBack"/>
+            <w:bookmarkEnd w:id="0"/>
           </w:p>
           <w:p>
             <w:pPr>
@@ -5931,30 +5839,8 @@
               <w:rPr>
                 <w:rFonts w:ascii="Arial" w:hAnsi="Arial" w:cs="Arial"/>
               </w:rPr>
-              <w:t xml:space="preserve">cover the basic principles of ML and introduce attendees to “off-the-shelf” machine learning packages such as Python’s </w:t>
-            </w:r>
-            <w:proofErr w:type="spellStart"/>
-            <w:r>
-              <w:rPr>
-                <w:rFonts w:ascii="Arial" w:hAnsi="Arial" w:cs="Arial"/>
-              </w:rPr>
-              <w:t>SciLearn</w:t>
-            </w:r>
-            <w:proofErr w:type="spellEnd"/>
-            <w:r>
-              <w:rPr>
-                <w:rFonts w:ascii="Arial" w:hAnsi="Arial" w:cs="Arial"/>
-              </w:rPr>
-              <w:t xml:space="preserve">, </w:t>
-            </w:r>
-            <w:proofErr w:type="spellStart"/>
-            <w:r>
-              <w:rPr>
-                <w:rFonts w:ascii="Arial" w:hAnsi="Arial" w:cs="Arial"/>
-              </w:rPr>
-              <w:t>Matlab’s</w:t>
-            </w:r>
-            <w:proofErr w:type="spellEnd"/>
+              <w:t>cover the basic principles of ML and introduce attendees to “off-the-shelf” machine learning packages such as Python’s SciLearn, Matlab’s</w:t>
+            </w:r>
             <w:r>
               <w:rPr>
                 <w:rFonts w:ascii="Arial" w:hAnsi="Arial" w:cs="Arial"/>
@@ -5965,16 +5851,50 @@
               <w:rPr>
                 <w:rFonts w:ascii="Arial" w:hAnsi="Arial" w:cs="Arial"/>
               </w:rPr>
-              <w:t xml:space="preserve"> and Google’s </w:t>
-            </w:r>
-            <w:proofErr w:type="spellStart"/>
-            <w:r>
-              <w:rPr>
-                <w:rFonts w:ascii="Arial" w:hAnsi="Arial" w:cs="Arial"/>
-              </w:rPr>
-              <w:t>TensorFlow</w:t>
-            </w:r>
-            <w:proofErr w:type="spellEnd"/>
+              <w:t xml:space="preserve"> and Google’s TensorFlow.</w:t>
+            </w:r>
+            <w:r>
+              <w:rPr>
+                <w:rFonts w:ascii="Arial" w:hAnsi="Arial" w:cs="Arial"/>
+              </w:rPr>
+              <w:t xml:space="preserve"> Teaching will be vi</w:t>
+            </w:r>
+            <w:r>
+              <w:rPr>
+                <w:rFonts w:ascii="Arial" w:hAnsi="Arial" w:cs="Arial"/>
+              </w:rPr>
+              <w:t>a lectures, hands-on experience</w:t>
+            </w:r>
+            <w:r>
+              <w:rPr>
+                <w:rFonts w:ascii="Arial" w:hAnsi="Arial" w:cs="Arial"/>
+              </w:rPr>
+              <w:t xml:space="preserve"> and homeworks and will </w:t>
+            </w:r>
+            <w:r>
+              <w:rPr>
+                <w:rFonts w:ascii="Arial" w:hAnsi="Arial" w:cs="Arial"/>
+              </w:rPr>
+              <w:t>be conducted by st</w:t>
+            </w:r>
+            <w:r>
+              <w:rPr>
+                <w:rFonts w:ascii="Arial" w:hAnsi="Arial" w:cs="Arial"/>
+              </w:rPr>
+              <w:t>aff and</w:t>
+            </w:r>
+            <w:r>
+              <w:rPr>
+                <w:rFonts w:ascii="Arial" w:hAnsi="Arial" w:cs="Arial"/>
+              </w:rPr>
+              <w:t xml:space="preserve"> graduate students</w:t>
+            </w:r>
+            <w:r>
+              <w:rPr>
+                <w:rFonts w:ascii="Arial" w:hAnsi="Arial" w:cs="Arial"/>
+              </w:rPr>
+              <w:t xml:space="preserve"> involved in the project</w:t>
+            </w:r>
             <w:r>
               <w:rPr>
                 <w:rFonts w:ascii="Arial" w:hAnsi="Arial" w:cs="Arial"/>
@@ -5985,89 +5905,13 @@
               <w:rPr>
                 <w:rFonts w:ascii="Arial" w:hAnsi="Arial" w:cs="Arial"/>
               </w:rPr>
-              <w:t xml:space="preserve"> Teaching will be vi</w:t>
-            </w:r>
-            <w:r>
-              <w:rPr>
-                <w:rFonts w:ascii="Arial" w:hAnsi="Arial" w:cs="Arial"/>
-              </w:rPr>
-              <w:t>a lectures, hands-on experience</w:t>
-            </w:r>
-            <w:r>
-              <w:rPr>
-                <w:rFonts w:ascii="Arial" w:hAnsi="Arial" w:cs="Arial"/>
-              </w:rPr>
-              <w:t xml:space="preserve"> and </w:t>
-            </w:r>
-            <w:proofErr w:type="spellStart"/>
-            <w:r>
-              <w:rPr>
-                <w:rFonts w:ascii="Arial" w:hAnsi="Arial" w:cs="Arial"/>
-              </w:rPr>
-              <w:t>homeworks</w:t>
-            </w:r>
-            <w:proofErr w:type="spellEnd"/>
-            <w:r>
-              <w:rPr>
-                <w:rFonts w:ascii="Arial" w:hAnsi="Arial" w:cs="Arial"/>
-              </w:rPr>
-              <w:t xml:space="preserve"> and will </w:t>
-            </w:r>
-            <w:r>
-              <w:rPr>
-                <w:rFonts w:ascii="Arial" w:hAnsi="Arial" w:cs="Arial"/>
-              </w:rPr>
-              <w:t>be conducted by st</w:t>
-            </w:r>
-            <w:r>
-              <w:rPr>
-                <w:rFonts w:ascii="Arial" w:hAnsi="Arial" w:cs="Arial"/>
-              </w:rPr>
-              <w:t>aff and</w:t>
-            </w:r>
-            <w:r>
-              <w:rPr>
-                <w:rFonts w:ascii="Arial" w:hAnsi="Arial" w:cs="Arial"/>
-              </w:rPr>
-              <w:t xml:space="preserve"> graduate students</w:t>
-            </w:r>
-            <w:r>
-              <w:rPr>
-                <w:rFonts w:ascii="Arial" w:hAnsi="Arial" w:cs="Arial"/>
-              </w:rPr>
-              <w:t xml:space="preserve"> involved in the project</w:t>
-            </w:r>
-            <w:r>
-              <w:rPr>
-                <w:rFonts w:ascii="Arial" w:hAnsi="Arial" w:cs="Arial"/>
-              </w:rPr>
-              <w:t>.</w:t>
-            </w:r>
-            <w:r>
-              <w:rPr>
-                <w:rFonts w:ascii="Arial" w:hAnsi="Arial" w:cs="Arial"/>
-              </w:rPr>
-              <w:t xml:space="preserve"> For the practical sessions and </w:t>
-            </w:r>
-            <w:proofErr w:type="spellStart"/>
-            <w:r>
-              <w:rPr>
-                <w:rFonts w:ascii="Arial" w:hAnsi="Arial" w:cs="Arial"/>
-              </w:rPr>
-              <w:t>hom</w:t>
-            </w:r>
-            <w:r>
-              <w:rPr>
-                <w:rFonts w:ascii="Arial" w:hAnsi="Arial" w:cs="Arial"/>
-              </w:rPr>
-              <w:t>eworks</w:t>
-            </w:r>
-            <w:proofErr w:type="spellEnd"/>
-            <w:r>
-              <w:rPr>
-                <w:rFonts w:ascii="Arial" w:hAnsi="Arial" w:cs="Arial"/>
-              </w:rPr>
-              <w:t>, students will log into</w:t>
+              <w:t xml:space="preserve"> For the practical sessions and hom</w:t>
+            </w:r>
+            <w:r>
+              <w:rPr>
+                <w:rFonts w:ascii="Arial" w:hAnsi="Arial" w:cs="Arial"/>
+              </w:rPr>
+              <w:t>eworks, students will log into</w:t>
             </w:r>
             <w:r>
               <w:rPr>
@@ -6332,23 +6176,7 @@
           <w:rFonts w:ascii="Arial" w:hAnsi="Arial" w:cs="Arial"/>
           <w:i/>
         </w:rPr>
-        <w:t>write ‘</w:t>
-      </w:r>
-      <w:proofErr w:type="gramStart"/>
-      <w:r>
-        <w:rPr>
-          <w:rFonts w:ascii="Arial" w:hAnsi="Arial" w:cs="Arial"/>
-          <w:i/>
-        </w:rPr>
-        <w:t>Non applicable</w:t>
-      </w:r>
-      <w:proofErr w:type="gramEnd"/>
-      <w:r>
-        <w:rPr>
-          <w:rFonts w:ascii="Arial" w:hAnsi="Arial" w:cs="Arial"/>
-          <w:i/>
-        </w:rPr>
-        <w:t>’:</w:t>
+        <w:t>write ‘Non applicable’:</w:t>
       </w:r>
     </w:p>
     <w:p>
@@ -6958,23 +6786,7 @@
           <w:rFonts w:ascii="Arial" w:hAnsi="Arial" w:cs="Arial"/>
           <w:i/>
         </w:rPr>
-        <w:t>If the project does not involve animal use, write ‘</w:t>
-      </w:r>
-      <w:proofErr w:type="gramStart"/>
-      <w:r>
-        <w:rPr>
-          <w:rFonts w:ascii="Arial" w:hAnsi="Arial" w:cs="Arial"/>
-          <w:i/>
-        </w:rPr>
-        <w:t>Non applicable</w:t>
-      </w:r>
-      <w:proofErr w:type="gramEnd"/>
-      <w:r>
-        <w:rPr>
-          <w:rFonts w:ascii="Arial" w:hAnsi="Arial" w:cs="Arial"/>
-          <w:i/>
-        </w:rPr>
-        <w:t>’</w:t>
+        <w:t>If the project does not involve animal use, write ‘Non applicable’</w:t>
       </w:r>
     </w:p>
     <w:p>
@@ -8104,7 +7916,7 @@
       <w:rPr>
         <w:noProof/>
       </w:rPr>
-      <w:t>9</w:t>
+      <w:t>6</w:t>
     </w:r>
     <w:r>
       <w:rPr>
@@ -11232,7 +11044,7 @@
 </file>
 
 <file path=customXml/itemProps6.xml><?xml version="1.0" encoding="utf-8"?>
-<ds:datastoreItem xmlns:ds="http://schemas.openxmlformats.org/officeDocument/2006/customXml" ds:itemID="{89BA38DD-CD1D-AA42-A17C-C6D0F90E1D34}">
+<ds:datastoreItem xmlns:ds="http://schemas.openxmlformats.org/officeDocument/2006/customXml" ds:itemID="{FA4AD4F1-8DF0-D849-96DA-E4AD0A05F894}">
   <ds:schemaRefs>
     <ds:schemaRef ds:uri="http://schemas.openxmlformats.org/officeDocument/2006/bibliography"/>
   </ds:schemaRefs>

</xml_diff>

<commit_message>
Final version after Departmental checking
</commit_message>
<xml_diff>
--- a/CaseForSupport.docx
+++ b/CaseForSupport.docx
@@ -968,7 +968,21 @@
               <w:rPr>
                 <w:rFonts w:ascii="Arial" w:hAnsi="Arial" w:cs="Arial"/>
               </w:rPr>
-              <w:t>funded for 12 months from February 2017 (hereafter</w:t>
+              <w:t xml:space="preserve">funded for 12 months from </w:t>
+            </w:r>
+            <w:r>
+              <w:rPr>
+                <w:rFonts w:ascii="Arial" w:hAnsi="Arial" w:cs="Arial"/>
+              </w:rPr>
+              <w:t>January</w:t>
+            </w:r>
+            <w:bookmarkStart w:id="0" w:name="_GoBack"/>
+            <w:bookmarkEnd w:id="0"/>
+            <w:r>
+              <w:rPr>
+                <w:rFonts w:ascii="Arial" w:hAnsi="Arial" w:cs="Arial"/>
+              </w:rPr>
+              <w:t xml:space="preserve"> 2017 (hereafter</w:t>
             </w:r>
             <w:r>
               <w:rPr>
@@ -3103,8 +3117,6 @@
               </w:rPr>
               <w:t>as it has</w:t>
             </w:r>
-            <w:bookmarkStart w:id="0" w:name="_GoBack"/>
-            <w:bookmarkEnd w:id="0"/>
             <w:r>
               <w:rPr>
                 <w:rFonts w:ascii="Arial" w:hAnsi="Arial" w:cs="Arial"/>
@@ -7915,7 +7927,7 @@
       <w:rPr>
         <w:noProof/>
       </w:rPr>
-      <w:t>4</w:t>
+      <w:t>1</w:t>
     </w:r>
     <w:r>
       <w:rPr>
@@ -11043,7 +11055,7 @@
 </file>
 
 <file path=customXml/itemProps6.xml><?xml version="1.0" encoding="utf-8"?>
-<ds:datastoreItem xmlns:ds="http://schemas.openxmlformats.org/officeDocument/2006/customXml" ds:itemID="{8E38ECF9-9048-8048-8BD3-CD0B15F3CFDD}">
+<ds:datastoreItem xmlns:ds="http://schemas.openxmlformats.org/officeDocument/2006/customXml" ds:itemID="{FDAFBC80-44F6-C243-AF3B-99474806FDC7}">
   <ds:schemaRefs>
     <ds:schemaRef ds:uri="http://schemas.openxmlformats.org/officeDocument/2006/bibliography"/>
   </ds:schemaRefs>

</xml_diff>